<commit_message>
Found MaxVal and SmallVal
</commit_message>
<xml_diff>
--- a/ProgramDocumentation.docx
+++ b/ProgramDocumentation.docx
@@ -258,8 +258,6 @@
         <w:lastRenderedPageBreak/>
         <w:t>LSHIFT – Problem storing the result into memory</w:t>
       </w:r>
-      <w:bookmarkStart w:id="0" w:name="_GoBack"/>
-      <w:bookmarkEnd w:id="0"/>
     </w:p>
     <w:p>
       <w:pPr>
@@ -362,8 +360,244 @@
       </w:pPr>
       <w:r>
         <w:lastRenderedPageBreak/>
+        <w:t>FIND8</w:t>
+      </w:r>
+    </w:p>
+    <w:p>
+      <w:pPr>
+        <w:tabs>
+          <w:tab w:val="left" w:pos="5205"/>
+        </w:tabs>
+        <w:jc w:val="left"/>
+      </w:pPr>
+      <w:r>
+        <w:rPr>
+          <w:noProof/>
+        </w:rPr>
+        <w:drawing>
+          <wp:inline distT="0" distB="0" distL="0" distR="0" wp14:anchorId="6F0036BC" wp14:editId="2BAE8464">
+            <wp:extent cx="7618080" cy="4200525"/>
+            <wp:effectExtent l="0" t="0" r="2540" b="0"/>
+            <wp:docPr id="7" name="Picture 7"/>
+            <wp:cNvGraphicFramePr>
+              <a:graphicFrameLocks xmlns:a="http://schemas.openxmlformats.org/drawingml/2006/main" noChangeAspect="1"/>
+            </wp:cNvGraphicFramePr>
+            <a:graphic xmlns:a="http://schemas.openxmlformats.org/drawingml/2006/main">
+              <a:graphicData uri="http://schemas.openxmlformats.org/drawingml/2006/picture">
+                <pic:pic xmlns:pic="http://schemas.openxmlformats.org/drawingml/2006/picture">
+                  <pic:nvPicPr>
+                    <pic:cNvPr id="0" name=""/>
+                    <pic:cNvPicPr/>
+                  </pic:nvPicPr>
+                  <pic:blipFill>
+                    <a:blip r:embed="rId11">
+                      <a:grayscl/>
+                    </a:blip>
+                    <a:stretch>
+                      <a:fillRect/>
+                    </a:stretch>
+                  </pic:blipFill>
+                  <pic:spPr>
+                    <a:xfrm>
+                      <a:off x="0" y="0"/>
+                      <a:ext cx="7619556" cy="4201339"/>
+                    </a:xfrm>
+                    <a:prstGeom prst="rect">
+                      <a:avLst/>
+                    </a:prstGeom>
+                  </pic:spPr>
+                </pic:pic>
+              </a:graphicData>
+            </a:graphic>
+          </wp:inline>
+        </w:drawing>
+      </w:r>
+      <w:r>
         <w:tab/>
       </w:r>
+      <w:r>
+        <w:rPr>
+          <w:noProof/>
+        </w:rPr>
+        <w:drawing>
+          <wp:inline distT="0" distB="0" distL="0" distR="0" wp14:anchorId="6F8595C6" wp14:editId="04807153">
+            <wp:extent cx="5943600" cy="3038475"/>
+            <wp:effectExtent l="0" t="0" r="0" b="9525"/>
+            <wp:docPr id="8" name="Picture 8"/>
+            <wp:cNvGraphicFramePr>
+              <a:graphicFrameLocks xmlns:a="http://schemas.openxmlformats.org/drawingml/2006/main" noChangeAspect="1"/>
+            </wp:cNvGraphicFramePr>
+            <a:graphic xmlns:a="http://schemas.openxmlformats.org/drawingml/2006/main">
+              <a:graphicData uri="http://schemas.openxmlformats.org/drawingml/2006/picture">
+                <pic:pic xmlns:pic="http://schemas.openxmlformats.org/drawingml/2006/picture">
+                  <pic:nvPicPr>
+                    <pic:cNvPr id="0" name=""/>
+                    <pic:cNvPicPr/>
+                  </pic:nvPicPr>
+                  <pic:blipFill>
+                    <a:blip r:embed="rId12">
+                      <a:grayscl/>
+                    </a:blip>
+                    <a:stretch>
+                      <a:fillRect/>
+                    </a:stretch>
+                  </pic:blipFill>
+                  <pic:spPr>
+                    <a:xfrm>
+                      <a:off x="0" y="0"/>
+                      <a:ext cx="5943600" cy="3038475"/>
+                    </a:xfrm>
+                    <a:prstGeom prst="rect">
+                      <a:avLst/>
+                    </a:prstGeom>
+                  </pic:spPr>
+                </pic:pic>
+              </a:graphicData>
+            </a:graphic>
+          </wp:inline>
+        </w:drawing>
+      </w:r>
+    </w:p>
+    <w:p>
+      <w:pPr>
+        <w:tabs>
+          <w:tab w:val="left" w:pos="5205"/>
+        </w:tabs>
+        <w:jc w:val="left"/>
+      </w:pPr>
+    </w:p>
+    <w:p>
+      <w:pPr>
+        <w:tabs>
+          <w:tab w:val="left" w:pos="5205"/>
+        </w:tabs>
+        <w:jc w:val="left"/>
+      </w:pPr>
+    </w:p>
+    <w:p>
+      <w:pPr>
+        <w:tabs>
+          <w:tab w:val="left" w:pos="5205"/>
+        </w:tabs>
+        <w:jc w:val="left"/>
+      </w:pPr>
+    </w:p>
+    <w:p>
+      <w:pPr>
+        <w:tabs>
+          <w:tab w:val="left" w:pos="5205"/>
+        </w:tabs>
+        <w:jc w:val="left"/>
+      </w:pPr>
+      <w:r>
+        <w:lastRenderedPageBreak/>
+        <w:t>SCAN</w:t>
+      </w:r>
+    </w:p>
+    <w:p>
+      <w:pPr>
+        <w:tabs>
+          <w:tab w:val="left" w:pos="5205"/>
+        </w:tabs>
+        <w:jc w:val="left"/>
+      </w:pPr>
+      <w:r>
+        <w:rPr>
+          <w:noProof/>
+        </w:rPr>
+        <w:drawing>
+          <wp:inline distT="0" distB="0" distL="0" distR="0" wp14:anchorId="768FE4AF" wp14:editId="09450623">
+            <wp:extent cx="7648015" cy="4667250"/>
+            <wp:effectExtent l="0" t="0" r="0" b="0"/>
+            <wp:docPr id="9" name="Picture 9"/>
+            <wp:cNvGraphicFramePr>
+              <a:graphicFrameLocks xmlns:a="http://schemas.openxmlformats.org/drawingml/2006/main" noChangeAspect="1"/>
+            </wp:cNvGraphicFramePr>
+            <a:graphic xmlns:a="http://schemas.openxmlformats.org/drawingml/2006/main">
+              <a:graphicData uri="http://schemas.openxmlformats.org/drawingml/2006/picture">
+                <pic:pic xmlns:pic="http://schemas.openxmlformats.org/drawingml/2006/picture">
+                  <pic:nvPicPr>
+                    <pic:cNvPr id="0" name=""/>
+                    <pic:cNvPicPr/>
+                  </pic:nvPicPr>
+                  <pic:blipFill>
+                    <a:blip r:embed="rId13">
+                      <a:grayscl/>
+                    </a:blip>
+                    <a:stretch>
+                      <a:fillRect/>
+                    </a:stretch>
+                  </pic:blipFill>
+                  <pic:spPr>
+                    <a:xfrm>
+                      <a:off x="0" y="0"/>
+                      <a:ext cx="7648015" cy="4667250"/>
+                    </a:xfrm>
+                    <a:prstGeom prst="rect">
+                      <a:avLst/>
+                    </a:prstGeom>
+                  </pic:spPr>
+                </pic:pic>
+              </a:graphicData>
+            </a:graphic>
+          </wp:inline>
+        </w:drawing>
+      </w:r>
+    </w:p>
+    <w:p>
+      <w:pPr>
+        <w:tabs>
+          <w:tab w:val="left" w:pos="7845"/>
+        </w:tabs>
+        <w:jc w:val="left"/>
+      </w:pPr>
+      <w:r>
+        <w:tab/>
+      </w:r>
+      <w:bookmarkStart w:id="0" w:name="_GoBack"/>
+      <w:r>
+        <w:rPr>
+          <w:noProof/>
+        </w:rPr>
+        <w:drawing>
+          <wp:inline distT="0" distB="0" distL="0" distR="0" wp14:anchorId="59B2785E" wp14:editId="2A89EDF5">
+            <wp:extent cx="5745852" cy="2933700"/>
+            <wp:effectExtent l="0" t="0" r="7620" b="0"/>
+            <wp:docPr id="10" name="Picture 10"/>
+            <wp:cNvGraphicFramePr>
+              <a:graphicFrameLocks xmlns:a="http://schemas.openxmlformats.org/drawingml/2006/main" noChangeAspect="1"/>
+            </wp:cNvGraphicFramePr>
+            <a:graphic xmlns:a="http://schemas.openxmlformats.org/drawingml/2006/main">
+              <a:graphicData uri="http://schemas.openxmlformats.org/drawingml/2006/picture">
+                <pic:pic xmlns:pic="http://schemas.openxmlformats.org/drawingml/2006/picture">
+                  <pic:nvPicPr>
+                    <pic:cNvPr id="0" name=""/>
+                    <pic:cNvPicPr/>
+                  </pic:nvPicPr>
+                  <pic:blipFill>
+                    <a:blip r:embed="rId14">
+                      <a:grayscl/>
+                    </a:blip>
+                    <a:stretch>
+                      <a:fillRect/>
+                    </a:stretch>
+                  </pic:blipFill>
+                  <pic:spPr>
+                    <a:xfrm>
+                      <a:off x="0" y="0"/>
+                      <a:ext cx="5762001" cy="2941945"/>
+                    </a:xfrm>
+                    <a:prstGeom prst="rect">
+                      <a:avLst/>
+                    </a:prstGeom>
+                  </pic:spPr>
+                </pic:pic>
+              </a:graphicData>
+            </a:graphic>
+          </wp:inline>
+        </w:drawing>
+      </w:r>
+      <w:bookmarkEnd w:id="0"/>
     </w:p>
     <w:sectPr>
       <w:pgSz w:w="12240" w:h="15840"/>

</xml_diff>

<commit_message>
Calculate the number of 1's in the binary number
</commit_message>
<xml_diff>
--- a/ProgramDocumentation.docx
+++ b/ProgramDocumentation.docx
@@ -554,7 +554,6 @@
       <w:r>
         <w:tab/>
       </w:r>
-      <w:bookmarkStart w:id="0" w:name="_GoBack"/>
       <w:r>
         <w:rPr>
           <w:noProof/>
@@ -597,6 +596,129 @@
           </wp:inline>
         </w:drawing>
       </w:r>
+    </w:p>
+    <w:p>
+      <w:pPr>
+        <w:tabs>
+          <w:tab w:val="left" w:pos="7845"/>
+        </w:tabs>
+        <w:jc w:val="left"/>
+      </w:pPr>
+    </w:p>
+    <w:p>
+      <w:pPr>
+        <w:tabs>
+          <w:tab w:val="left" w:pos="7845"/>
+        </w:tabs>
+        <w:jc w:val="left"/>
+      </w:pPr>
+      <w:r>
+        <w:lastRenderedPageBreak/>
+        <w:t>ONES</w:t>
+      </w:r>
+    </w:p>
+    <w:p>
+      <w:pPr>
+        <w:tabs>
+          <w:tab w:val="left" w:pos="7845"/>
+        </w:tabs>
+        <w:jc w:val="left"/>
+      </w:pPr>
+      <w:r>
+        <w:rPr>
+          <w:noProof/>
+        </w:rPr>
+        <w:drawing>
+          <wp:inline distT="0" distB="0" distL="0" distR="0" wp14:anchorId="7E7CDADA" wp14:editId="3B7A5CB2">
+            <wp:extent cx="7600950" cy="4669387"/>
+            <wp:effectExtent l="0" t="0" r="0" b="0"/>
+            <wp:docPr id="11" name="Picture 11"/>
+            <wp:cNvGraphicFramePr>
+              <a:graphicFrameLocks xmlns:a="http://schemas.openxmlformats.org/drawingml/2006/main" noChangeAspect="1"/>
+            </wp:cNvGraphicFramePr>
+            <a:graphic xmlns:a="http://schemas.openxmlformats.org/drawingml/2006/main">
+              <a:graphicData uri="http://schemas.openxmlformats.org/drawingml/2006/picture">
+                <pic:pic xmlns:pic="http://schemas.openxmlformats.org/drawingml/2006/picture">
+                  <pic:nvPicPr>
+                    <pic:cNvPr id="0" name=""/>
+                    <pic:cNvPicPr/>
+                  </pic:nvPicPr>
+                  <pic:blipFill>
+                    <a:blip r:embed="rId15">
+                      <a:grayscl/>
+                    </a:blip>
+                    <a:stretch>
+                      <a:fillRect/>
+                    </a:stretch>
+                  </pic:blipFill>
+                  <pic:spPr>
+                    <a:xfrm>
+                      <a:off x="0" y="0"/>
+                      <a:ext cx="7607565" cy="4673451"/>
+                    </a:xfrm>
+                    <a:prstGeom prst="rect">
+                      <a:avLst/>
+                    </a:prstGeom>
+                  </pic:spPr>
+                </pic:pic>
+              </a:graphicData>
+            </a:graphic>
+          </wp:inline>
+        </w:drawing>
+      </w:r>
+    </w:p>
+    <w:p>
+      <w:pPr>
+        <w:jc w:val="both"/>
+      </w:pPr>
+      <w:r>
+        <w:rPr>
+          <w:noProof/>
+        </w:rPr>
+        <w:drawing>
+          <wp:inline distT="0" distB="0" distL="0" distR="0" wp14:anchorId="172FA147" wp14:editId="6ADA3D67">
+            <wp:extent cx="5943600" cy="3094355"/>
+            <wp:effectExtent l="0" t="0" r="0" b="0"/>
+            <wp:docPr id="12" name="Picture 12"/>
+            <wp:cNvGraphicFramePr>
+              <a:graphicFrameLocks xmlns:a="http://schemas.openxmlformats.org/drawingml/2006/main" noChangeAspect="1"/>
+            </wp:cNvGraphicFramePr>
+            <a:graphic xmlns:a="http://schemas.openxmlformats.org/drawingml/2006/main">
+              <a:graphicData uri="http://schemas.openxmlformats.org/drawingml/2006/picture">
+                <pic:pic xmlns:pic="http://schemas.openxmlformats.org/drawingml/2006/picture">
+                  <pic:nvPicPr>
+                    <pic:cNvPr id="0" name=""/>
+                    <pic:cNvPicPr/>
+                  </pic:nvPicPr>
+                  <pic:blipFill>
+                    <a:blip r:embed="rId16">
+                      <a:grayscl/>
+                    </a:blip>
+                    <a:stretch>
+                      <a:fillRect/>
+                    </a:stretch>
+                  </pic:blipFill>
+                  <pic:spPr>
+                    <a:xfrm>
+                      <a:off x="0" y="0"/>
+                      <a:ext cx="5943600" cy="3094355"/>
+                    </a:xfrm>
+                    <a:prstGeom prst="rect">
+                      <a:avLst/>
+                    </a:prstGeom>
+                  </pic:spPr>
+                </pic:pic>
+              </a:graphicData>
+            </a:graphic>
+          </wp:inline>
+        </w:drawing>
+      </w:r>
+    </w:p>
+    <w:p>
+      <w:pPr>
+        <w:jc w:val="both"/>
+      </w:pPr>
+      <w:bookmarkStart w:id="0" w:name="_GoBack"/>
       <w:bookmarkEnd w:id="0"/>
     </w:p>
     <w:sectPr>

</xml_diff>

<commit_message>
Added documentation of STRLEN
</commit_message>
<xml_diff>
--- a/ProgramDocumentation.docx
+++ b/ProgramDocumentation.docx
@@ -2,11 +2,285 @@
 <file path=word/document.xml><?xml version="1.0" encoding="utf-8"?>
 <w:document xmlns:wpc="http://schemas.microsoft.com/office/word/2010/wordprocessingCanvas" xmlns:mc="http://schemas.openxmlformats.org/markup-compatibility/2006" xmlns:o="urn:schemas-microsoft-com:office:office" xmlns:r="http://schemas.openxmlformats.org/officeDocument/2006/relationships" xmlns:m="http://schemas.openxmlformats.org/officeDocument/2006/math" xmlns:v="urn:schemas-microsoft-com:vml" xmlns:wp14="http://schemas.microsoft.com/office/word/2010/wordprocessingDrawing" xmlns:wp="http://schemas.openxmlformats.org/drawingml/2006/wordprocessingDrawing" xmlns:w10="urn:schemas-microsoft-com:office:word" xmlns:w="http://schemas.openxmlformats.org/wordprocessingml/2006/main" xmlns:w14="http://schemas.microsoft.com/office/word/2010/wordml" xmlns:wpg="http://schemas.microsoft.com/office/word/2010/wordprocessingGroup" xmlns:wpi="http://schemas.microsoft.com/office/word/2010/wordprocessingInk" xmlns:wne="http://schemas.microsoft.com/office/word/2006/wordml" xmlns:wps="http://schemas.microsoft.com/office/word/2010/wordprocessingShape" mc:Ignorable="w14 wp14">
   <w:body>
+    <w:sdt>
+      <w:sdtPr>
+        <w:rPr>
+          <w:rFonts w:asciiTheme="majorHAnsi" w:eastAsiaTheme="majorEastAsia" w:hAnsiTheme="majorHAnsi" w:cstheme="majorBidi"/>
+          <w:caps/>
+        </w:rPr>
+        <w:id w:val="782005775"/>
+        <w:docPartObj>
+          <w:docPartGallery w:val="Cover Pages"/>
+          <w:docPartUnique/>
+        </w:docPartObj>
+      </w:sdtPr>
+      <w:sdtEndPr>
+        <w:rPr>
+          <w:rFonts w:asciiTheme="minorHAnsi" w:eastAsiaTheme="minorHAnsi" w:hAnsiTheme="minorHAnsi" w:cstheme="minorBidi"/>
+          <w:caps w:val="0"/>
+          <w:lang w:eastAsia="en-US"/>
+        </w:rPr>
+      </w:sdtEndPr>
+      <w:sdtContent>
+        <w:tbl>
+          <w:tblPr>
+            <w:tblW w:w="5000" w:type="pct"/>
+            <w:jc w:val="center"/>
+            <w:tblLook w:val="04A0" w:firstRow="1" w:lastRow="0" w:firstColumn="1" w:lastColumn="0" w:noHBand="0" w:noVBand="1"/>
+          </w:tblPr>
+          <w:tblGrid>
+            <w:gridCol w:w="9576"/>
+          </w:tblGrid>
+          <w:tr>
+            <w:trPr>
+              <w:trHeight w:val="2880"/>
+              <w:jc w:val="center"/>
+            </w:trPr>
+            <w:tc>
+              <w:tcPr>
+                <w:tcW w:w="5000" w:type="pct"/>
+              </w:tcPr>
+              <w:p>
+                <w:pPr>
+                  <w:pStyle w:val="NoSpacing"/>
+                  <w:jc w:val="center"/>
+                  <w:rPr>
+                    <w:rFonts w:asciiTheme="majorHAnsi" w:eastAsiaTheme="majorEastAsia" w:hAnsiTheme="majorHAnsi" w:cstheme="majorBidi"/>
+                    <w:caps/>
+                  </w:rPr>
+                </w:pPr>
+              </w:p>
+            </w:tc>
+          </w:tr>
+          <w:tr>
+            <w:trPr>
+              <w:trHeight w:val="1440"/>
+              <w:jc w:val="center"/>
+            </w:trPr>
+            <w:sdt>
+              <w:sdtPr>
+                <w:rPr>
+                  <w:rFonts w:asciiTheme="majorHAnsi" w:eastAsiaTheme="majorEastAsia" w:hAnsiTheme="majorHAnsi" w:cstheme="majorBidi"/>
+                  <w:sz w:val="80"/>
+                  <w:szCs w:val="80"/>
+                </w:rPr>
+                <w:alias w:val="Title"/>
+                <w:id w:val="15524250"/>
+                <w:placeholder>
+                  <w:docPart w:val="C837EA113AFF41E8BEFDE3C3B2D83C34"/>
+                </w:placeholder>
+                <w:dataBinding w:prefixMappings="xmlns:ns0='http://schemas.openxmlformats.org/package/2006/metadata/core-properties' xmlns:ns1='http://purl.org/dc/elements/1.1/'" w:xpath="/ns0:coreProperties[1]/ns1:title[1]" w:storeItemID="{6C3C8BC8-F283-45AE-878A-BAB7291924A1}"/>
+                <w:text/>
+              </w:sdtPr>
+              <w:sdtContent>
+                <w:tc>
+                  <w:tcPr>
+                    <w:tcW w:w="5000" w:type="pct"/>
+                    <w:tcBorders>
+                      <w:bottom w:val="single" w:sz="4" w:space="0" w:color="4F81BD" w:themeColor="accent1"/>
+                    </w:tcBorders>
+                    <w:vAlign w:val="center"/>
+                  </w:tcPr>
+                  <w:p>
+                    <w:pPr>
+                      <w:pStyle w:val="NoSpacing"/>
+                      <w:jc w:val="center"/>
+                      <w:rPr>
+                        <w:rFonts w:asciiTheme="majorHAnsi" w:eastAsiaTheme="majorEastAsia" w:hAnsiTheme="majorHAnsi" w:cstheme="majorBidi"/>
+                        <w:sz w:val="80"/>
+                        <w:szCs w:val="80"/>
+                      </w:rPr>
+                    </w:pPr>
+                    <w:r>
+                      <w:rPr>
+                        <w:rFonts w:asciiTheme="majorHAnsi" w:eastAsiaTheme="majorEastAsia" w:hAnsiTheme="majorHAnsi" w:cstheme="majorBidi"/>
+                        <w:sz w:val="80"/>
+                        <w:szCs w:val="80"/>
+                      </w:rPr>
+                      <w:t>Homework 9</w:t>
+                    </w:r>
+                  </w:p>
+                </w:tc>
+              </w:sdtContent>
+            </w:sdt>
+          </w:tr>
+          <w:tr>
+            <w:trPr>
+              <w:trHeight w:val="720"/>
+              <w:jc w:val="center"/>
+            </w:trPr>
+            <w:sdt>
+              <w:sdtPr>
+                <w:rPr>
+                  <w:rFonts w:asciiTheme="majorHAnsi" w:eastAsiaTheme="majorEastAsia" w:hAnsiTheme="majorHAnsi" w:cstheme="majorBidi"/>
+                  <w:sz w:val="44"/>
+                  <w:szCs w:val="44"/>
+                </w:rPr>
+                <w:alias w:val="Subtitle"/>
+                <w:id w:val="15524255"/>
+                <w:placeholder>
+                  <w:docPart w:val="CEDB23F299FD4ACBAC5B1B959E17833E"/>
+                </w:placeholder>
+                <w:dataBinding w:prefixMappings="xmlns:ns0='http://schemas.openxmlformats.org/package/2006/metadata/core-properties' xmlns:ns1='http://purl.org/dc/elements/1.1/'" w:xpath="/ns0:coreProperties[1]/ns1:subject[1]" w:storeItemID="{6C3C8BC8-F283-45AE-878A-BAB7291924A1}"/>
+                <w:text/>
+              </w:sdtPr>
+              <w:sdtContent>
+                <w:tc>
+                  <w:tcPr>
+                    <w:tcW w:w="5000" w:type="pct"/>
+                    <w:tcBorders>
+                      <w:top w:val="single" w:sz="4" w:space="0" w:color="4F81BD" w:themeColor="accent1"/>
+                    </w:tcBorders>
+                    <w:vAlign w:val="center"/>
+                  </w:tcPr>
+                  <w:p>
+                    <w:pPr>
+                      <w:pStyle w:val="NoSpacing"/>
+                      <w:jc w:val="center"/>
+                      <w:rPr>
+                        <w:rFonts w:asciiTheme="majorHAnsi" w:eastAsiaTheme="majorEastAsia" w:hAnsiTheme="majorHAnsi" w:cstheme="majorBidi"/>
+                        <w:sz w:val="44"/>
+                        <w:szCs w:val="44"/>
+                      </w:rPr>
+                    </w:pPr>
+                    <w:r>
+                      <w:rPr>
+                        <w:rFonts w:asciiTheme="majorHAnsi" w:eastAsiaTheme="majorEastAsia" w:hAnsiTheme="majorHAnsi" w:cstheme="majorBidi"/>
+                        <w:sz w:val="44"/>
+                        <w:szCs w:val="44"/>
+                      </w:rPr>
+                      <w:t>Kevin Carlos</w:t>
+                    </w:r>
+                  </w:p>
+                </w:tc>
+              </w:sdtContent>
+            </w:sdt>
+          </w:tr>
+          <w:tr>
+            <w:trPr>
+              <w:trHeight w:val="360"/>
+              <w:jc w:val="center"/>
+            </w:trPr>
+            <w:tc>
+              <w:tcPr>
+                <w:tcW w:w="5000" w:type="pct"/>
+                <w:vAlign w:val="center"/>
+              </w:tcPr>
+              <w:p>
+                <w:pPr>
+                  <w:pStyle w:val="NoSpacing"/>
+                  <w:jc w:val="center"/>
+                </w:pPr>
+              </w:p>
+            </w:tc>
+          </w:tr>
+          <w:tr>
+            <w:trPr>
+              <w:trHeight w:val="360"/>
+              <w:jc w:val="center"/>
+            </w:trPr>
+            <w:sdt>
+              <w:sdtPr>
+                <w:rPr>
+                  <w:b/>
+                  <w:bCs/>
+                </w:rPr>
+                <w:alias w:val="Author"/>
+                <w:id w:val="15524260"/>
+                <w:placeholder>
+                  <w:docPart w:val="D45E25BE7AAC4D4FA8614F173CE23CFE"/>
+                </w:placeholder>
+                <w:dataBinding w:prefixMappings="xmlns:ns0='http://schemas.openxmlformats.org/package/2006/metadata/core-properties' xmlns:ns1='http://purl.org/dc/elements/1.1/'" w:xpath="/ns0:coreProperties[1]/ns1:creator[1]" w:storeItemID="{6C3C8BC8-F283-45AE-878A-BAB7291924A1}"/>
+                <w:text/>
+              </w:sdtPr>
+              <w:sdtContent>
+                <w:tc>
+                  <w:tcPr>
+                    <w:tcW w:w="5000" w:type="pct"/>
+                    <w:vAlign w:val="center"/>
+                  </w:tcPr>
+                  <w:p>
+                    <w:pPr>
+                      <w:pStyle w:val="NoSpacing"/>
+                      <w:jc w:val="center"/>
+                      <w:rPr>
+                        <w:b/>
+                        <w:bCs/>
+                      </w:rPr>
+                    </w:pPr>
+                    <w:r>
+                      <w:rPr>
+                        <w:b/>
+                        <w:bCs/>
+                      </w:rPr>
+                      <w:t>Due 5 April 2017</w:t>
+                    </w:r>
+                  </w:p>
+                </w:tc>
+              </w:sdtContent>
+            </w:sdt>
+          </w:tr>
+          <w:tr>
+            <w:trPr>
+              <w:trHeight w:val="360"/>
+              <w:jc w:val="center"/>
+            </w:trPr>
+            <w:tc>
+              <w:tcPr>
+                <w:tcW w:w="5000" w:type="pct"/>
+                <w:vAlign w:val="center"/>
+              </w:tcPr>
+              <w:p>
+                <w:pPr>
+                  <w:pStyle w:val="NoSpacing"/>
+                  <w:jc w:val="center"/>
+                  <w:rPr>
+                    <w:b/>
+                    <w:bCs/>
+                  </w:rPr>
+                </w:pPr>
+              </w:p>
+            </w:tc>
+          </w:tr>
+        </w:tbl>
+        <w:p/>
+        <w:p/>
+        <w:tbl>
+          <w:tblPr>
+            <w:tblpPr w:leftFromText="187" w:rightFromText="187" w:horzAnchor="margin" w:tblpXSpec="center" w:tblpYSpec="bottom"/>
+            <w:tblW w:w="5000" w:type="pct"/>
+            <w:tblLook w:val="04A0" w:firstRow="1" w:lastRow="0" w:firstColumn="1" w:lastColumn="0" w:noHBand="0" w:noVBand="1"/>
+          </w:tblPr>
+          <w:tblGrid>
+            <w:gridCol w:w="9576"/>
+          </w:tblGrid>
+          <w:tr>
+            <w:tc>
+              <w:tcPr>
+                <w:tcW w:w="5000" w:type="pct"/>
+              </w:tcPr>
+              <w:p>
+                <w:pPr>
+                  <w:pStyle w:val="NoSpacing"/>
+                </w:pPr>
+              </w:p>
+            </w:tc>
+          </w:tr>
+        </w:tbl>
+        <w:p/>
+        <w:p>
+          <w:r>
+            <w:br w:type="page"/>
+          </w:r>
+        </w:p>
+      </w:sdtContent>
+    </w:sdt>
     <w:p>
       <w:pPr>
         <w:jc w:val="both"/>
       </w:pPr>
       <w:r>
+        <w:lastRenderedPageBreak/>
         <w:t>SUB64.</w:t>
       </w:r>
     </w:p>
@@ -19,7 +293,7 @@
           <w:noProof/>
         </w:rPr>
         <w:drawing>
-          <wp:inline distT="0" distB="0" distL="0" distR="0" wp14:anchorId="7CD17BC2" wp14:editId="539E4F24">
+          <wp:inline distT="0" distB="0" distL="0" distR="0" wp14:anchorId="46F59E61" wp14:editId="57C9DB6F">
             <wp:extent cx="6826414" cy="3800475"/>
             <wp:effectExtent l="0" t="0" r="0" b="0"/>
             <wp:docPr id="1" name="Picture 1"/>
@@ -66,7 +340,7 @@
           <w:noProof/>
         </w:rPr>
         <w:drawing>
-          <wp:inline distT="0" distB="0" distL="0" distR="0" wp14:anchorId="5B3B08B7" wp14:editId="24E0A91D">
+          <wp:inline distT="0" distB="0" distL="0" distR="0" wp14:anchorId="75F41640" wp14:editId="300688CA">
             <wp:extent cx="5943600" cy="3030855"/>
             <wp:effectExtent l="0" t="0" r="0" b="0"/>
             <wp:docPr id="2" name="Picture 2"/>
@@ -157,7 +431,7 @@
           <w:noProof/>
         </w:rPr>
         <w:drawing>
-          <wp:inline distT="0" distB="0" distL="0" distR="0" wp14:anchorId="5B39D125" wp14:editId="6E7897A8">
+          <wp:inline distT="0" distB="0" distL="0" distR="0" wp14:anchorId="05BA8AD3" wp14:editId="606C612B">
             <wp:extent cx="6881165" cy="4352925"/>
             <wp:effectExtent l="0" t="0" r="0" b="0"/>
             <wp:docPr id="3" name="Picture 3"/>
@@ -212,7 +486,7 @@
           <w:noProof/>
         </w:rPr>
         <w:drawing>
-          <wp:inline distT="0" distB="0" distL="0" distR="0" wp14:anchorId="7685F998" wp14:editId="77A09B25">
+          <wp:inline distT="0" distB="0" distL="0" distR="0" wp14:anchorId="38D8A861" wp14:editId="6AC07172">
             <wp:extent cx="5943600" cy="3078480"/>
             <wp:effectExtent l="0" t="0" r="0" b="7620"/>
             <wp:docPr id="4" name="Picture 4"/>
@@ -268,7 +542,7 @@
           <w:noProof/>
         </w:rPr>
         <w:drawing>
-          <wp:inline distT="0" distB="0" distL="0" distR="0" wp14:anchorId="3AE37799" wp14:editId="3C13CFA8">
+          <wp:inline distT="0" distB="0" distL="0" distR="0" wp14:anchorId="73CD04F1" wp14:editId="1B438C49">
             <wp:extent cx="7705344" cy="4781550"/>
             <wp:effectExtent l="0" t="0" r="0" b="0"/>
             <wp:docPr id="5" name="Picture 5"/>
@@ -312,7 +586,7 @@
           <w:noProof/>
         </w:rPr>
         <w:drawing>
-          <wp:inline distT="0" distB="0" distL="0" distR="0" wp14:anchorId="26C0C4A1" wp14:editId="4A35D867">
+          <wp:inline distT="0" distB="0" distL="0" distR="0" wp14:anchorId="09699461" wp14:editId="326E0822">
             <wp:extent cx="5943600" cy="3027045"/>
             <wp:effectExtent l="0" t="0" r="0" b="1905"/>
             <wp:docPr id="6" name="Picture 6"/>
@@ -375,7 +649,7 @@
           <w:noProof/>
         </w:rPr>
         <w:drawing>
-          <wp:inline distT="0" distB="0" distL="0" distR="0" wp14:anchorId="6F0036BC" wp14:editId="2BAE8464">
+          <wp:inline distT="0" distB="0" distL="0" distR="0" wp14:anchorId="423AD159" wp14:editId="657E2ABB">
             <wp:extent cx="7618080" cy="4200525"/>
             <wp:effectExtent l="0" t="0" r="2540" b="0"/>
             <wp:docPr id="7" name="Picture 7"/>
@@ -420,7 +694,7 @@
           <w:noProof/>
         </w:rPr>
         <w:drawing>
-          <wp:inline distT="0" distB="0" distL="0" distR="0" wp14:anchorId="6F8595C6" wp14:editId="04807153">
+          <wp:inline distT="0" distB="0" distL="0" distR="0" wp14:anchorId="343A3B40" wp14:editId="38FFCEA2">
             <wp:extent cx="5943600" cy="3038475"/>
             <wp:effectExtent l="0" t="0" r="0" b="9525"/>
             <wp:docPr id="8" name="Picture 8"/>
@@ -506,7 +780,7 @@
           <w:noProof/>
         </w:rPr>
         <w:drawing>
-          <wp:inline distT="0" distB="0" distL="0" distR="0" wp14:anchorId="768FE4AF" wp14:editId="09450623">
+          <wp:inline distT="0" distB="0" distL="0" distR="0" wp14:anchorId="48A6E229" wp14:editId="453F1968">
             <wp:extent cx="7648015" cy="4667250"/>
             <wp:effectExtent l="0" t="0" r="0" b="0"/>
             <wp:docPr id="9" name="Picture 9"/>
@@ -559,7 +833,7 @@
           <w:noProof/>
         </w:rPr>
         <w:drawing>
-          <wp:inline distT="0" distB="0" distL="0" distR="0" wp14:anchorId="59B2785E" wp14:editId="2A89EDF5">
+          <wp:inline distT="0" distB="0" distL="0" distR="0" wp14:anchorId="20BE94CF" wp14:editId="4A5F7D80">
             <wp:extent cx="5745852" cy="2933700"/>
             <wp:effectExtent l="0" t="0" r="7620" b="0"/>
             <wp:docPr id="10" name="Picture 10"/>
@@ -629,7 +903,7 @@
           <w:noProof/>
         </w:rPr>
         <w:drawing>
-          <wp:inline distT="0" distB="0" distL="0" distR="0" wp14:anchorId="7E7CDADA" wp14:editId="3B7A5CB2">
+          <wp:inline distT="0" distB="0" distL="0" distR="0" wp14:anchorId="4C5E6919" wp14:editId="5CF2B680">
             <wp:extent cx="7600950" cy="4669387"/>
             <wp:effectExtent l="0" t="0" r="0" b="0"/>
             <wp:docPr id="11" name="Picture 11"/>
@@ -676,7 +950,7 @@
           <w:noProof/>
         </w:rPr>
         <w:drawing>
-          <wp:inline distT="0" distB="0" distL="0" distR="0" wp14:anchorId="172FA147" wp14:editId="6ADA3D67">
+          <wp:inline distT="0" distB="0" distL="0" distR="0" wp14:anchorId="66504535" wp14:editId="307BF3FF">
             <wp:extent cx="5943600" cy="3094355"/>
             <wp:effectExtent l="0" t="0" r="0" b="0"/>
             <wp:docPr id="12" name="Picture 12"/>
@@ -718,13 +992,121 @@
       <w:pPr>
         <w:jc w:val="both"/>
       </w:pPr>
+    </w:p>
+    <w:p>
+      <w:pPr>
+        <w:jc w:val="both"/>
+      </w:pPr>
+      <w:r>
+        <w:lastRenderedPageBreak/>
+        <w:t>STRLEN</w:t>
+      </w:r>
+    </w:p>
+    <w:p>
+      <w:pPr>
+        <w:jc w:val="both"/>
+      </w:pPr>
+      <w:r>
+        <w:rPr>
+          <w:noProof/>
+        </w:rPr>
+        <w:drawing>
+          <wp:inline distT="0" distB="0" distL="0" distR="0" wp14:anchorId="1E0D99FD" wp14:editId="118AAC8E">
+            <wp:extent cx="7916194" cy="4867275"/>
+            <wp:effectExtent l="0" t="0" r="8890" b="0"/>
+            <wp:docPr id="13" name="Picture 13"/>
+            <wp:cNvGraphicFramePr>
+              <a:graphicFrameLocks xmlns:a="http://schemas.openxmlformats.org/drawingml/2006/main" noChangeAspect="1"/>
+            </wp:cNvGraphicFramePr>
+            <a:graphic xmlns:a="http://schemas.openxmlformats.org/drawingml/2006/main">
+              <a:graphicData uri="http://schemas.openxmlformats.org/drawingml/2006/picture">
+                <pic:pic xmlns:pic="http://schemas.openxmlformats.org/drawingml/2006/picture">
+                  <pic:nvPicPr>
+                    <pic:cNvPr id="0" name=""/>
+                    <pic:cNvPicPr/>
+                  </pic:nvPicPr>
+                  <pic:blipFill>
+                    <a:blip r:embed="rId17">
+                      <a:grayscl/>
+                    </a:blip>
+                    <a:stretch>
+                      <a:fillRect/>
+                    </a:stretch>
+                  </pic:blipFill>
+                  <pic:spPr>
+                    <a:xfrm>
+                      <a:off x="0" y="0"/>
+                      <a:ext cx="7916194" cy="4867275"/>
+                    </a:xfrm>
+                    <a:prstGeom prst="rect">
+                      <a:avLst/>
+                    </a:prstGeom>
+                  </pic:spPr>
+                </pic:pic>
+              </a:graphicData>
+            </a:graphic>
+          </wp:inline>
+        </w:drawing>
+      </w:r>
+    </w:p>
+    <w:p>
+      <w:pPr>
+        <w:tabs>
+          <w:tab w:val="left" w:pos="5760"/>
+        </w:tabs>
+        <w:jc w:val="left"/>
+      </w:pPr>
       <w:bookmarkStart w:id="0" w:name="_GoBack"/>
+      <w:r>
+        <w:rPr>
+          <w:noProof/>
+        </w:rPr>
+        <w:drawing>
+          <wp:inline distT="0" distB="0" distL="0" distR="0" wp14:anchorId="7214B60F" wp14:editId="1A2550F1">
+            <wp:extent cx="5943600" cy="3058795"/>
+            <wp:effectExtent l="0" t="0" r="0" b="8255"/>
+            <wp:docPr id="14" name="Picture 14"/>
+            <wp:cNvGraphicFramePr>
+              <a:graphicFrameLocks xmlns:a="http://schemas.openxmlformats.org/drawingml/2006/main" noChangeAspect="1"/>
+            </wp:cNvGraphicFramePr>
+            <a:graphic xmlns:a="http://schemas.openxmlformats.org/drawingml/2006/main">
+              <a:graphicData uri="http://schemas.openxmlformats.org/drawingml/2006/picture">
+                <pic:pic xmlns:pic="http://schemas.openxmlformats.org/drawingml/2006/picture">
+                  <pic:nvPicPr>
+                    <pic:cNvPr id="0" name=""/>
+                    <pic:cNvPicPr/>
+                  </pic:nvPicPr>
+                  <pic:blipFill>
+                    <a:blip r:embed="rId18">
+                      <a:grayscl/>
+                    </a:blip>
+                    <a:stretch>
+                      <a:fillRect/>
+                    </a:stretch>
+                  </pic:blipFill>
+                  <pic:spPr>
+                    <a:xfrm>
+                      <a:off x="0" y="0"/>
+                      <a:ext cx="5943600" cy="3058795"/>
+                    </a:xfrm>
+                    <a:prstGeom prst="rect">
+                      <a:avLst/>
+                    </a:prstGeom>
+                  </pic:spPr>
+                </pic:pic>
+              </a:graphicData>
+            </a:graphic>
+          </wp:inline>
+        </w:drawing>
+      </w:r>
       <w:bookmarkEnd w:id="0"/>
     </w:p>
     <w:sectPr>
       <w:pgSz w:w="12240" w:h="15840"/>
       <w:pgMar w:top="1440" w:right="1440" w:bottom="1440" w:left="1440" w:header="720" w:footer="720" w:gutter="0"/>
+      <w:pgNumType w:start="0"/>
       <w:cols w:space="720"/>
+      <w:titlePg/>
       <w:docGrid w:linePitch="360"/>
     </w:sectPr>
   </w:body>
@@ -945,6 +1327,31 @@
       <w:szCs w:val="16"/>
     </w:rPr>
   </w:style>
+  <w:style w:type="paragraph" w:styleId="NoSpacing">
+    <w:name w:val="No Spacing"/>
+    <w:link w:val="NoSpacingChar"/>
+    <w:uiPriority w:val="1"/>
+    <w:qFormat/>
+    <w:rsid w:val="00E977E4"/>
+    <w:pPr>
+      <w:jc w:val="left"/>
+    </w:pPr>
+    <w:rPr>
+      <w:rFonts w:eastAsiaTheme="minorEastAsia"/>
+      <w:lang w:eastAsia="ja-JP"/>
+    </w:rPr>
+  </w:style>
+  <w:style w:type="character" w:customStyle="1" w:styleId="NoSpacingChar">
+    <w:name w:val="No Spacing Char"/>
+    <w:basedOn w:val="DefaultParagraphFont"/>
+    <w:link w:val="NoSpacing"/>
+    <w:uiPriority w:val="1"/>
+    <w:rsid w:val="00E977E4"/>
+    <w:rPr>
+      <w:rFonts w:eastAsiaTheme="minorEastAsia"/>
+      <w:lang w:eastAsia="ja-JP"/>
+    </w:rPr>
+  </w:style>
 </w:styles>
 </file>
 
@@ -1162,7 +1569,636 @@
       <w:szCs w:val="16"/>
     </w:rPr>
   </w:style>
+  <w:style w:type="paragraph" w:styleId="NoSpacing">
+    <w:name w:val="No Spacing"/>
+    <w:link w:val="NoSpacingChar"/>
+    <w:uiPriority w:val="1"/>
+    <w:qFormat/>
+    <w:rsid w:val="00E977E4"/>
+    <w:pPr>
+      <w:jc w:val="left"/>
+    </w:pPr>
+    <w:rPr>
+      <w:rFonts w:eastAsiaTheme="minorEastAsia"/>
+      <w:lang w:eastAsia="ja-JP"/>
+    </w:rPr>
+  </w:style>
+  <w:style w:type="character" w:customStyle="1" w:styleId="NoSpacingChar">
+    <w:name w:val="No Spacing Char"/>
+    <w:basedOn w:val="DefaultParagraphFont"/>
+    <w:link w:val="NoSpacing"/>
+    <w:uiPriority w:val="1"/>
+    <w:rsid w:val="00E977E4"/>
+    <w:rPr>
+      <w:rFonts w:eastAsiaTheme="minorEastAsia"/>
+      <w:lang w:eastAsia="ja-JP"/>
+    </w:rPr>
+  </w:style>
 </w:styles>
+</file>
+
+<file path=word/glossary/document.xml><?xml version="1.0" encoding="utf-8"?>
+<w:glossaryDocument xmlns:wpc="http://schemas.microsoft.com/office/word/2010/wordprocessingCanvas" xmlns:mc="http://schemas.openxmlformats.org/markup-compatibility/2006" xmlns:o="urn:schemas-microsoft-com:office:office" xmlns:r="http://schemas.openxmlformats.org/officeDocument/2006/relationships" xmlns:m="http://schemas.openxmlformats.org/officeDocument/2006/math" xmlns:v="urn:schemas-microsoft-com:vml" xmlns:wp14="http://schemas.microsoft.com/office/word/2010/wordprocessingDrawing" xmlns:wp="http://schemas.openxmlformats.org/drawingml/2006/wordprocessingDrawing" xmlns:w10="urn:schemas-microsoft-com:office:word" xmlns:w="http://schemas.openxmlformats.org/wordprocessingml/2006/main" xmlns:w14="http://schemas.microsoft.com/office/word/2010/wordml" xmlns:wpg="http://schemas.microsoft.com/office/word/2010/wordprocessingGroup" xmlns:wpi="http://schemas.microsoft.com/office/word/2010/wordprocessingInk" xmlns:wne="http://schemas.microsoft.com/office/word/2006/wordml" xmlns:wps="http://schemas.microsoft.com/office/word/2010/wordprocessingShape" mc:Ignorable="w14 wp14">
+  <w:docParts>
+    <w:docPart>
+      <w:docPartPr>
+        <w:name w:val="C837EA113AFF41E8BEFDE3C3B2D83C34"/>
+        <w:category>
+          <w:name w:val="General"/>
+          <w:gallery w:val="placeholder"/>
+        </w:category>
+        <w:types>
+          <w:type w:val="bbPlcHdr"/>
+        </w:types>
+        <w:behaviors>
+          <w:behavior w:val="content"/>
+        </w:behaviors>
+        <w:guid w:val="{9EF3F2F0-2507-41EC-9164-6C7AC524436A}"/>
+      </w:docPartPr>
+      <w:docPartBody>
+        <w:p>
+          <w:pPr>
+            <w:pStyle w:val="C837EA113AFF41E8BEFDE3C3B2D83C34"/>
+          </w:pPr>
+          <w:r>
+            <w:rPr>
+              <w:rFonts w:asciiTheme="majorHAnsi" w:eastAsiaTheme="majorEastAsia" w:hAnsiTheme="majorHAnsi" w:cstheme="majorBidi"/>
+              <w:sz w:val="80"/>
+              <w:szCs w:val="80"/>
+            </w:rPr>
+            <w:t>[Type the document title]</w:t>
+          </w:r>
+        </w:p>
+      </w:docPartBody>
+    </w:docPart>
+    <w:docPart>
+      <w:docPartPr>
+        <w:name w:val="CEDB23F299FD4ACBAC5B1B959E17833E"/>
+        <w:category>
+          <w:name w:val="General"/>
+          <w:gallery w:val="placeholder"/>
+        </w:category>
+        <w:types>
+          <w:type w:val="bbPlcHdr"/>
+        </w:types>
+        <w:behaviors>
+          <w:behavior w:val="content"/>
+        </w:behaviors>
+        <w:guid w:val="{0DA86A34-3BD9-4028-9149-5A2180FC43FD}"/>
+      </w:docPartPr>
+      <w:docPartBody>
+        <w:p>
+          <w:pPr>
+            <w:pStyle w:val="CEDB23F299FD4ACBAC5B1B959E17833E"/>
+          </w:pPr>
+          <w:r>
+            <w:rPr>
+              <w:rFonts w:asciiTheme="majorHAnsi" w:eastAsiaTheme="majorEastAsia" w:hAnsiTheme="majorHAnsi" w:cstheme="majorBidi"/>
+              <w:sz w:val="44"/>
+              <w:szCs w:val="44"/>
+            </w:rPr>
+            <w:t>[Type the document subtitle]</w:t>
+          </w:r>
+        </w:p>
+      </w:docPartBody>
+    </w:docPart>
+    <w:docPart>
+      <w:docPartPr>
+        <w:name w:val="D45E25BE7AAC4D4FA8614F173CE23CFE"/>
+        <w:category>
+          <w:name w:val="General"/>
+          <w:gallery w:val="placeholder"/>
+        </w:category>
+        <w:types>
+          <w:type w:val="bbPlcHdr"/>
+        </w:types>
+        <w:behaviors>
+          <w:behavior w:val="content"/>
+        </w:behaviors>
+        <w:guid w:val="{9165CF55-DC91-4721-A0EA-4C4584B18C8B}"/>
+      </w:docPartPr>
+      <w:docPartBody>
+        <w:p>
+          <w:pPr>
+            <w:pStyle w:val="D45E25BE7AAC4D4FA8614F173CE23CFE"/>
+          </w:pPr>
+          <w:r>
+            <w:rPr>
+              <w:b/>
+              <w:bCs/>
+            </w:rPr>
+            <w:t>[Type the author name]</w:t>
+          </w:r>
+        </w:p>
+      </w:docPartBody>
+    </w:docPart>
+  </w:docParts>
+</w:glossaryDocument>
+</file>
+
+<file path=word/glossary/fontTable.xml><?xml version="1.0" encoding="utf-8"?>
+<w:fonts xmlns:mc="http://schemas.openxmlformats.org/markup-compatibility/2006" xmlns:r="http://schemas.openxmlformats.org/officeDocument/2006/relationships" xmlns:w="http://schemas.openxmlformats.org/wordprocessingml/2006/main" xmlns:w14="http://schemas.microsoft.com/office/word/2010/wordml" mc:Ignorable="w14">
+  <w:font w:name="Calibri">
+    <w:panose1 w:val="020F0502020204030204"/>
+    <w:charset w:val="00"/>
+    <w:family w:val="swiss"/>
+    <w:pitch w:val="variable"/>
+    <w:sig w:usb0="E0002AFF" w:usb1="C000247B" w:usb2="00000009" w:usb3="00000000" w:csb0="000001FF" w:csb1="00000000"/>
+  </w:font>
+  <w:font w:name="Times New Roman">
+    <w:panose1 w:val="02020603050405020304"/>
+    <w:charset w:val="00"/>
+    <w:family w:val="roman"/>
+    <w:pitch w:val="variable"/>
+    <w:sig w:usb0="E0002EFF" w:usb1="C000785B" w:usb2="00000009" w:usb3="00000000" w:csb0="000001FF" w:csb1="00000000"/>
+  </w:font>
+  <w:font w:name="Tahoma">
+    <w:panose1 w:val="020B0604030504040204"/>
+    <w:charset w:val="00"/>
+    <w:family w:val="swiss"/>
+    <w:pitch w:val="variable"/>
+    <w:sig w:usb0="E1002EFF" w:usb1="C000605B" w:usb2="00000029" w:usb3="00000000" w:csb0="000101FF" w:csb1="00000000"/>
+  </w:font>
+  <w:font w:name="Cambria">
+    <w:panose1 w:val="02040503050406030204"/>
+    <w:charset w:val="00"/>
+    <w:family w:val="roman"/>
+    <w:pitch w:val="variable"/>
+    <w:sig w:usb0="E00002FF" w:usb1="400004FF" w:usb2="00000000" w:usb3="00000000" w:csb0="0000019F" w:csb1="00000000"/>
+  </w:font>
+</w:fonts>
+</file>
+
+<file path=word/glossary/settings.xml><?xml version="1.0" encoding="utf-8"?>
+<w:settings xmlns:mc="http://schemas.openxmlformats.org/markup-compatibility/2006" xmlns:o="urn:schemas-microsoft-com:office:office" xmlns:r="http://schemas.openxmlformats.org/officeDocument/2006/relationships" xmlns:m="http://schemas.openxmlformats.org/officeDocument/2006/math" xmlns:v="urn:schemas-microsoft-com:vml" xmlns:w10="urn:schemas-microsoft-com:office:word" xmlns:w="http://schemas.openxmlformats.org/wordprocessingml/2006/main" xmlns:w14="http://schemas.microsoft.com/office/word/2010/wordml" xmlns:sl="http://schemas.openxmlformats.org/schemaLibrary/2006/main" mc:Ignorable="w14">
+  <w:view w:val="normal"/>
+  <w:defaultTabStop w:val="720"/>
+  <w:characterSpacingControl w:val="doNotCompress"/>
+  <w:compat>
+    <w:useFELayout/>
+    <w:compatSetting w:name="compatibilityMode" w:uri="http://schemas.microsoft.com/office/word" w:val="14"/>
+    <w:compatSetting w:name="overrideTableStyleFontSizeAndJustification" w:uri="http://schemas.microsoft.com/office/word" w:val="1"/>
+    <w:compatSetting w:name="enableOpenTypeFeatures" w:uri="http://schemas.microsoft.com/office/word" w:val="1"/>
+    <w:compatSetting w:name="doNotFlipMirrorIndents" w:uri="http://schemas.microsoft.com/office/word" w:val="1"/>
+  </w:compat>
+  <w:rsids>
+    <w:rsidRoot w:val="00F922EE"/>
+    <w:rsid w:val="009E7DC8"/>
+    <w:rsid w:val="00F922EE"/>
+  </w:rsids>
+  <m:mathPr>
+    <m:mathFont m:val="Cambria Math"/>
+    <m:brkBin m:val="before"/>
+    <m:brkBinSub m:val="--"/>
+    <m:smallFrac m:val="0"/>
+    <m:dispDef/>
+    <m:lMargin m:val="0"/>
+    <m:rMargin m:val="0"/>
+    <m:defJc m:val="centerGroup"/>
+    <m:wrapIndent m:val="1440"/>
+    <m:intLim m:val="subSup"/>
+    <m:naryLim m:val="undOvr"/>
+  </m:mathPr>
+  <w:themeFontLang w:val="en-US"/>
+  <w:clrSchemeMapping w:bg1="light1" w:t1="dark1" w:bg2="light2" w:t2="dark2" w:accent1="accent1" w:accent2="accent2" w:accent3="accent3" w:accent4="accent4" w:accent5="accent5" w:accent6="accent6" w:hyperlink="hyperlink" w:followedHyperlink="followedHyperlink"/>
+  <w:decimalSymbol w:val="."/>
+  <w:listSeparator w:val=","/>
+</w:settings>
+</file>
+
+<file path=word/glossary/styles.xml><?xml version="1.0" encoding="utf-8"?>
+<w:styles xmlns:mc="http://schemas.openxmlformats.org/markup-compatibility/2006" xmlns:r="http://schemas.openxmlformats.org/officeDocument/2006/relationships" xmlns:w="http://schemas.openxmlformats.org/wordprocessingml/2006/main" xmlns:w14="http://schemas.microsoft.com/office/word/2010/wordml" mc:Ignorable="w14">
+  <w:docDefaults>
+    <w:rPrDefault>
+      <w:rPr>
+        <w:rFonts w:asciiTheme="minorHAnsi" w:eastAsiaTheme="minorEastAsia" w:hAnsiTheme="minorHAnsi" w:cstheme="minorBidi"/>
+        <w:sz w:val="22"/>
+        <w:szCs w:val="22"/>
+        <w:lang w:val="en-US" w:eastAsia="en-US" w:bidi="ar-SA"/>
+      </w:rPr>
+    </w:rPrDefault>
+    <w:pPrDefault>
+      <w:pPr>
+        <w:spacing w:after="200" w:line="276" w:lineRule="auto"/>
+      </w:pPr>
+    </w:pPrDefault>
+  </w:docDefaults>
+  <w:latentStyles w:defLockedState="0" w:defUIPriority="99" w:defSemiHidden="1" w:defUnhideWhenUsed="1" w:defQFormat="0" w:count="267">
+    <w:lsdException w:name="Normal" w:semiHidden="0" w:uiPriority="0" w:unhideWhenUsed="0" w:qFormat="1"/>
+    <w:lsdException w:name="heading 1" w:semiHidden="0" w:uiPriority="9" w:unhideWhenUsed="0" w:qFormat="1"/>
+    <w:lsdException w:name="heading 2" w:uiPriority="9" w:qFormat="1"/>
+    <w:lsdException w:name="heading 3" w:uiPriority="9" w:qFormat="1"/>
+    <w:lsdException w:name="heading 4" w:uiPriority="9" w:qFormat="1"/>
+    <w:lsdException w:name="heading 5" w:uiPriority="9" w:qFormat="1"/>
+    <w:lsdException w:name="heading 6" w:uiPriority="9" w:qFormat="1"/>
+    <w:lsdException w:name="heading 7" w:uiPriority="9" w:qFormat="1"/>
+    <w:lsdException w:name="heading 8" w:uiPriority="9" w:qFormat="1"/>
+    <w:lsdException w:name="heading 9" w:uiPriority="9" w:qFormat="1"/>
+    <w:lsdException w:name="toc 1" w:uiPriority="39"/>
+    <w:lsdException w:name="toc 2" w:uiPriority="39"/>
+    <w:lsdException w:name="toc 3" w:uiPriority="39"/>
+    <w:lsdException w:name="toc 4" w:uiPriority="39"/>
+    <w:lsdException w:name="toc 5" w:uiPriority="39"/>
+    <w:lsdException w:name="toc 6" w:uiPriority="39"/>
+    <w:lsdException w:name="toc 7" w:uiPriority="39"/>
+    <w:lsdException w:name="toc 8" w:uiPriority="39"/>
+    <w:lsdException w:name="toc 9" w:uiPriority="39"/>
+    <w:lsdException w:name="caption" w:uiPriority="35" w:qFormat="1"/>
+    <w:lsdException w:name="Title" w:semiHidden="0" w:uiPriority="10" w:unhideWhenUsed="0" w:qFormat="1"/>
+    <w:lsdException w:name="Default Paragraph Font" w:uiPriority="1"/>
+    <w:lsdException w:name="Subtitle" w:semiHidden="0" w:uiPriority="11" w:unhideWhenUsed="0" w:qFormat="1"/>
+    <w:lsdException w:name="Strong" w:semiHidden="0" w:uiPriority="22" w:unhideWhenUsed="0" w:qFormat="1"/>
+    <w:lsdException w:name="Emphasis" w:semiHidden="0" w:uiPriority="20" w:unhideWhenUsed="0" w:qFormat="1"/>
+    <w:lsdException w:name="Table Grid" w:semiHidden="0" w:uiPriority="59" w:unhideWhenUsed="0"/>
+    <w:lsdException w:name="Placeholder Text" w:unhideWhenUsed="0"/>
+    <w:lsdException w:name="No Spacing" w:semiHidden="0" w:uiPriority="1" w:unhideWhenUsed="0" w:qFormat="1"/>
+    <w:lsdException w:name="Light Shading" w:semiHidden="0" w:uiPriority="60" w:unhideWhenUsed="0"/>
+    <w:lsdException w:name="Light List" w:semiHidden="0" w:uiPriority="61" w:unhideWhenUsed="0"/>
+    <w:lsdException w:name="Light Grid" w:semiHidden="0" w:uiPriority="62" w:unhideWhenUsed="0"/>
+    <w:lsdException w:name="Medium Shading 1" w:semiHidden="0" w:uiPriority="63" w:unhideWhenUsed="0"/>
+    <w:lsdException w:name="Medium Shading 2" w:semiHidden="0" w:uiPriority="64" w:unhideWhenUsed="0"/>
+    <w:lsdException w:name="Medium List 1" w:semiHidden="0" w:uiPriority="65" w:unhideWhenUsed="0"/>
+    <w:lsdException w:name="Medium List 2" w:semiHidden="0" w:uiPriority="66" w:unhideWhenUsed="0"/>
+    <w:lsdException w:name="Medium Grid 1" w:semiHidden="0" w:uiPriority="67" w:unhideWhenUsed="0"/>
+    <w:lsdException w:name="Medium Grid 2" w:semiHidden="0" w:uiPriority="68" w:unhideWhenUsed="0"/>
+    <w:lsdException w:name="Medium Grid 3" w:semiHidden="0" w:uiPriority="69" w:unhideWhenUsed="0"/>
+    <w:lsdException w:name="Dark List" w:semiHidden="0" w:uiPriority="70" w:unhideWhenUsed="0"/>
+    <w:lsdException w:name="Colorful Shading" w:semiHidden="0" w:uiPriority="71" w:unhideWhenUsed="0"/>
+    <w:lsdException w:name="Colorful List" w:semiHidden="0" w:uiPriority="72" w:unhideWhenUsed="0"/>
+    <w:lsdException w:name="Colorful Grid" w:semiHidden="0" w:uiPriority="73" w:unhideWhenUsed="0"/>
+    <w:lsdException w:name="Light Shading Accent 1" w:semiHidden="0" w:uiPriority="60" w:unhideWhenUsed="0"/>
+    <w:lsdException w:name="Light List Accent 1" w:semiHidden="0" w:uiPriority="61" w:unhideWhenUsed="0"/>
+    <w:lsdException w:name="Light Grid Accent 1" w:semiHidden="0" w:uiPriority="62" w:unhideWhenUsed="0"/>
+    <w:lsdException w:name="Medium Shading 1 Accent 1" w:semiHidden="0" w:uiPriority="63" w:unhideWhenUsed="0"/>
+    <w:lsdException w:name="Medium Shading 2 Accent 1" w:semiHidden="0" w:uiPriority="64" w:unhideWhenUsed="0"/>
+    <w:lsdException w:name="Medium List 1 Accent 1" w:semiHidden="0" w:uiPriority="65" w:unhideWhenUsed="0"/>
+    <w:lsdException w:name="Revision" w:unhideWhenUsed="0"/>
+    <w:lsdException w:name="List Paragraph" w:semiHidden="0" w:uiPriority="34" w:unhideWhenUsed="0" w:qFormat="1"/>
+    <w:lsdException w:name="Quote" w:semiHidden="0" w:uiPriority="29" w:unhideWhenUsed="0" w:qFormat="1"/>
+    <w:lsdException w:name="Intense Quote" w:semiHidden="0" w:uiPriority="30" w:unhideWhenUsed="0" w:qFormat="1"/>
+    <w:lsdException w:name="Medium List 2 Accent 1" w:semiHidden="0" w:uiPriority="66" w:unhideWhenUsed="0"/>
+    <w:lsdException w:name="Medium Grid 1 Accent 1" w:semiHidden="0" w:uiPriority="67" w:unhideWhenUsed="0"/>
+    <w:lsdException w:name="Medium Grid 2 Accent 1" w:semiHidden="0" w:uiPriority="68" w:unhideWhenUsed="0"/>
+    <w:lsdException w:name="Medium Grid 3 Accent 1" w:semiHidden="0" w:uiPriority="69" w:unhideWhenUsed="0"/>
+    <w:lsdException w:name="Dark List Accent 1" w:semiHidden="0" w:uiPriority="70" w:unhideWhenUsed="0"/>
+    <w:lsdException w:name="Colorful Shading Accent 1" w:semiHidden="0" w:uiPriority="71" w:unhideWhenUsed="0"/>
+    <w:lsdException w:name="Colorful List Accent 1" w:semiHidden="0" w:uiPriority="72" w:unhideWhenUsed="0"/>
+    <w:lsdException w:name="Colorful Grid Accent 1" w:semiHidden="0" w:uiPriority="73" w:unhideWhenUsed="0"/>
+    <w:lsdException w:name="Light Shading Accent 2" w:semiHidden="0" w:uiPriority="60" w:unhideWhenUsed="0"/>
+    <w:lsdException w:name="Light List Accent 2" w:semiHidden="0" w:uiPriority="61" w:unhideWhenUsed="0"/>
+    <w:lsdException w:name="Light Grid Accent 2" w:semiHidden="0" w:uiPriority="62" w:unhideWhenUsed="0"/>
+    <w:lsdException w:name="Medium Shading 1 Accent 2" w:semiHidden="0" w:uiPriority="63" w:unhideWhenUsed="0"/>
+    <w:lsdException w:name="Medium Shading 2 Accent 2" w:semiHidden="0" w:uiPriority="64" w:unhideWhenUsed="0"/>
+    <w:lsdException w:name="Medium List 1 Accent 2" w:semiHidden="0" w:uiPriority="65" w:unhideWhenUsed="0"/>
+    <w:lsdException w:name="Medium List 2 Accent 2" w:semiHidden="0" w:uiPriority="66" w:unhideWhenUsed="0"/>
+    <w:lsdException w:name="Medium Grid 1 Accent 2" w:semiHidden="0" w:uiPriority="67" w:unhideWhenUsed="0"/>
+    <w:lsdException w:name="Medium Grid 2 Accent 2" w:semiHidden="0" w:uiPriority="68" w:unhideWhenUsed="0"/>
+    <w:lsdException w:name="Medium Grid 3 Accent 2" w:semiHidden="0" w:uiPriority="69" w:unhideWhenUsed="0"/>
+    <w:lsdException w:name="Dark List Accent 2" w:semiHidden="0" w:uiPriority="70" w:unhideWhenUsed="0"/>
+    <w:lsdException w:name="Colorful Shading Accent 2" w:semiHidden="0" w:uiPriority="71" w:unhideWhenUsed="0"/>
+    <w:lsdException w:name="Colorful List Accent 2" w:semiHidden="0" w:uiPriority="72" w:unhideWhenUsed="0"/>
+    <w:lsdException w:name="Colorful Grid Accent 2" w:semiHidden="0" w:uiPriority="73" w:unhideWhenUsed="0"/>
+    <w:lsdException w:name="Light Shading Accent 3" w:semiHidden="0" w:uiPriority="60" w:unhideWhenUsed="0"/>
+    <w:lsdException w:name="Light List Accent 3" w:semiHidden="0" w:uiPriority="61" w:unhideWhenUsed="0"/>
+    <w:lsdException w:name="Light Grid Accent 3" w:semiHidden="0" w:uiPriority="62" w:unhideWhenUsed="0"/>
+    <w:lsdException w:name="Medium Shading 1 Accent 3" w:semiHidden="0" w:uiPriority="63" w:unhideWhenUsed="0"/>
+    <w:lsdException w:name="Medium Shading 2 Accent 3" w:semiHidden="0" w:uiPriority="64" w:unhideWhenUsed="0"/>
+    <w:lsdException w:name="Medium List 1 Accent 3" w:semiHidden="0" w:uiPriority="65" w:unhideWhenUsed="0"/>
+    <w:lsdException w:name="Medium List 2 Accent 3" w:semiHidden="0" w:uiPriority="66" w:unhideWhenUsed="0"/>
+    <w:lsdException w:name="Medium Grid 1 Accent 3" w:semiHidden="0" w:uiPriority="67" w:unhideWhenUsed="0"/>
+    <w:lsdException w:name="Medium Grid 2 Accent 3" w:semiHidden="0" w:uiPriority="68" w:unhideWhenUsed="0"/>
+    <w:lsdException w:name="Medium Grid 3 Accent 3" w:semiHidden="0" w:uiPriority="69" w:unhideWhenUsed="0"/>
+    <w:lsdException w:name="Dark List Accent 3" w:semiHidden="0" w:uiPriority="70" w:unhideWhenUsed="0"/>
+    <w:lsdException w:name="Colorful Shading Accent 3" w:semiHidden="0" w:uiPriority="71" w:unhideWhenUsed="0"/>
+    <w:lsdException w:name="Colorful List Accent 3" w:semiHidden="0" w:uiPriority="72" w:unhideWhenUsed="0"/>
+    <w:lsdException w:name="Colorful Grid Accent 3" w:semiHidden="0" w:uiPriority="73" w:unhideWhenUsed="0"/>
+    <w:lsdException w:name="Light Shading Accent 4" w:semiHidden="0" w:uiPriority="60" w:unhideWhenUsed="0"/>
+    <w:lsdException w:name="Light List Accent 4" w:semiHidden="0" w:uiPriority="61" w:unhideWhenUsed="0"/>
+    <w:lsdException w:name="Light Grid Accent 4" w:semiHidden="0" w:uiPriority="62" w:unhideWhenUsed="0"/>
+    <w:lsdException w:name="Medium Shading 1 Accent 4" w:semiHidden="0" w:uiPriority="63" w:unhideWhenUsed="0"/>
+    <w:lsdException w:name="Medium Shading 2 Accent 4" w:semiHidden="0" w:uiPriority="64" w:unhideWhenUsed="0"/>
+    <w:lsdException w:name="Medium List 1 Accent 4" w:semiHidden="0" w:uiPriority="65" w:unhideWhenUsed="0"/>
+    <w:lsdException w:name="Medium List 2 Accent 4" w:semiHidden="0" w:uiPriority="66" w:unhideWhenUsed="0"/>
+    <w:lsdException w:name="Medium Grid 1 Accent 4" w:semiHidden="0" w:uiPriority="67" w:unhideWhenUsed="0"/>
+    <w:lsdException w:name="Medium Grid 2 Accent 4" w:semiHidden="0" w:uiPriority="68" w:unhideWhenUsed="0"/>
+    <w:lsdException w:name="Medium Grid 3 Accent 4" w:semiHidden="0" w:uiPriority="69" w:unhideWhenUsed="0"/>
+    <w:lsdException w:name="Dark List Accent 4" w:semiHidden="0" w:uiPriority="70" w:unhideWhenUsed="0"/>
+    <w:lsdException w:name="Colorful Shading Accent 4" w:semiHidden="0" w:uiPriority="71" w:unhideWhenUsed="0"/>
+    <w:lsdException w:name="Colorful List Accent 4" w:semiHidden="0" w:uiPriority="72" w:unhideWhenUsed="0"/>
+    <w:lsdException w:name="Colorful Grid Accent 4" w:semiHidden="0" w:uiPriority="73" w:unhideWhenUsed="0"/>
+    <w:lsdException w:name="Light Shading Accent 5" w:semiHidden="0" w:uiPriority="60" w:unhideWhenUsed="0"/>
+    <w:lsdException w:name="Light List Accent 5" w:semiHidden="0" w:uiPriority="61" w:unhideWhenUsed="0"/>
+    <w:lsdException w:name="Light Grid Accent 5" w:semiHidden="0" w:uiPriority="62" w:unhideWhenUsed="0"/>
+    <w:lsdException w:name="Medium Shading 1 Accent 5" w:semiHidden="0" w:uiPriority="63" w:unhideWhenUsed="0"/>
+    <w:lsdException w:name="Medium Shading 2 Accent 5" w:semiHidden="0" w:uiPriority="64" w:unhideWhenUsed="0"/>
+    <w:lsdException w:name="Medium List 1 Accent 5" w:semiHidden="0" w:uiPriority="65" w:unhideWhenUsed="0"/>
+    <w:lsdException w:name="Medium List 2 Accent 5" w:semiHidden="0" w:uiPriority="66" w:unhideWhenUsed="0"/>
+    <w:lsdException w:name="Medium Grid 1 Accent 5" w:semiHidden="0" w:uiPriority="67" w:unhideWhenUsed="0"/>
+    <w:lsdException w:name="Medium Grid 2 Accent 5" w:semiHidden="0" w:uiPriority="68" w:unhideWhenUsed="0"/>
+    <w:lsdException w:name="Medium Grid 3 Accent 5" w:semiHidden="0" w:uiPriority="69" w:unhideWhenUsed="0"/>
+    <w:lsdException w:name="Dark List Accent 5" w:semiHidden="0" w:uiPriority="70" w:unhideWhenUsed="0"/>
+    <w:lsdException w:name="Colorful Shading Accent 5" w:semiHidden="0" w:uiPriority="71" w:unhideWhenUsed="0"/>
+    <w:lsdException w:name="Colorful List Accent 5" w:semiHidden="0" w:uiPriority="72" w:unhideWhenUsed="0"/>
+    <w:lsdException w:name="Colorful Grid Accent 5" w:semiHidden="0" w:uiPriority="73" w:unhideWhenUsed="0"/>
+    <w:lsdException w:name="Light Shading Accent 6" w:semiHidden="0" w:uiPriority="60" w:unhideWhenUsed="0"/>
+    <w:lsdException w:name="Light List Accent 6" w:semiHidden="0" w:uiPriority="61" w:unhideWhenUsed="0"/>
+    <w:lsdException w:name="Light Grid Accent 6" w:semiHidden="0" w:uiPriority="62" w:unhideWhenUsed="0"/>
+    <w:lsdException w:name="Medium Shading 1 Accent 6" w:semiHidden="0" w:uiPriority="63" w:unhideWhenUsed="0"/>
+    <w:lsdException w:name="Medium Shading 2 Accent 6" w:semiHidden="0" w:uiPriority="64" w:unhideWhenUsed="0"/>
+    <w:lsdException w:name="Medium List 1 Accent 6" w:semiHidden="0" w:uiPriority="65" w:unhideWhenUsed="0"/>
+    <w:lsdException w:name="Medium List 2 Accent 6" w:semiHidden="0" w:uiPriority="66" w:unhideWhenUsed="0"/>
+    <w:lsdException w:name="Medium Grid 1 Accent 6" w:semiHidden="0" w:uiPriority="67" w:unhideWhenUsed="0"/>
+    <w:lsdException w:name="Medium Grid 2 Accent 6" w:semiHidden="0" w:uiPriority="68" w:unhideWhenUsed="0"/>
+    <w:lsdException w:name="Medium Grid 3 Accent 6" w:semiHidden="0" w:uiPriority="69" w:unhideWhenUsed="0"/>
+    <w:lsdException w:name="Dark List Accent 6" w:semiHidden="0" w:uiPriority="70" w:unhideWhenUsed="0"/>
+    <w:lsdException w:name="Colorful Shading Accent 6" w:semiHidden="0" w:uiPriority="71" w:unhideWhenUsed="0"/>
+    <w:lsdException w:name="Colorful List Accent 6" w:semiHidden="0" w:uiPriority="72" w:unhideWhenUsed="0"/>
+    <w:lsdException w:name="Colorful Grid Accent 6" w:semiHidden="0" w:uiPriority="73" w:unhideWhenUsed="0"/>
+    <w:lsdException w:name="Subtle Emphasis" w:semiHidden="0" w:uiPriority="19" w:unhideWhenUsed="0" w:qFormat="1"/>
+    <w:lsdException w:name="Intense Emphasis" w:semiHidden="0" w:uiPriority="21" w:unhideWhenUsed="0" w:qFormat="1"/>
+    <w:lsdException w:name="Subtle Reference" w:semiHidden="0" w:uiPriority="31" w:unhideWhenUsed="0" w:qFormat="1"/>
+    <w:lsdException w:name="Intense Reference" w:semiHidden="0" w:uiPriority="32" w:unhideWhenUsed="0" w:qFormat="1"/>
+    <w:lsdException w:name="Book Title" w:semiHidden="0" w:uiPriority="33" w:unhideWhenUsed="0" w:qFormat="1"/>
+    <w:lsdException w:name="Bibliography" w:uiPriority="37"/>
+    <w:lsdException w:name="TOC Heading" w:uiPriority="39" w:qFormat="1"/>
+  </w:latentStyles>
+  <w:style w:type="paragraph" w:default="1" w:styleId="Normal">
+    <w:name w:val="Normal"/>
+    <w:qFormat/>
+  </w:style>
+  <w:style w:type="character" w:default="1" w:styleId="DefaultParagraphFont">
+    <w:name w:val="Default Paragraph Font"/>
+    <w:uiPriority w:val="1"/>
+    <w:semiHidden/>
+    <w:unhideWhenUsed/>
+  </w:style>
+  <w:style w:type="table" w:default="1" w:styleId="TableNormal">
+    <w:name w:val="Normal Table"/>
+    <w:uiPriority w:val="99"/>
+    <w:semiHidden/>
+    <w:unhideWhenUsed/>
+    <w:tblPr>
+      <w:tblInd w:w="0" w:type="dxa"/>
+      <w:tblCellMar>
+        <w:top w:w="0" w:type="dxa"/>
+        <w:left w:w="108" w:type="dxa"/>
+        <w:bottom w:w="0" w:type="dxa"/>
+        <w:right w:w="108" w:type="dxa"/>
+      </w:tblCellMar>
+    </w:tblPr>
+  </w:style>
+  <w:style w:type="numbering" w:default="1" w:styleId="NoList">
+    <w:name w:val="No List"/>
+    <w:uiPriority w:val="99"/>
+    <w:semiHidden/>
+    <w:unhideWhenUsed/>
+  </w:style>
+  <w:style w:type="paragraph" w:customStyle="1" w:styleId="0C8514A5F8244D37ABF039AB3C7DFDEC">
+    <w:name w:val="0C8514A5F8244D37ABF039AB3C7DFDEC"/>
+    <w:rsid w:val="00F922EE"/>
+  </w:style>
+  <w:style w:type="paragraph" w:customStyle="1" w:styleId="C837EA113AFF41E8BEFDE3C3B2D83C34">
+    <w:name w:val="C837EA113AFF41E8BEFDE3C3B2D83C34"/>
+    <w:rsid w:val="00F922EE"/>
+  </w:style>
+  <w:style w:type="paragraph" w:customStyle="1" w:styleId="CEDB23F299FD4ACBAC5B1B959E17833E">
+    <w:name w:val="CEDB23F299FD4ACBAC5B1B959E17833E"/>
+    <w:rsid w:val="00F922EE"/>
+  </w:style>
+  <w:style w:type="paragraph" w:customStyle="1" w:styleId="D45E25BE7AAC4D4FA8614F173CE23CFE">
+    <w:name w:val="D45E25BE7AAC4D4FA8614F173CE23CFE"/>
+    <w:rsid w:val="00F922EE"/>
+  </w:style>
+  <w:style w:type="paragraph" w:customStyle="1" w:styleId="6436B5880ECB4510972C6164CA9A8A88">
+    <w:name w:val="6436B5880ECB4510972C6164CA9A8A88"/>
+    <w:rsid w:val="00F922EE"/>
+  </w:style>
+  <w:style w:type="paragraph" w:customStyle="1" w:styleId="57705DBF816341799C4CBD1553BFC782">
+    <w:name w:val="57705DBF816341799C4CBD1553BFC782"/>
+    <w:rsid w:val="00F922EE"/>
+  </w:style>
+</w:styles>
+</file>
+
+<file path=word/glossary/stylesWithEffects.xml><?xml version="1.0" encoding="utf-8"?>
+<w:styles xmlns:wpc="http://schemas.microsoft.com/office/word/2010/wordprocessingCanvas" xmlns:mc="http://schemas.openxmlformats.org/markup-compatibility/2006" xmlns:o="urn:schemas-microsoft-com:office:office" xmlns:r="http://schemas.openxmlformats.org/officeDocument/2006/relationships" xmlns:m="http://schemas.openxmlformats.org/officeDocument/2006/math" xmlns:v="urn:schemas-microsoft-com:vml" xmlns:wp14="http://schemas.microsoft.com/office/word/2010/wordprocessingDrawing" xmlns:wp="http://schemas.openxmlformats.org/drawingml/2006/wordprocessingDrawing" xmlns:w10="urn:schemas-microsoft-com:office:word" xmlns:w="http://schemas.openxmlformats.org/wordprocessingml/2006/main" xmlns:w14="http://schemas.microsoft.com/office/word/2010/wordml" xmlns:wpg="http://schemas.microsoft.com/office/word/2010/wordprocessingGroup" xmlns:wpi="http://schemas.microsoft.com/office/word/2010/wordprocessingInk" xmlns:wne="http://schemas.microsoft.com/office/word/2006/wordml" xmlns:wps="http://schemas.microsoft.com/office/word/2010/wordprocessingShape" mc:Ignorable="w14 wp14">
+  <w:docDefaults>
+    <w:rPrDefault>
+      <w:rPr>
+        <w:rFonts w:asciiTheme="minorHAnsi" w:eastAsiaTheme="minorEastAsia" w:hAnsiTheme="minorHAnsi" w:cstheme="minorBidi"/>
+        <w:sz w:val="22"/>
+        <w:szCs w:val="22"/>
+        <w:lang w:val="en-US" w:eastAsia="en-US" w:bidi="ar-SA"/>
+      </w:rPr>
+    </w:rPrDefault>
+    <w:pPrDefault>
+      <w:pPr>
+        <w:spacing w:after="200" w:line="276" w:lineRule="auto"/>
+      </w:pPr>
+    </w:pPrDefault>
+  </w:docDefaults>
+  <w:latentStyles w:defLockedState="0" w:defUIPriority="99" w:defSemiHidden="1" w:defUnhideWhenUsed="1" w:defQFormat="0" w:count="267">
+    <w:lsdException w:name="Normal" w:semiHidden="0" w:uiPriority="0" w:unhideWhenUsed="0" w:qFormat="1"/>
+    <w:lsdException w:name="heading 1" w:semiHidden="0" w:uiPriority="9" w:unhideWhenUsed="0" w:qFormat="1"/>
+    <w:lsdException w:name="heading 2" w:uiPriority="9" w:qFormat="1"/>
+    <w:lsdException w:name="heading 3" w:uiPriority="9" w:qFormat="1"/>
+    <w:lsdException w:name="heading 4" w:uiPriority="9" w:qFormat="1"/>
+    <w:lsdException w:name="heading 5" w:uiPriority="9" w:qFormat="1"/>
+    <w:lsdException w:name="heading 6" w:uiPriority="9" w:qFormat="1"/>
+    <w:lsdException w:name="heading 7" w:uiPriority="9" w:qFormat="1"/>
+    <w:lsdException w:name="heading 8" w:uiPriority="9" w:qFormat="1"/>
+    <w:lsdException w:name="heading 9" w:uiPriority="9" w:qFormat="1"/>
+    <w:lsdException w:name="toc 1" w:uiPriority="39"/>
+    <w:lsdException w:name="toc 2" w:uiPriority="39"/>
+    <w:lsdException w:name="toc 3" w:uiPriority="39"/>
+    <w:lsdException w:name="toc 4" w:uiPriority="39"/>
+    <w:lsdException w:name="toc 5" w:uiPriority="39"/>
+    <w:lsdException w:name="toc 6" w:uiPriority="39"/>
+    <w:lsdException w:name="toc 7" w:uiPriority="39"/>
+    <w:lsdException w:name="toc 8" w:uiPriority="39"/>
+    <w:lsdException w:name="toc 9" w:uiPriority="39"/>
+    <w:lsdException w:name="caption" w:uiPriority="35" w:qFormat="1"/>
+    <w:lsdException w:name="Title" w:semiHidden="0" w:uiPriority="10" w:unhideWhenUsed="0" w:qFormat="1"/>
+    <w:lsdException w:name="Default Paragraph Font" w:uiPriority="1"/>
+    <w:lsdException w:name="Subtitle" w:semiHidden="0" w:uiPriority="11" w:unhideWhenUsed="0" w:qFormat="1"/>
+    <w:lsdException w:name="Strong" w:semiHidden="0" w:uiPriority="22" w:unhideWhenUsed="0" w:qFormat="1"/>
+    <w:lsdException w:name="Emphasis" w:semiHidden="0" w:uiPriority="20" w:unhideWhenUsed="0" w:qFormat="1"/>
+    <w:lsdException w:name="Table Grid" w:semiHidden="0" w:uiPriority="59" w:unhideWhenUsed="0"/>
+    <w:lsdException w:name="Placeholder Text" w:unhideWhenUsed="0"/>
+    <w:lsdException w:name="No Spacing" w:semiHidden="0" w:uiPriority="1" w:unhideWhenUsed="0" w:qFormat="1"/>
+    <w:lsdException w:name="Light Shading" w:semiHidden="0" w:uiPriority="60" w:unhideWhenUsed="0"/>
+    <w:lsdException w:name="Light List" w:semiHidden="0" w:uiPriority="61" w:unhideWhenUsed="0"/>
+    <w:lsdException w:name="Light Grid" w:semiHidden="0" w:uiPriority="62" w:unhideWhenUsed="0"/>
+    <w:lsdException w:name="Medium Shading 1" w:semiHidden="0" w:uiPriority="63" w:unhideWhenUsed="0"/>
+    <w:lsdException w:name="Medium Shading 2" w:semiHidden="0" w:uiPriority="64" w:unhideWhenUsed="0"/>
+    <w:lsdException w:name="Medium List 1" w:semiHidden="0" w:uiPriority="65" w:unhideWhenUsed="0"/>
+    <w:lsdException w:name="Medium List 2" w:semiHidden="0" w:uiPriority="66" w:unhideWhenUsed="0"/>
+    <w:lsdException w:name="Medium Grid 1" w:semiHidden="0" w:uiPriority="67" w:unhideWhenUsed="0"/>
+    <w:lsdException w:name="Medium Grid 2" w:semiHidden="0" w:uiPriority="68" w:unhideWhenUsed="0"/>
+    <w:lsdException w:name="Medium Grid 3" w:semiHidden="0" w:uiPriority="69" w:unhideWhenUsed="0"/>
+    <w:lsdException w:name="Dark List" w:semiHidden="0" w:uiPriority="70" w:unhideWhenUsed="0"/>
+    <w:lsdException w:name="Colorful Shading" w:semiHidden="0" w:uiPriority="71" w:unhideWhenUsed="0"/>
+    <w:lsdException w:name="Colorful List" w:semiHidden="0" w:uiPriority="72" w:unhideWhenUsed="0"/>
+    <w:lsdException w:name="Colorful Grid" w:semiHidden="0" w:uiPriority="73" w:unhideWhenUsed="0"/>
+    <w:lsdException w:name="Light Shading Accent 1" w:semiHidden="0" w:uiPriority="60" w:unhideWhenUsed="0"/>
+    <w:lsdException w:name="Light List Accent 1" w:semiHidden="0" w:uiPriority="61" w:unhideWhenUsed="0"/>
+    <w:lsdException w:name="Light Grid Accent 1" w:semiHidden="0" w:uiPriority="62" w:unhideWhenUsed="0"/>
+    <w:lsdException w:name="Medium Shading 1 Accent 1" w:semiHidden="0" w:uiPriority="63" w:unhideWhenUsed="0"/>
+    <w:lsdException w:name="Medium Shading 2 Accent 1" w:semiHidden="0" w:uiPriority="64" w:unhideWhenUsed="0"/>
+    <w:lsdException w:name="Medium List 1 Accent 1" w:semiHidden="0" w:uiPriority="65" w:unhideWhenUsed="0"/>
+    <w:lsdException w:name="Revision" w:unhideWhenUsed="0"/>
+    <w:lsdException w:name="List Paragraph" w:semiHidden="0" w:uiPriority="34" w:unhideWhenUsed="0" w:qFormat="1"/>
+    <w:lsdException w:name="Quote" w:semiHidden="0" w:uiPriority="29" w:unhideWhenUsed="0" w:qFormat="1"/>
+    <w:lsdException w:name="Intense Quote" w:semiHidden="0" w:uiPriority="30" w:unhideWhenUsed="0" w:qFormat="1"/>
+    <w:lsdException w:name="Medium List 2 Accent 1" w:semiHidden="0" w:uiPriority="66" w:unhideWhenUsed="0"/>
+    <w:lsdException w:name="Medium Grid 1 Accent 1" w:semiHidden="0" w:uiPriority="67" w:unhideWhenUsed="0"/>
+    <w:lsdException w:name="Medium Grid 2 Accent 1" w:semiHidden="0" w:uiPriority="68" w:unhideWhenUsed="0"/>
+    <w:lsdException w:name="Medium Grid 3 Accent 1" w:semiHidden="0" w:uiPriority="69" w:unhideWhenUsed="0"/>
+    <w:lsdException w:name="Dark List Accent 1" w:semiHidden="0" w:uiPriority="70" w:unhideWhenUsed="0"/>
+    <w:lsdException w:name="Colorful Shading Accent 1" w:semiHidden="0" w:uiPriority="71" w:unhideWhenUsed="0"/>
+    <w:lsdException w:name="Colorful List Accent 1" w:semiHidden="0" w:uiPriority="72" w:unhideWhenUsed="0"/>
+    <w:lsdException w:name="Colorful Grid Accent 1" w:semiHidden="0" w:uiPriority="73" w:unhideWhenUsed="0"/>
+    <w:lsdException w:name="Light Shading Accent 2" w:semiHidden="0" w:uiPriority="60" w:unhideWhenUsed="0"/>
+    <w:lsdException w:name="Light List Accent 2" w:semiHidden="0" w:uiPriority="61" w:unhideWhenUsed="0"/>
+    <w:lsdException w:name="Light Grid Accent 2" w:semiHidden="0" w:uiPriority="62" w:unhideWhenUsed="0"/>
+    <w:lsdException w:name="Medium Shading 1 Accent 2" w:semiHidden="0" w:uiPriority="63" w:unhideWhenUsed="0"/>
+    <w:lsdException w:name="Medium Shading 2 Accent 2" w:semiHidden="0" w:uiPriority="64" w:unhideWhenUsed="0"/>
+    <w:lsdException w:name="Medium List 1 Accent 2" w:semiHidden="0" w:uiPriority="65" w:unhideWhenUsed="0"/>
+    <w:lsdException w:name="Medium List 2 Accent 2" w:semiHidden="0" w:uiPriority="66" w:unhideWhenUsed="0"/>
+    <w:lsdException w:name="Medium Grid 1 Accent 2" w:semiHidden="0" w:uiPriority="67" w:unhideWhenUsed="0"/>
+    <w:lsdException w:name="Medium Grid 2 Accent 2" w:semiHidden="0" w:uiPriority="68" w:unhideWhenUsed="0"/>
+    <w:lsdException w:name="Medium Grid 3 Accent 2" w:semiHidden="0" w:uiPriority="69" w:unhideWhenUsed="0"/>
+    <w:lsdException w:name="Dark List Accent 2" w:semiHidden="0" w:uiPriority="70" w:unhideWhenUsed="0"/>
+    <w:lsdException w:name="Colorful Shading Accent 2" w:semiHidden="0" w:uiPriority="71" w:unhideWhenUsed="0"/>
+    <w:lsdException w:name="Colorful List Accent 2" w:semiHidden="0" w:uiPriority="72" w:unhideWhenUsed="0"/>
+    <w:lsdException w:name="Colorful Grid Accent 2" w:semiHidden="0" w:uiPriority="73" w:unhideWhenUsed="0"/>
+    <w:lsdException w:name="Light Shading Accent 3" w:semiHidden="0" w:uiPriority="60" w:unhideWhenUsed="0"/>
+    <w:lsdException w:name="Light List Accent 3" w:semiHidden="0" w:uiPriority="61" w:unhideWhenUsed="0"/>
+    <w:lsdException w:name="Light Grid Accent 3" w:semiHidden="0" w:uiPriority="62" w:unhideWhenUsed="0"/>
+    <w:lsdException w:name="Medium Shading 1 Accent 3" w:semiHidden="0" w:uiPriority="63" w:unhideWhenUsed="0"/>
+    <w:lsdException w:name="Medium Shading 2 Accent 3" w:semiHidden="0" w:uiPriority="64" w:unhideWhenUsed="0"/>
+    <w:lsdException w:name="Medium List 1 Accent 3" w:semiHidden="0" w:uiPriority="65" w:unhideWhenUsed="0"/>
+    <w:lsdException w:name="Medium List 2 Accent 3" w:semiHidden="0" w:uiPriority="66" w:unhideWhenUsed="0"/>
+    <w:lsdException w:name="Medium Grid 1 Accent 3" w:semiHidden="0" w:uiPriority="67" w:unhideWhenUsed="0"/>
+    <w:lsdException w:name="Medium Grid 2 Accent 3" w:semiHidden="0" w:uiPriority="68" w:unhideWhenUsed="0"/>
+    <w:lsdException w:name="Medium Grid 3 Accent 3" w:semiHidden="0" w:uiPriority="69" w:unhideWhenUsed="0"/>
+    <w:lsdException w:name="Dark List Accent 3" w:semiHidden="0" w:uiPriority="70" w:unhideWhenUsed="0"/>
+    <w:lsdException w:name="Colorful Shading Accent 3" w:semiHidden="0" w:uiPriority="71" w:unhideWhenUsed="0"/>
+    <w:lsdException w:name="Colorful List Accent 3" w:semiHidden="0" w:uiPriority="72" w:unhideWhenUsed="0"/>
+    <w:lsdException w:name="Colorful Grid Accent 3" w:semiHidden="0" w:uiPriority="73" w:unhideWhenUsed="0"/>
+    <w:lsdException w:name="Light Shading Accent 4" w:semiHidden="0" w:uiPriority="60" w:unhideWhenUsed="0"/>
+    <w:lsdException w:name="Light List Accent 4" w:semiHidden="0" w:uiPriority="61" w:unhideWhenUsed="0"/>
+    <w:lsdException w:name="Light Grid Accent 4" w:semiHidden="0" w:uiPriority="62" w:unhideWhenUsed="0"/>
+    <w:lsdException w:name="Medium Shading 1 Accent 4" w:semiHidden="0" w:uiPriority="63" w:unhideWhenUsed="0"/>
+    <w:lsdException w:name="Medium Shading 2 Accent 4" w:semiHidden="0" w:uiPriority="64" w:unhideWhenUsed="0"/>
+    <w:lsdException w:name="Medium List 1 Accent 4" w:semiHidden="0" w:uiPriority="65" w:unhideWhenUsed="0"/>
+    <w:lsdException w:name="Medium List 2 Accent 4" w:semiHidden="0" w:uiPriority="66" w:unhideWhenUsed="0"/>
+    <w:lsdException w:name="Medium Grid 1 Accent 4" w:semiHidden="0" w:uiPriority="67" w:unhideWhenUsed="0"/>
+    <w:lsdException w:name="Medium Grid 2 Accent 4" w:semiHidden="0" w:uiPriority="68" w:unhideWhenUsed="0"/>
+    <w:lsdException w:name="Medium Grid 3 Accent 4" w:semiHidden="0" w:uiPriority="69" w:unhideWhenUsed="0"/>
+    <w:lsdException w:name="Dark List Accent 4" w:semiHidden="0" w:uiPriority="70" w:unhideWhenUsed="0"/>
+    <w:lsdException w:name="Colorful Shading Accent 4" w:semiHidden="0" w:uiPriority="71" w:unhideWhenUsed="0"/>
+    <w:lsdException w:name="Colorful List Accent 4" w:semiHidden="0" w:uiPriority="72" w:unhideWhenUsed="0"/>
+    <w:lsdException w:name="Colorful Grid Accent 4" w:semiHidden="0" w:uiPriority="73" w:unhideWhenUsed="0"/>
+    <w:lsdException w:name="Light Shading Accent 5" w:semiHidden="0" w:uiPriority="60" w:unhideWhenUsed="0"/>
+    <w:lsdException w:name="Light List Accent 5" w:semiHidden="0" w:uiPriority="61" w:unhideWhenUsed="0"/>
+    <w:lsdException w:name="Light Grid Accent 5" w:semiHidden="0" w:uiPriority="62" w:unhideWhenUsed="0"/>
+    <w:lsdException w:name="Medium Shading 1 Accent 5" w:semiHidden="0" w:uiPriority="63" w:unhideWhenUsed="0"/>
+    <w:lsdException w:name="Medium Shading 2 Accent 5" w:semiHidden="0" w:uiPriority="64" w:unhideWhenUsed="0"/>
+    <w:lsdException w:name="Medium List 1 Accent 5" w:semiHidden="0" w:uiPriority="65" w:unhideWhenUsed="0"/>
+    <w:lsdException w:name="Medium List 2 Accent 5" w:semiHidden="0" w:uiPriority="66" w:unhideWhenUsed="0"/>
+    <w:lsdException w:name="Medium Grid 1 Accent 5" w:semiHidden="0" w:uiPriority="67" w:unhideWhenUsed="0"/>
+    <w:lsdException w:name="Medium Grid 2 Accent 5" w:semiHidden="0" w:uiPriority="68" w:unhideWhenUsed="0"/>
+    <w:lsdException w:name="Medium Grid 3 Accent 5" w:semiHidden="0" w:uiPriority="69" w:unhideWhenUsed="0"/>
+    <w:lsdException w:name="Dark List Accent 5" w:semiHidden="0" w:uiPriority="70" w:unhideWhenUsed="0"/>
+    <w:lsdException w:name="Colorful Shading Accent 5" w:semiHidden="0" w:uiPriority="71" w:unhideWhenUsed="0"/>
+    <w:lsdException w:name="Colorful List Accent 5" w:semiHidden="0" w:uiPriority="72" w:unhideWhenUsed="0"/>
+    <w:lsdException w:name="Colorful Grid Accent 5" w:semiHidden="0" w:uiPriority="73" w:unhideWhenUsed="0"/>
+    <w:lsdException w:name="Light Shading Accent 6" w:semiHidden="0" w:uiPriority="60" w:unhideWhenUsed="0"/>
+    <w:lsdException w:name="Light List Accent 6" w:semiHidden="0" w:uiPriority="61" w:unhideWhenUsed="0"/>
+    <w:lsdException w:name="Light Grid Accent 6" w:semiHidden="0" w:uiPriority="62" w:unhideWhenUsed="0"/>
+    <w:lsdException w:name="Medium Shading 1 Accent 6" w:semiHidden="0" w:uiPriority="63" w:unhideWhenUsed="0"/>
+    <w:lsdException w:name="Medium Shading 2 Accent 6" w:semiHidden="0" w:uiPriority="64" w:unhideWhenUsed="0"/>
+    <w:lsdException w:name="Medium List 1 Accent 6" w:semiHidden="0" w:uiPriority="65" w:unhideWhenUsed="0"/>
+    <w:lsdException w:name="Medium List 2 Accent 6" w:semiHidden="0" w:uiPriority="66" w:unhideWhenUsed="0"/>
+    <w:lsdException w:name="Medium Grid 1 Accent 6" w:semiHidden="0" w:uiPriority="67" w:unhideWhenUsed="0"/>
+    <w:lsdException w:name="Medium Grid 2 Accent 6" w:semiHidden="0" w:uiPriority="68" w:unhideWhenUsed="0"/>
+    <w:lsdException w:name="Medium Grid 3 Accent 6" w:semiHidden="0" w:uiPriority="69" w:unhideWhenUsed="0"/>
+    <w:lsdException w:name="Dark List Accent 6" w:semiHidden="0" w:uiPriority="70" w:unhideWhenUsed="0"/>
+    <w:lsdException w:name="Colorful Shading Accent 6" w:semiHidden="0" w:uiPriority="71" w:unhideWhenUsed="0"/>
+    <w:lsdException w:name="Colorful List Accent 6" w:semiHidden="0" w:uiPriority="72" w:unhideWhenUsed="0"/>
+    <w:lsdException w:name="Colorful Grid Accent 6" w:semiHidden="0" w:uiPriority="73" w:unhideWhenUsed="0"/>
+    <w:lsdException w:name="Subtle Emphasis" w:semiHidden="0" w:uiPriority="19" w:unhideWhenUsed="0" w:qFormat="1"/>
+    <w:lsdException w:name="Intense Emphasis" w:semiHidden="0" w:uiPriority="21" w:unhideWhenUsed="0" w:qFormat="1"/>
+    <w:lsdException w:name="Subtle Reference" w:semiHidden="0" w:uiPriority="31" w:unhideWhenUsed="0" w:qFormat="1"/>
+    <w:lsdException w:name="Intense Reference" w:semiHidden="0" w:uiPriority="32" w:unhideWhenUsed="0" w:qFormat="1"/>
+    <w:lsdException w:name="Book Title" w:semiHidden="0" w:uiPriority="33" w:unhideWhenUsed="0" w:qFormat="1"/>
+    <w:lsdException w:name="Bibliography" w:uiPriority="37"/>
+    <w:lsdException w:name="TOC Heading" w:uiPriority="39" w:qFormat="1"/>
+  </w:latentStyles>
+  <w:style w:type="paragraph" w:default="1" w:styleId="Normal">
+    <w:name w:val="Normal"/>
+    <w:qFormat/>
+  </w:style>
+  <w:style w:type="character" w:default="1" w:styleId="DefaultParagraphFont">
+    <w:name w:val="Default Paragraph Font"/>
+    <w:uiPriority w:val="1"/>
+    <w:semiHidden/>
+    <w:unhideWhenUsed/>
+  </w:style>
+  <w:style w:type="table" w:default="1" w:styleId="TableNormal">
+    <w:name w:val="Normal Table"/>
+    <w:uiPriority w:val="99"/>
+    <w:semiHidden/>
+    <w:unhideWhenUsed/>
+    <w:tblPr>
+      <w:tblInd w:w="0" w:type="dxa"/>
+      <w:tblCellMar>
+        <w:top w:w="0" w:type="dxa"/>
+        <w:left w:w="108" w:type="dxa"/>
+        <w:bottom w:w="0" w:type="dxa"/>
+        <w:right w:w="108" w:type="dxa"/>
+      </w:tblCellMar>
+    </w:tblPr>
+  </w:style>
+  <w:style w:type="numbering" w:default="1" w:styleId="NoList">
+    <w:name w:val="No List"/>
+    <w:uiPriority w:val="99"/>
+    <w:semiHidden/>
+    <w:unhideWhenUsed/>
+  </w:style>
+  <w:style w:type="paragraph" w:customStyle="1" w:styleId="0C8514A5F8244D37ABF039AB3C7DFDEC">
+    <w:name w:val="0C8514A5F8244D37ABF039AB3C7DFDEC"/>
+    <w:rsid w:val="00F922EE"/>
+  </w:style>
+  <w:style w:type="paragraph" w:customStyle="1" w:styleId="C837EA113AFF41E8BEFDE3C3B2D83C34">
+    <w:name w:val="C837EA113AFF41E8BEFDE3C3B2D83C34"/>
+    <w:rsid w:val="00F922EE"/>
+  </w:style>
+  <w:style w:type="paragraph" w:customStyle="1" w:styleId="CEDB23F299FD4ACBAC5B1B959E17833E">
+    <w:name w:val="CEDB23F299FD4ACBAC5B1B959E17833E"/>
+    <w:rsid w:val="00F922EE"/>
+  </w:style>
+  <w:style w:type="paragraph" w:customStyle="1" w:styleId="D45E25BE7AAC4D4FA8614F173CE23CFE">
+    <w:name w:val="D45E25BE7AAC4D4FA8614F173CE23CFE"/>
+    <w:rsid w:val="00F922EE"/>
+  </w:style>
+  <w:style w:type="paragraph" w:customStyle="1" w:styleId="6436B5880ECB4510972C6164CA9A8A88">
+    <w:name w:val="6436B5880ECB4510972C6164CA9A8A88"/>
+    <w:rsid w:val="00F922EE"/>
+  </w:style>
+  <w:style w:type="paragraph" w:customStyle="1" w:styleId="57705DBF816341799C4CBD1553BFC782">
+    <w:name w:val="57705DBF816341799C4CBD1553BFC782"/>
+    <w:rsid w:val="00F922EE"/>
+  </w:style>
+</w:styles>
+</file>
+
+<file path=word/glossary/webSettings.xml><?xml version="1.0" encoding="utf-8"?>
+<w:webSettings xmlns:mc="http://schemas.openxmlformats.org/markup-compatibility/2006" xmlns:r="http://schemas.openxmlformats.org/officeDocument/2006/relationships" xmlns:w="http://schemas.openxmlformats.org/wordprocessingml/2006/main" xmlns:w14="http://schemas.microsoft.com/office/word/2010/wordml" mc:Ignorable="w14">
+  <w:optimizeForBrowser/>
+  <w:allowPNG/>
+</w:webSettings>
 </file>
 
 <file path=word/theme/theme1.xml><?xml version="1.0" encoding="utf-8"?>

</xml_diff>

<commit_message>
Changed STRLEN to not account for null byte in length
</commit_message>
<xml_diff>
--- a/ProgramDocumentation.docx
+++ b/ProgramDocumentation.docx
@@ -1,12 +1,13 @@
 
 <file path=word/document.xml><?xml version="1.0" encoding="utf-8"?>
-<w:document xmlns:wpc="http://schemas.microsoft.com/office/word/2010/wordprocessingCanvas" xmlns:mc="http://schemas.openxmlformats.org/markup-compatibility/2006" xmlns:o="urn:schemas-microsoft-com:office:office" xmlns:r="http://schemas.openxmlformats.org/officeDocument/2006/relationships" xmlns:m="http://schemas.openxmlformats.org/officeDocument/2006/math" xmlns:v="urn:schemas-microsoft-com:vml" xmlns:wp14="http://schemas.microsoft.com/office/word/2010/wordprocessingDrawing" xmlns:wp="http://schemas.openxmlformats.org/drawingml/2006/wordprocessingDrawing" xmlns:w10="urn:schemas-microsoft-com:office:word" xmlns:w="http://schemas.openxmlformats.org/wordprocessingml/2006/main" xmlns:w14="http://schemas.microsoft.com/office/word/2010/wordml" xmlns:wpg="http://schemas.microsoft.com/office/word/2010/wordprocessingGroup" xmlns:wpi="http://schemas.microsoft.com/office/word/2010/wordprocessingInk" xmlns:wne="http://schemas.microsoft.com/office/word/2006/wordml" xmlns:wps="http://schemas.microsoft.com/office/word/2010/wordprocessingShape" mc:Ignorable="w14 wp14">
+<w:document xmlns:wpc="http://schemas.microsoft.com/office/word/2010/wordprocessingCanvas" xmlns:cx="http://schemas.microsoft.com/office/drawing/2014/chartex" xmlns:cx1="http://schemas.microsoft.com/office/drawing/2015/9/8/chartex" xmlns:cx2="http://schemas.microsoft.com/office/drawing/2015/10/21/chartex" xmlns:cx3="http://schemas.microsoft.com/office/drawing/2016/5/9/chartex" xmlns:cx4="http://schemas.microsoft.com/office/drawing/2016/5/10/chartex" xmlns:cx5="http://schemas.microsoft.com/office/drawing/2016/5/11/chartex" xmlns:cx6="http://schemas.microsoft.com/office/drawing/2016/5/12/chartex" xmlns:cx7="http://schemas.microsoft.com/office/drawing/2016/5/13/chartex" xmlns:cx8="http://schemas.microsoft.com/office/drawing/2016/5/14/chartex" xmlns:mc="http://schemas.openxmlformats.org/markup-compatibility/2006" xmlns:o="urn:schemas-microsoft-com:office:office" xmlns:r="http://schemas.openxmlformats.org/officeDocument/2006/relationships" xmlns:m="http://schemas.openxmlformats.org/officeDocument/2006/math" xmlns:v="urn:schemas-microsoft-com:vml" xmlns:wp14="http://schemas.microsoft.com/office/word/2010/wordprocessingDrawing" xmlns:wp="http://schemas.openxmlformats.org/drawingml/2006/wordprocessingDrawing" xmlns:w10="urn:schemas-microsoft-com:office:word" xmlns:w="http://schemas.openxmlformats.org/wordprocessingml/2006/main" xmlns:w14="http://schemas.microsoft.com/office/word/2010/wordml" xmlns:w15="http://schemas.microsoft.com/office/word/2012/wordml" xmlns:w16se="http://schemas.microsoft.com/office/word/2015/wordml/symex" xmlns:wpg="http://schemas.microsoft.com/office/word/2010/wordprocessingGroup" xmlns:wpi="http://schemas.microsoft.com/office/word/2010/wordprocessingInk" xmlns:wne="http://schemas.microsoft.com/office/word/2006/wordml" xmlns:wps="http://schemas.microsoft.com/office/word/2010/wordprocessingShape" mc:Ignorable="w14 w15 w16se wp14">
   <w:body>
     <w:sdt>
       <w:sdtPr>
         <w:rPr>
           <w:rFonts w:asciiTheme="majorHAnsi" w:eastAsiaTheme="majorEastAsia" w:hAnsiTheme="majorHAnsi" w:cstheme="majorBidi"/>
           <w:caps/>
+          <w:lang w:eastAsia="en-US"/>
         </w:rPr>
         <w:id w:val="782005775"/>
         <w:docPartObj>
@@ -18,7 +19,6 @@
         <w:rPr>
           <w:rFonts w:asciiTheme="minorHAnsi" w:eastAsiaTheme="minorHAnsi" w:hAnsiTheme="minorHAnsi" w:cstheme="minorBidi"/>
           <w:caps w:val="0"/>
-          <w:lang w:eastAsia="en-US"/>
         </w:rPr>
       </w:sdtEndPr>
       <w:sdtContent>
@@ -72,6 +72,7 @@
                 <w:dataBinding w:prefixMappings="xmlns:ns0='http://schemas.openxmlformats.org/package/2006/metadata/core-properties' xmlns:ns1='http://purl.org/dc/elements/1.1/'" w:xpath="/ns0:coreProperties[1]/ns1:title[1]" w:storeItemID="{6C3C8BC8-F283-45AE-878A-BAB7291924A1}"/>
                 <w:text/>
               </w:sdtPr>
+              <w:sdtEndPr/>
               <w:sdtContent>
                 <w:tc>
                   <w:tcPr>
@@ -124,6 +125,7 @@
                 <w:dataBinding w:prefixMappings="xmlns:ns0='http://schemas.openxmlformats.org/package/2006/metadata/core-properties' xmlns:ns1='http://purl.org/dc/elements/1.1/'" w:xpath="/ns0:coreProperties[1]/ns1:subject[1]" w:storeItemID="{6C3C8BC8-F283-45AE-878A-BAB7291924A1}"/>
                 <w:text/>
               </w:sdtPr>
+              <w:sdtEndPr/>
               <w:sdtContent>
                 <w:tc>
                   <w:tcPr>
@@ -193,6 +195,7 @@
                 <w:dataBinding w:prefixMappings="xmlns:ns0='http://schemas.openxmlformats.org/package/2006/metadata/core-properties' xmlns:ns1='http://purl.org/dc/elements/1.1/'" w:xpath="/ns0:coreProperties[1]/ns1:creator[1]" w:storeItemID="{6C3C8BC8-F283-45AE-878A-BAB7291924A1}"/>
                 <w:text/>
               </w:sdtPr>
+              <w:sdtEndPr/>
               <w:sdtContent>
                 <w:tc>
                   <w:tcPr>
@@ -308,7 +311,7 @@
                     <pic:cNvPicPr/>
                   </pic:nvPicPr>
                   <pic:blipFill>
-                    <a:blip r:embed="rId5">
+                    <a:blip r:embed="rId4">
                       <a:grayscl/>
                     </a:blip>
                     <a:stretch>
@@ -355,7 +358,7 @@
                     <pic:cNvPicPr/>
                   </pic:nvPicPr>
                   <pic:blipFill>
-                    <a:blip r:embed="rId6">
+                    <a:blip r:embed="rId5">
                       <a:grayscl/>
                     </a:blip>
                     <a:stretch>
@@ -446,7 +449,7 @@
                     <pic:cNvPicPr/>
                   </pic:nvPicPr>
                   <pic:blipFill>
-                    <a:blip r:embed="rId7">
+                    <a:blip r:embed="rId6">
                       <a:grayscl/>
                     </a:blip>
                     <a:stretch>
@@ -501,7 +504,7 @@
                     <pic:cNvPicPr/>
                   </pic:nvPicPr>
                   <pic:blipFill>
-                    <a:blip r:embed="rId8">
+                    <a:blip r:embed="rId7">
                       <a:grayscl/>
                     </a:blip>
                     <a:stretch>
@@ -557,7 +560,7 @@
                     <pic:cNvPicPr/>
                   </pic:nvPicPr>
                   <pic:blipFill>
-                    <a:blip r:embed="rId9">
+                    <a:blip r:embed="rId8">
                       <a:grayscl/>
                     </a:blip>
                     <a:stretch>
@@ -601,7 +604,7 @@
                     <pic:cNvPicPr/>
                   </pic:nvPicPr>
                   <pic:blipFill>
-                    <a:blip r:embed="rId10">
+                    <a:blip r:embed="rId9">
                       <a:grayscl/>
                     </a:blip>
                     <a:stretch>
@@ -664,7 +667,7 @@
                     <pic:cNvPicPr/>
                   </pic:nvPicPr>
                   <pic:blipFill>
-                    <a:blip r:embed="rId11">
+                    <a:blip r:embed="rId10">
                       <a:grayscl/>
                     </a:blip>
                     <a:stretch>
@@ -709,7 +712,7 @@
                     <pic:cNvPicPr/>
                   </pic:nvPicPr>
                   <pic:blipFill>
-                    <a:blip r:embed="rId12">
+                    <a:blip r:embed="rId11">
                       <a:grayscl/>
                     </a:blip>
                     <a:stretch>
@@ -795,7 +798,7 @@
                     <pic:cNvPicPr/>
                   </pic:nvPicPr>
                   <pic:blipFill>
-                    <a:blip r:embed="rId13">
+                    <a:blip r:embed="rId12">
                       <a:grayscl/>
                     </a:blip>
                     <a:stretch>
@@ -848,7 +851,7 @@
                     <pic:cNvPicPr/>
                   </pic:nvPicPr>
                   <pic:blipFill>
-                    <a:blip r:embed="rId14">
+                    <a:blip r:embed="rId13">
                       <a:grayscl/>
                     </a:blip>
                     <a:stretch>
@@ -918,7 +921,7 @@
                     <pic:cNvPicPr/>
                   </pic:nvPicPr>
                   <pic:blipFill>
-                    <a:blip r:embed="rId15">
+                    <a:blip r:embed="rId14">
                       <a:grayscl/>
                     </a:blip>
                     <a:stretch>
@@ -965,7 +968,7 @@
                     <pic:cNvPicPr/>
                   </pic:nvPicPr>
                   <pic:blipFill>
-                    <a:blip r:embed="rId16">
+                    <a:blip r:embed="rId15">
                       <a:grayscl/>
                     </a:blip>
                     <a:stretch>
@@ -1011,10 +1014,62 @@
           <w:noProof/>
         </w:rPr>
         <w:drawing>
-          <wp:inline distT="0" distB="0" distL="0" distR="0" wp14:anchorId="1E0D99FD" wp14:editId="118AAC8E">
-            <wp:extent cx="7916194" cy="4867275"/>
-            <wp:effectExtent l="0" t="0" r="8890" b="0"/>
-            <wp:docPr id="13" name="Picture 13"/>
+          <wp:inline distT="0" distB="0" distL="0" distR="0" wp14:anchorId="4286FAE4" wp14:editId="3BEC1BA3">
+            <wp:extent cx="7762562" cy="4162425"/>
+            <wp:effectExtent l="0" t="0" r="0" b="0"/>
+            <wp:docPr id="15" name="Picture 15"/>
+            <wp:cNvGraphicFramePr>
+              <a:graphicFrameLocks xmlns:a="http://schemas.openxmlformats.org/drawingml/2006/main" noChangeAspect="1"/>
+            </wp:cNvGraphicFramePr>
+            <a:graphic xmlns:a="http://schemas.openxmlformats.org/drawingml/2006/main">
+              <a:graphicData uri="http://schemas.openxmlformats.org/drawingml/2006/picture">
+                <pic:pic xmlns:pic="http://schemas.openxmlformats.org/drawingml/2006/picture">
+                  <pic:nvPicPr>
+                    <pic:cNvPr id="1" name=""/>
+                    <pic:cNvPicPr/>
+                  </pic:nvPicPr>
+                  <pic:blipFill>
+                    <a:blip r:embed="rId16">
+                      <a:grayscl/>
+                    </a:blip>
+                    <a:stretch>
+                      <a:fillRect/>
+                    </a:stretch>
+                  </pic:blipFill>
+                  <pic:spPr>
+                    <a:xfrm>
+                      <a:off x="0" y="0"/>
+                      <a:ext cx="7767389" cy="4165013"/>
+                    </a:xfrm>
+                    <a:prstGeom prst="rect">
+                      <a:avLst/>
+                    </a:prstGeom>
+                  </pic:spPr>
+                </pic:pic>
+              </a:graphicData>
+            </a:graphic>
+          </wp:inline>
+        </w:drawing>
+      </w:r>
+    </w:p>
+    <w:p>
+      <w:pPr>
+        <w:tabs>
+          <w:tab w:val="left" w:pos="5760"/>
+        </w:tabs>
+        <w:jc w:val="left"/>
+      </w:pPr>
+      <w:bookmarkStart w:id="0" w:name="_GoBack"/>
+      <w:bookmarkEnd w:id="0"/>
+      <w:r>
+        <w:rPr>
+          <w:noProof/>
+        </w:rPr>
+        <w:drawing>
+          <wp:inline distT="0" distB="0" distL="0" distR="0" wp14:anchorId="7214B60F" wp14:editId="1A2550F1">
+            <wp:extent cx="5943600" cy="3058795"/>
+            <wp:effectExtent l="0" t="0" r="0" b="8255"/>
+            <wp:docPr id="14" name="Picture 14"/>
             <wp:cNvGraphicFramePr>
               <a:graphicFrameLocks xmlns:a="http://schemas.openxmlformats.org/drawingml/2006/main" noChangeAspect="1"/>
             </wp:cNvGraphicFramePr>
@@ -1036,57 +1091,6 @@
                   <pic:spPr>
                     <a:xfrm>
                       <a:off x="0" y="0"/>
-                      <a:ext cx="7916194" cy="4867275"/>
-                    </a:xfrm>
-                    <a:prstGeom prst="rect">
-                      <a:avLst/>
-                    </a:prstGeom>
-                  </pic:spPr>
-                </pic:pic>
-              </a:graphicData>
-            </a:graphic>
-          </wp:inline>
-        </w:drawing>
-      </w:r>
-    </w:p>
-    <w:p>
-      <w:pPr>
-        <w:tabs>
-          <w:tab w:val="left" w:pos="5760"/>
-        </w:tabs>
-        <w:jc w:val="left"/>
-      </w:pPr>
-      <w:bookmarkStart w:id="0" w:name="_GoBack"/>
-      <w:r>
-        <w:rPr>
-          <w:noProof/>
-        </w:rPr>
-        <w:drawing>
-          <wp:inline distT="0" distB="0" distL="0" distR="0" wp14:anchorId="7214B60F" wp14:editId="1A2550F1">
-            <wp:extent cx="5943600" cy="3058795"/>
-            <wp:effectExtent l="0" t="0" r="0" b="8255"/>
-            <wp:docPr id="14" name="Picture 14"/>
-            <wp:cNvGraphicFramePr>
-              <a:graphicFrameLocks xmlns:a="http://schemas.openxmlformats.org/drawingml/2006/main" noChangeAspect="1"/>
-            </wp:cNvGraphicFramePr>
-            <a:graphic xmlns:a="http://schemas.openxmlformats.org/drawingml/2006/main">
-              <a:graphicData uri="http://schemas.openxmlformats.org/drawingml/2006/picture">
-                <pic:pic xmlns:pic="http://schemas.openxmlformats.org/drawingml/2006/picture">
-                  <pic:nvPicPr>
-                    <pic:cNvPr id="0" name=""/>
-                    <pic:cNvPicPr/>
-                  </pic:nvPicPr>
-                  <pic:blipFill>
-                    <a:blip r:embed="rId18">
-                      <a:grayscl/>
-                    </a:blip>
-                    <a:stretch>
-                      <a:fillRect/>
-                    </a:stretch>
-                  </pic:blipFill>
-                  <pic:spPr>
-                    <a:xfrm>
-                      <a:off x="0" y="0"/>
                       <a:ext cx="5943600" cy="3058795"/>
                     </a:xfrm>
                     <a:prstGeom prst="rect">
@@ -1099,7 +1103,6 @@
           </wp:inline>
         </w:drawing>
       </w:r>
-      <w:bookmarkEnd w:id="0"/>
     </w:p>
     <w:sectPr>
       <w:pgSz w:w="12240" w:h="15840"/>
@@ -1114,7 +1117,7 @@
 </file>
 
 <file path=word/styles.xml><?xml version="1.0" encoding="utf-8"?>
-<w:styles xmlns:mc="http://schemas.openxmlformats.org/markup-compatibility/2006" xmlns:r="http://schemas.openxmlformats.org/officeDocument/2006/relationships" xmlns:w="http://schemas.openxmlformats.org/wordprocessingml/2006/main" xmlns:w14="http://schemas.microsoft.com/office/word/2010/wordml" mc:Ignorable="w14">
+<w:styles xmlns:mc="http://schemas.openxmlformats.org/markup-compatibility/2006" xmlns:r="http://schemas.openxmlformats.org/officeDocument/2006/relationships" xmlns:w="http://schemas.openxmlformats.org/wordprocessingml/2006/main" xmlns:w14="http://schemas.microsoft.com/office/word/2010/wordml" xmlns:w15="http://schemas.microsoft.com/office/word/2012/wordml" xmlns:w16se="http://schemas.microsoft.com/office/word/2015/wordml/symex" mc:Ignorable="w14 w15 w16se">
   <w:docDefaults>
     <w:rPrDefault>
       <w:rPr>
@@ -1130,386 +1133,381 @@
       </w:pPr>
     </w:pPrDefault>
   </w:docDefaults>
-  <w:latentStyles w:defLockedState="0" w:defUIPriority="99" w:defSemiHidden="1" w:defUnhideWhenUsed="1" w:defQFormat="0" w:count="267">
-    <w:lsdException w:name="Normal" w:semiHidden="0" w:uiPriority="0" w:unhideWhenUsed="0" w:qFormat="1"/>
-    <w:lsdException w:name="heading 1" w:semiHidden="0" w:uiPriority="9" w:unhideWhenUsed="0" w:qFormat="1"/>
-    <w:lsdException w:name="heading 2" w:uiPriority="9" w:qFormat="1"/>
-    <w:lsdException w:name="heading 3" w:uiPriority="9" w:qFormat="1"/>
-    <w:lsdException w:name="heading 4" w:uiPriority="9" w:qFormat="1"/>
-    <w:lsdException w:name="heading 5" w:uiPriority="9" w:qFormat="1"/>
-    <w:lsdException w:name="heading 6" w:uiPriority="9" w:qFormat="1"/>
-    <w:lsdException w:name="heading 7" w:uiPriority="9" w:qFormat="1"/>
-    <w:lsdException w:name="heading 8" w:uiPriority="9" w:qFormat="1"/>
-    <w:lsdException w:name="heading 9" w:uiPriority="9" w:qFormat="1"/>
-    <w:lsdException w:name="toc 1" w:uiPriority="39"/>
-    <w:lsdException w:name="toc 2" w:uiPriority="39"/>
-    <w:lsdException w:name="toc 3" w:uiPriority="39"/>
-    <w:lsdException w:name="toc 4" w:uiPriority="39"/>
-    <w:lsdException w:name="toc 5" w:uiPriority="39"/>
-    <w:lsdException w:name="toc 6" w:uiPriority="39"/>
-    <w:lsdException w:name="toc 7" w:uiPriority="39"/>
-    <w:lsdException w:name="toc 8" w:uiPriority="39"/>
-    <w:lsdException w:name="toc 9" w:uiPriority="39"/>
-    <w:lsdException w:name="caption" w:uiPriority="35" w:qFormat="1"/>
-    <w:lsdException w:name="Title" w:semiHidden="0" w:uiPriority="10" w:unhideWhenUsed="0" w:qFormat="1"/>
-    <w:lsdException w:name="Default Paragraph Font" w:uiPriority="1"/>
-    <w:lsdException w:name="Subtitle" w:semiHidden="0" w:uiPriority="11" w:unhideWhenUsed="0" w:qFormat="1"/>
-    <w:lsdException w:name="Strong" w:semiHidden="0" w:uiPriority="22" w:unhideWhenUsed="0" w:qFormat="1"/>
-    <w:lsdException w:name="Emphasis" w:semiHidden="0" w:uiPriority="20" w:unhideWhenUsed="0" w:qFormat="1"/>
-    <w:lsdException w:name="Table Grid" w:semiHidden="0" w:uiPriority="59" w:unhideWhenUsed="0"/>
-    <w:lsdException w:name="Placeholder Text" w:unhideWhenUsed="0"/>
-    <w:lsdException w:name="No Spacing" w:semiHidden="0" w:uiPriority="1" w:unhideWhenUsed="0" w:qFormat="1"/>
-    <w:lsdException w:name="Light Shading" w:semiHidden="0" w:uiPriority="60" w:unhideWhenUsed="0"/>
-    <w:lsdException w:name="Light List" w:semiHidden="0" w:uiPriority="61" w:unhideWhenUsed="0"/>
-    <w:lsdException w:name="Light Grid" w:semiHidden="0" w:uiPriority="62" w:unhideWhenUsed="0"/>
-    <w:lsdException w:name="Medium Shading 1" w:semiHidden="0" w:uiPriority="63" w:unhideWhenUsed="0"/>
-    <w:lsdException w:name="Medium Shading 2" w:semiHidden="0" w:uiPriority="64" w:unhideWhenUsed="0"/>
-    <w:lsdException w:name="Medium List 1" w:semiHidden="0" w:uiPriority="65" w:unhideWhenUsed="0"/>
-    <w:lsdException w:name="Medium List 2" w:semiHidden="0" w:uiPriority="66" w:unhideWhenUsed="0"/>
-    <w:lsdException w:name="Medium Grid 1" w:semiHidden="0" w:uiPriority="67" w:unhideWhenUsed="0"/>
-    <w:lsdException w:name="Medium Grid 2" w:semiHidden="0" w:uiPriority="68" w:unhideWhenUsed="0"/>
-    <w:lsdException w:name="Medium Grid 3" w:semiHidden="0" w:uiPriority="69" w:unhideWhenUsed="0"/>
-    <w:lsdException w:name="Dark List" w:semiHidden="0" w:uiPriority="70" w:unhideWhenUsed="0"/>
-    <w:lsdException w:name="Colorful Shading" w:semiHidden="0" w:uiPriority="71" w:unhideWhenUsed="0"/>
-    <w:lsdException w:name="Colorful List" w:semiHidden="0" w:uiPriority="72" w:unhideWhenUsed="0"/>
-    <w:lsdException w:name="Colorful Grid" w:semiHidden="0" w:uiPriority="73" w:unhideWhenUsed="0"/>
-    <w:lsdException w:name="Light Shading Accent 1" w:semiHidden="0" w:uiPriority="60" w:unhideWhenUsed="0"/>
-    <w:lsdException w:name="Light List Accent 1" w:semiHidden="0" w:uiPriority="61" w:unhideWhenUsed="0"/>
-    <w:lsdException w:name="Light Grid Accent 1" w:semiHidden="0" w:uiPriority="62" w:unhideWhenUsed="0"/>
-    <w:lsdException w:name="Medium Shading 1 Accent 1" w:semiHidden="0" w:uiPriority="63" w:unhideWhenUsed="0"/>
-    <w:lsdException w:name="Medium Shading 2 Accent 1" w:semiHidden="0" w:uiPriority="64" w:unhideWhenUsed="0"/>
-    <w:lsdException w:name="Medium List 1 Accent 1" w:semiHidden="0" w:uiPriority="65" w:unhideWhenUsed="0"/>
-    <w:lsdException w:name="Revision" w:unhideWhenUsed="0"/>
-    <w:lsdException w:name="List Paragraph" w:semiHidden="0" w:uiPriority="34" w:unhideWhenUsed="0" w:qFormat="1"/>
-    <w:lsdException w:name="Quote" w:semiHidden="0" w:uiPriority="29" w:unhideWhenUsed="0" w:qFormat="1"/>
-    <w:lsdException w:name="Intense Quote" w:semiHidden="0" w:uiPriority="30" w:unhideWhenUsed="0" w:qFormat="1"/>
-    <w:lsdException w:name="Medium List 2 Accent 1" w:semiHidden="0" w:uiPriority="66" w:unhideWhenUsed="0"/>
-    <w:lsdException w:name="Medium Grid 1 Accent 1" w:semiHidden="0" w:uiPriority="67" w:unhideWhenUsed="0"/>
-    <w:lsdException w:name="Medium Grid 2 Accent 1" w:semiHidden="0" w:uiPriority="68" w:unhideWhenUsed="0"/>
-    <w:lsdException w:name="Medium Grid 3 Accent 1" w:semiHidden="0" w:uiPriority="69" w:unhideWhenUsed="0"/>
-    <w:lsdException w:name="Dark List Accent 1" w:semiHidden="0" w:uiPriority="70" w:unhideWhenUsed="0"/>
-    <w:lsdException w:name="Colorful Shading Accent 1" w:semiHidden="0" w:uiPriority="71" w:unhideWhenUsed="0"/>
-    <w:lsdException w:name="Colorful List Accent 1" w:semiHidden="0" w:uiPriority="72" w:unhideWhenUsed="0"/>
-    <w:lsdException w:name="Colorful Grid Accent 1" w:semiHidden="0" w:uiPriority="73" w:unhideWhenUsed="0"/>
-    <w:lsdException w:name="Light Shading Accent 2" w:semiHidden="0" w:uiPriority="60" w:unhideWhenUsed="0"/>
-    <w:lsdException w:name="Light List Accent 2" w:semiHidden="0" w:uiPriority="61" w:unhideWhenUsed="0"/>
-    <w:lsdException w:name="Light Grid Accent 2" w:semiHidden="0" w:uiPriority="62" w:unhideWhenUsed="0"/>
-    <w:lsdException w:name="Medium Shading 1 Accent 2" w:semiHidden="0" w:uiPriority="63" w:unhideWhenUsed="0"/>
-    <w:lsdException w:name="Medium Shading 2 Accent 2" w:semiHidden="0" w:uiPriority="64" w:unhideWhenUsed="0"/>
-    <w:lsdException w:name="Medium List 1 Accent 2" w:semiHidden="0" w:uiPriority="65" w:unhideWhenUsed="0"/>
-    <w:lsdException w:name="Medium List 2 Accent 2" w:semiHidden="0" w:uiPriority="66" w:unhideWhenUsed="0"/>
-    <w:lsdException w:name="Medium Grid 1 Accent 2" w:semiHidden="0" w:uiPriority="67" w:unhideWhenUsed="0"/>
-    <w:lsdException w:name="Medium Grid 2 Accent 2" w:semiHidden="0" w:uiPriority="68" w:unhideWhenUsed="0"/>
-    <w:lsdException w:name="Medium Grid 3 Accent 2" w:semiHidden="0" w:uiPriority="69" w:unhideWhenUsed="0"/>
-    <w:lsdException w:name="Dark List Accent 2" w:semiHidden="0" w:uiPriority="70" w:unhideWhenUsed="0"/>
-    <w:lsdException w:name="Colorful Shading Accent 2" w:semiHidden="0" w:uiPriority="71" w:unhideWhenUsed="0"/>
-    <w:lsdException w:name="Colorful List Accent 2" w:semiHidden="0" w:uiPriority="72" w:unhideWhenUsed="0"/>
-    <w:lsdException w:name="Colorful Grid Accent 2" w:semiHidden="0" w:uiPriority="73" w:unhideWhenUsed="0"/>
-    <w:lsdException w:name="Light Shading Accent 3" w:semiHidden="0" w:uiPriority="60" w:unhideWhenUsed="0"/>
-    <w:lsdException w:name="Light List Accent 3" w:semiHidden="0" w:uiPriority="61" w:unhideWhenUsed="0"/>
-    <w:lsdException w:name="Light Grid Accent 3" w:semiHidden="0" w:uiPriority="62" w:unhideWhenUsed="0"/>
-    <w:lsdException w:name="Medium Shading 1 Accent 3" w:semiHidden="0" w:uiPriority="63" w:unhideWhenUsed="0"/>
-    <w:lsdException w:name="Medium Shading 2 Accent 3" w:semiHidden="0" w:uiPriority="64" w:unhideWhenUsed="0"/>
-    <w:lsdException w:name="Medium List 1 Accent 3" w:semiHidden="0" w:uiPriority="65" w:unhideWhenUsed="0"/>
-    <w:lsdException w:name="Medium List 2 Accent 3" w:semiHidden="0" w:uiPriority="66" w:unhideWhenUsed="0"/>
-    <w:lsdException w:name="Medium Grid 1 Accent 3" w:semiHidden="0" w:uiPriority="67" w:unhideWhenUsed="0"/>
-    <w:lsdException w:name="Medium Grid 2 Accent 3" w:semiHidden="0" w:uiPriority="68" w:unhideWhenUsed="0"/>
-    <w:lsdException w:name="Medium Grid 3 Accent 3" w:semiHidden="0" w:uiPriority="69" w:unhideWhenUsed="0"/>
-    <w:lsdException w:name="Dark List Accent 3" w:semiHidden="0" w:uiPriority="70" w:unhideWhenUsed="0"/>
-    <w:lsdException w:name="Colorful Shading Accent 3" w:semiHidden="0" w:uiPriority="71" w:unhideWhenUsed="0"/>
-    <w:lsdException w:name="Colorful List Accent 3" w:semiHidden="0" w:uiPriority="72" w:unhideWhenUsed="0"/>
-    <w:lsdException w:name="Colorful Grid Accent 3" w:semiHidden="0" w:uiPriority="73" w:unhideWhenUsed="0"/>
-    <w:lsdException w:name="Light Shading Accent 4" w:semiHidden="0" w:uiPriority="60" w:unhideWhenUsed="0"/>
-    <w:lsdException w:name="Light List Accent 4" w:semiHidden="0" w:uiPriority="61" w:unhideWhenUsed="0"/>
-    <w:lsdException w:name="Light Grid Accent 4" w:semiHidden="0" w:uiPriority="62" w:unhideWhenUsed="0"/>
-    <w:lsdException w:name="Medium Shading 1 Accent 4" w:semiHidden="0" w:uiPriority="63" w:unhideWhenUsed="0"/>
-    <w:lsdException w:name="Medium Shading 2 Accent 4" w:semiHidden="0" w:uiPriority="64" w:unhideWhenUsed="0"/>
-    <w:lsdException w:name="Medium List 1 Accent 4" w:semiHidden="0" w:uiPriority="65" w:unhideWhenUsed="0"/>
-    <w:lsdException w:name="Medium List 2 Accent 4" w:semiHidden="0" w:uiPriority="66" w:unhideWhenUsed="0"/>
-    <w:lsdException w:name="Medium Grid 1 Accent 4" w:semiHidden="0" w:uiPriority="67" w:unhideWhenUsed="0"/>
-    <w:lsdException w:name="Medium Grid 2 Accent 4" w:semiHidden="0" w:uiPriority="68" w:unhideWhenUsed="0"/>
-    <w:lsdException w:name="Medium Grid 3 Accent 4" w:semiHidden="0" w:uiPriority="69" w:unhideWhenUsed="0"/>
-    <w:lsdException w:name="Dark List Accent 4" w:semiHidden="0" w:uiPriority="70" w:unhideWhenUsed="0"/>
-    <w:lsdException w:name="Colorful Shading Accent 4" w:semiHidden="0" w:uiPriority="71" w:unhideWhenUsed="0"/>
-    <w:lsdException w:name="Colorful List Accent 4" w:semiHidden="0" w:uiPriority="72" w:unhideWhenUsed="0"/>
-    <w:lsdException w:name="Colorful Grid Accent 4" w:semiHidden="0" w:uiPriority="73" w:unhideWhenUsed="0"/>
-    <w:lsdException w:name="Light Shading Accent 5" w:semiHidden="0" w:uiPriority="60" w:unhideWhenUsed="0"/>
-    <w:lsdException w:name="Light List Accent 5" w:semiHidden="0" w:uiPriority="61" w:unhideWhenUsed="0"/>
-    <w:lsdException w:name="Light Grid Accent 5" w:semiHidden="0" w:uiPriority="62" w:unhideWhenUsed="0"/>
-    <w:lsdException w:name="Medium Shading 1 Accent 5" w:semiHidden="0" w:uiPriority="63" w:unhideWhenUsed="0"/>
-    <w:lsdException w:name="Medium Shading 2 Accent 5" w:semiHidden="0" w:uiPriority="64" w:unhideWhenUsed="0"/>
-    <w:lsdException w:name="Medium List 1 Accent 5" w:semiHidden="0" w:uiPriority="65" w:unhideWhenUsed="0"/>
-    <w:lsdException w:name="Medium List 2 Accent 5" w:semiHidden="0" w:uiPriority="66" w:unhideWhenUsed="0"/>
-    <w:lsdException w:name="Medium Grid 1 Accent 5" w:semiHidden="0" w:uiPriority="67" w:unhideWhenUsed="0"/>
-    <w:lsdException w:name="Medium Grid 2 Accent 5" w:semiHidden="0" w:uiPriority="68" w:unhideWhenUsed="0"/>
-    <w:lsdException w:name="Medium Grid 3 Accent 5" w:semiHidden="0" w:uiPriority="69" w:unhideWhenUsed="0"/>
-    <w:lsdException w:name="Dark List Accent 5" w:semiHidden="0" w:uiPriority="70" w:unhideWhenUsed="0"/>
-    <w:lsdException w:name="Colorful Shading Accent 5" w:semiHidden="0" w:uiPriority="71" w:unhideWhenUsed="0"/>
-    <w:lsdException w:name="Colorful List Accent 5" w:semiHidden="0" w:uiPriority="72" w:unhideWhenUsed="0"/>
-    <w:lsdException w:name="Colorful Grid Accent 5" w:semiHidden="0" w:uiPriority="73" w:unhideWhenUsed="0"/>
-    <w:lsdException w:name="Light Shading Accent 6" w:semiHidden="0" w:uiPriority="60" w:unhideWhenUsed="0"/>
-    <w:lsdException w:name="Light List Accent 6" w:semiHidden="0" w:uiPriority="61" w:unhideWhenUsed="0"/>
-    <w:lsdException w:name="Light Grid Accent 6" w:semiHidden="0" w:uiPriority="62" w:unhideWhenUsed="0"/>
-    <w:lsdException w:name="Medium Shading 1 Accent 6" w:semiHidden="0" w:uiPriority="63" w:unhideWhenUsed="0"/>
-    <w:lsdException w:name="Medium Shading 2 Accent 6" w:semiHidden="0" w:uiPriority="64" w:unhideWhenUsed="0"/>
-    <w:lsdException w:name="Medium List 1 Accent 6" w:semiHidden="0" w:uiPriority="65" w:unhideWhenUsed="0"/>
-    <w:lsdException w:name="Medium List 2 Accent 6" w:semiHidden="0" w:uiPriority="66" w:unhideWhenUsed="0"/>
-    <w:lsdException w:name="Medium Grid 1 Accent 6" w:semiHidden="0" w:uiPriority="67" w:unhideWhenUsed="0"/>
-    <w:lsdException w:name="Medium Grid 2 Accent 6" w:semiHidden="0" w:uiPriority="68" w:unhideWhenUsed="0"/>
-    <w:lsdException w:name="Medium Grid 3 Accent 6" w:semiHidden="0" w:uiPriority="69" w:unhideWhenUsed="0"/>
-    <w:lsdException w:name="Dark List Accent 6" w:semiHidden="0" w:uiPriority="70" w:unhideWhenUsed="0"/>
-    <w:lsdException w:name="Colorful Shading Accent 6" w:semiHidden="0" w:uiPriority="71" w:unhideWhenUsed="0"/>
-    <w:lsdException w:name="Colorful List Accent 6" w:semiHidden="0" w:uiPriority="72" w:unhideWhenUsed="0"/>
-    <w:lsdException w:name="Colorful Grid Accent 6" w:semiHidden="0" w:uiPriority="73" w:unhideWhenUsed="0"/>
-    <w:lsdException w:name="Subtle Emphasis" w:semiHidden="0" w:uiPriority="19" w:unhideWhenUsed="0" w:qFormat="1"/>
-    <w:lsdException w:name="Intense Emphasis" w:semiHidden="0" w:uiPriority="21" w:unhideWhenUsed="0" w:qFormat="1"/>
-    <w:lsdException w:name="Subtle Reference" w:semiHidden="0" w:uiPriority="31" w:unhideWhenUsed="0" w:qFormat="1"/>
-    <w:lsdException w:name="Intense Reference" w:semiHidden="0" w:uiPriority="32" w:unhideWhenUsed="0" w:qFormat="1"/>
-    <w:lsdException w:name="Book Title" w:semiHidden="0" w:uiPriority="33" w:unhideWhenUsed="0" w:qFormat="1"/>
-    <w:lsdException w:name="Bibliography" w:uiPriority="37"/>
-    <w:lsdException w:name="TOC Heading" w:uiPriority="39" w:qFormat="1"/>
-  </w:latentStyles>
-  <w:style w:type="paragraph" w:default="1" w:styleId="Normal">
-    <w:name w:val="Normal"/>
-    <w:qFormat/>
-  </w:style>
-  <w:style w:type="character" w:default="1" w:styleId="DefaultParagraphFont">
-    <w:name w:val="Default Paragraph Font"/>
-    <w:uiPriority w:val="1"/>
-    <w:semiHidden/>
-    <w:unhideWhenUsed/>
-  </w:style>
-  <w:style w:type="table" w:default="1" w:styleId="TableNormal">
-    <w:name w:val="Normal Table"/>
-    <w:uiPriority w:val="99"/>
-    <w:semiHidden/>
-    <w:unhideWhenUsed/>
-    <w:tblPr>
-      <w:tblInd w:w="0" w:type="dxa"/>
-      <w:tblCellMar>
-        <w:top w:w="0" w:type="dxa"/>
-        <w:left w:w="108" w:type="dxa"/>
-        <w:bottom w:w="0" w:type="dxa"/>
-        <w:right w:w="108" w:type="dxa"/>
-      </w:tblCellMar>
-    </w:tblPr>
-  </w:style>
-  <w:style w:type="numbering" w:default="1" w:styleId="NoList">
-    <w:name w:val="No List"/>
-    <w:uiPriority w:val="99"/>
-    <w:semiHidden/>
-    <w:unhideWhenUsed/>
-  </w:style>
-  <w:style w:type="paragraph" w:styleId="BalloonText">
-    <w:name w:val="Balloon Text"/>
-    <w:basedOn w:val="Normal"/>
-    <w:link w:val="BalloonTextChar"/>
-    <w:uiPriority w:val="99"/>
-    <w:semiHidden/>
-    <w:unhideWhenUsed/>
-    <w:rsid w:val="005C513D"/>
-    <w:rPr>
-      <w:rFonts w:ascii="Tahoma" w:hAnsi="Tahoma" w:cs="Tahoma"/>
-      <w:sz w:val="16"/>
-      <w:szCs w:val="16"/>
-    </w:rPr>
-  </w:style>
-  <w:style w:type="character" w:customStyle="1" w:styleId="BalloonTextChar">
-    <w:name w:val="Balloon Text Char"/>
-    <w:basedOn w:val="DefaultParagraphFont"/>
-    <w:link w:val="BalloonText"/>
-    <w:uiPriority w:val="99"/>
-    <w:semiHidden/>
-    <w:rsid w:val="005C513D"/>
-    <w:rPr>
-      <w:rFonts w:ascii="Tahoma" w:hAnsi="Tahoma" w:cs="Tahoma"/>
-      <w:sz w:val="16"/>
-      <w:szCs w:val="16"/>
-    </w:rPr>
-  </w:style>
-  <w:style w:type="paragraph" w:styleId="NoSpacing">
-    <w:name w:val="No Spacing"/>
-    <w:link w:val="NoSpacingChar"/>
-    <w:uiPriority w:val="1"/>
-    <w:qFormat/>
-    <w:rsid w:val="00E977E4"/>
-    <w:pPr>
-      <w:jc w:val="left"/>
-    </w:pPr>
-    <w:rPr>
-      <w:rFonts w:eastAsiaTheme="minorEastAsia"/>
-      <w:lang w:eastAsia="ja-JP"/>
-    </w:rPr>
-  </w:style>
-  <w:style w:type="character" w:customStyle="1" w:styleId="NoSpacingChar">
-    <w:name w:val="No Spacing Char"/>
-    <w:basedOn w:val="DefaultParagraphFont"/>
-    <w:link w:val="NoSpacing"/>
-    <w:uiPriority w:val="1"/>
-    <w:rsid w:val="00E977E4"/>
-    <w:rPr>
-      <w:rFonts w:eastAsiaTheme="minorEastAsia"/>
-      <w:lang w:eastAsia="ja-JP"/>
-    </w:rPr>
-  </w:style>
-</w:styles>
-</file>
-
-<file path=word/stylesWithEffects.xml><?xml version="1.0" encoding="utf-8"?>
-<w:styles xmlns:wpc="http://schemas.microsoft.com/office/word/2010/wordprocessingCanvas" xmlns:mc="http://schemas.openxmlformats.org/markup-compatibility/2006" xmlns:o="urn:schemas-microsoft-com:office:office" xmlns:r="http://schemas.openxmlformats.org/officeDocument/2006/relationships" xmlns:m="http://schemas.openxmlformats.org/officeDocument/2006/math" xmlns:v="urn:schemas-microsoft-com:vml" xmlns:wp14="http://schemas.microsoft.com/office/word/2010/wordprocessingDrawing" xmlns:wp="http://schemas.openxmlformats.org/drawingml/2006/wordprocessingDrawing" xmlns:w10="urn:schemas-microsoft-com:office:word" xmlns:w="http://schemas.openxmlformats.org/wordprocessingml/2006/main" xmlns:w14="http://schemas.microsoft.com/office/word/2010/wordml" xmlns:wpg="http://schemas.microsoft.com/office/word/2010/wordprocessingGroup" xmlns:wpi="http://schemas.microsoft.com/office/word/2010/wordprocessingInk" xmlns:wne="http://schemas.microsoft.com/office/word/2006/wordml" xmlns:wps="http://schemas.microsoft.com/office/word/2010/wordprocessingShape" mc:Ignorable="w14 wp14">
-  <w:docDefaults>
-    <w:rPrDefault>
-      <w:rPr>
-        <w:rFonts w:asciiTheme="minorHAnsi" w:eastAsiaTheme="minorHAnsi" w:hAnsiTheme="minorHAnsi" w:cstheme="minorBidi"/>
-        <w:sz w:val="22"/>
-        <w:szCs w:val="22"/>
-        <w:lang w:val="en-US" w:eastAsia="en-US" w:bidi="ar-SA"/>
-      </w:rPr>
-    </w:rPrDefault>
-    <w:pPrDefault>
-      <w:pPr>
-        <w:jc w:val="center"/>
-      </w:pPr>
-    </w:pPrDefault>
-  </w:docDefaults>
-  <w:latentStyles w:defLockedState="0" w:defUIPriority="99" w:defSemiHidden="1" w:defUnhideWhenUsed="1" w:defQFormat="0" w:count="267">
-    <w:lsdException w:name="Normal" w:semiHidden="0" w:uiPriority="0" w:unhideWhenUsed="0" w:qFormat="1"/>
-    <w:lsdException w:name="heading 1" w:semiHidden="0" w:uiPriority="9" w:unhideWhenUsed="0" w:qFormat="1"/>
-    <w:lsdException w:name="heading 2" w:uiPriority="9" w:qFormat="1"/>
-    <w:lsdException w:name="heading 3" w:uiPriority="9" w:qFormat="1"/>
-    <w:lsdException w:name="heading 4" w:uiPriority="9" w:qFormat="1"/>
-    <w:lsdException w:name="heading 5" w:uiPriority="9" w:qFormat="1"/>
-    <w:lsdException w:name="heading 6" w:uiPriority="9" w:qFormat="1"/>
-    <w:lsdException w:name="heading 7" w:uiPriority="9" w:qFormat="1"/>
-    <w:lsdException w:name="heading 8" w:uiPriority="9" w:qFormat="1"/>
-    <w:lsdException w:name="heading 9" w:uiPriority="9" w:qFormat="1"/>
-    <w:lsdException w:name="toc 1" w:uiPriority="39"/>
-    <w:lsdException w:name="toc 2" w:uiPriority="39"/>
-    <w:lsdException w:name="toc 3" w:uiPriority="39"/>
-    <w:lsdException w:name="toc 4" w:uiPriority="39"/>
-    <w:lsdException w:name="toc 5" w:uiPriority="39"/>
-    <w:lsdException w:name="toc 6" w:uiPriority="39"/>
-    <w:lsdException w:name="toc 7" w:uiPriority="39"/>
-    <w:lsdException w:name="toc 8" w:uiPriority="39"/>
-    <w:lsdException w:name="toc 9" w:uiPriority="39"/>
-    <w:lsdException w:name="caption" w:uiPriority="35" w:qFormat="1"/>
-    <w:lsdException w:name="Title" w:semiHidden="0" w:uiPriority="10" w:unhideWhenUsed="0" w:qFormat="1"/>
-    <w:lsdException w:name="Default Paragraph Font" w:uiPriority="1"/>
-    <w:lsdException w:name="Subtitle" w:semiHidden="0" w:uiPriority="11" w:unhideWhenUsed="0" w:qFormat="1"/>
-    <w:lsdException w:name="Strong" w:semiHidden="0" w:uiPriority="22" w:unhideWhenUsed="0" w:qFormat="1"/>
-    <w:lsdException w:name="Emphasis" w:semiHidden="0" w:uiPriority="20" w:unhideWhenUsed="0" w:qFormat="1"/>
-    <w:lsdException w:name="Table Grid" w:semiHidden="0" w:uiPriority="59" w:unhideWhenUsed="0"/>
-    <w:lsdException w:name="Placeholder Text" w:unhideWhenUsed="0"/>
-    <w:lsdException w:name="No Spacing" w:semiHidden="0" w:uiPriority="1" w:unhideWhenUsed="0" w:qFormat="1"/>
-    <w:lsdException w:name="Light Shading" w:semiHidden="0" w:uiPriority="60" w:unhideWhenUsed="0"/>
-    <w:lsdException w:name="Light List" w:semiHidden="0" w:uiPriority="61" w:unhideWhenUsed="0"/>
-    <w:lsdException w:name="Light Grid" w:semiHidden="0" w:uiPriority="62" w:unhideWhenUsed="0"/>
-    <w:lsdException w:name="Medium Shading 1" w:semiHidden="0" w:uiPriority="63" w:unhideWhenUsed="0"/>
-    <w:lsdException w:name="Medium Shading 2" w:semiHidden="0" w:uiPriority="64" w:unhideWhenUsed="0"/>
-    <w:lsdException w:name="Medium List 1" w:semiHidden="0" w:uiPriority="65" w:unhideWhenUsed="0"/>
-    <w:lsdException w:name="Medium List 2" w:semiHidden="0" w:uiPriority="66" w:unhideWhenUsed="0"/>
-    <w:lsdException w:name="Medium Grid 1" w:semiHidden="0" w:uiPriority="67" w:unhideWhenUsed="0"/>
-    <w:lsdException w:name="Medium Grid 2" w:semiHidden="0" w:uiPriority="68" w:unhideWhenUsed="0"/>
-    <w:lsdException w:name="Medium Grid 3" w:semiHidden="0" w:uiPriority="69" w:unhideWhenUsed="0"/>
-    <w:lsdException w:name="Dark List" w:semiHidden="0" w:uiPriority="70" w:unhideWhenUsed="0"/>
-    <w:lsdException w:name="Colorful Shading" w:semiHidden="0" w:uiPriority="71" w:unhideWhenUsed="0"/>
-    <w:lsdException w:name="Colorful List" w:semiHidden="0" w:uiPriority="72" w:unhideWhenUsed="0"/>
-    <w:lsdException w:name="Colorful Grid" w:semiHidden="0" w:uiPriority="73" w:unhideWhenUsed="0"/>
-    <w:lsdException w:name="Light Shading Accent 1" w:semiHidden="0" w:uiPriority="60" w:unhideWhenUsed="0"/>
-    <w:lsdException w:name="Light List Accent 1" w:semiHidden="0" w:uiPriority="61" w:unhideWhenUsed="0"/>
-    <w:lsdException w:name="Light Grid Accent 1" w:semiHidden="0" w:uiPriority="62" w:unhideWhenUsed="0"/>
-    <w:lsdException w:name="Medium Shading 1 Accent 1" w:semiHidden="0" w:uiPriority="63" w:unhideWhenUsed="0"/>
-    <w:lsdException w:name="Medium Shading 2 Accent 1" w:semiHidden="0" w:uiPriority="64" w:unhideWhenUsed="0"/>
-    <w:lsdException w:name="Medium List 1 Accent 1" w:semiHidden="0" w:uiPriority="65" w:unhideWhenUsed="0"/>
-    <w:lsdException w:name="Revision" w:unhideWhenUsed="0"/>
-    <w:lsdException w:name="List Paragraph" w:semiHidden="0" w:uiPriority="34" w:unhideWhenUsed="0" w:qFormat="1"/>
-    <w:lsdException w:name="Quote" w:semiHidden="0" w:uiPriority="29" w:unhideWhenUsed="0" w:qFormat="1"/>
-    <w:lsdException w:name="Intense Quote" w:semiHidden="0" w:uiPriority="30" w:unhideWhenUsed="0" w:qFormat="1"/>
-    <w:lsdException w:name="Medium List 2 Accent 1" w:semiHidden="0" w:uiPriority="66" w:unhideWhenUsed="0"/>
-    <w:lsdException w:name="Medium Grid 1 Accent 1" w:semiHidden="0" w:uiPriority="67" w:unhideWhenUsed="0"/>
-    <w:lsdException w:name="Medium Grid 2 Accent 1" w:semiHidden="0" w:uiPriority="68" w:unhideWhenUsed="0"/>
-    <w:lsdException w:name="Medium Grid 3 Accent 1" w:semiHidden="0" w:uiPriority="69" w:unhideWhenUsed="0"/>
-    <w:lsdException w:name="Dark List Accent 1" w:semiHidden="0" w:uiPriority="70" w:unhideWhenUsed="0"/>
-    <w:lsdException w:name="Colorful Shading Accent 1" w:semiHidden="0" w:uiPriority="71" w:unhideWhenUsed="0"/>
-    <w:lsdException w:name="Colorful List Accent 1" w:semiHidden="0" w:uiPriority="72" w:unhideWhenUsed="0"/>
-    <w:lsdException w:name="Colorful Grid Accent 1" w:semiHidden="0" w:uiPriority="73" w:unhideWhenUsed="0"/>
-    <w:lsdException w:name="Light Shading Accent 2" w:semiHidden="0" w:uiPriority="60" w:unhideWhenUsed="0"/>
-    <w:lsdException w:name="Light List Accent 2" w:semiHidden="0" w:uiPriority="61" w:unhideWhenUsed="0"/>
-    <w:lsdException w:name="Light Grid Accent 2" w:semiHidden="0" w:uiPriority="62" w:unhideWhenUsed="0"/>
-    <w:lsdException w:name="Medium Shading 1 Accent 2" w:semiHidden="0" w:uiPriority="63" w:unhideWhenUsed="0"/>
-    <w:lsdException w:name="Medium Shading 2 Accent 2" w:semiHidden="0" w:uiPriority="64" w:unhideWhenUsed="0"/>
-    <w:lsdException w:name="Medium List 1 Accent 2" w:semiHidden="0" w:uiPriority="65" w:unhideWhenUsed="0"/>
-    <w:lsdException w:name="Medium List 2 Accent 2" w:semiHidden="0" w:uiPriority="66" w:unhideWhenUsed="0"/>
-    <w:lsdException w:name="Medium Grid 1 Accent 2" w:semiHidden="0" w:uiPriority="67" w:unhideWhenUsed="0"/>
-    <w:lsdException w:name="Medium Grid 2 Accent 2" w:semiHidden="0" w:uiPriority="68" w:unhideWhenUsed="0"/>
-    <w:lsdException w:name="Medium Grid 3 Accent 2" w:semiHidden="0" w:uiPriority="69" w:unhideWhenUsed="0"/>
-    <w:lsdException w:name="Dark List Accent 2" w:semiHidden="0" w:uiPriority="70" w:unhideWhenUsed="0"/>
-    <w:lsdException w:name="Colorful Shading Accent 2" w:semiHidden="0" w:uiPriority="71" w:unhideWhenUsed="0"/>
-    <w:lsdException w:name="Colorful List Accent 2" w:semiHidden="0" w:uiPriority="72" w:unhideWhenUsed="0"/>
-    <w:lsdException w:name="Colorful Grid Accent 2" w:semiHidden="0" w:uiPriority="73" w:unhideWhenUsed="0"/>
-    <w:lsdException w:name="Light Shading Accent 3" w:semiHidden="0" w:uiPriority="60" w:unhideWhenUsed="0"/>
-    <w:lsdException w:name="Light List Accent 3" w:semiHidden="0" w:uiPriority="61" w:unhideWhenUsed="0"/>
-    <w:lsdException w:name="Light Grid Accent 3" w:semiHidden="0" w:uiPriority="62" w:unhideWhenUsed="0"/>
-    <w:lsdException w:name="Medium Shading 1 Accent 3" w:semiHidden="0" w:uiPriority="63" w:unhideWhenUsed="0"/>
-    <w:lsdException w:name="Medium Shading 2 Accent 3" w:semiHidden="0" w:uiPriority="64" w:unhideWhenUsed="0"/>
-    <w:lsdException w:name="Medium List 1 Accent 3" w:semiHidden="0" w:uiPriority="65" w:unhideWhenUsed="0"/>
-    <w:lsdException w:name="Medium List 2 Accent 3" w:semiHidden="0" w:uiPriority="66" w:unhideWhenUsed="0"/>
-    <w:lsdException w:name="Medium Grid 1 Accent 3" w:semiHidden="0" w:uiPriority="67" w:unhideWhenUsed="0"/>
-    <w:lsdException w:name="Medium Grid 2 Accent 3" w:semiHidden="0" w:uiPriority="68" w:unhideWhenUsed="0"/>
-    <w:lsdException w:name="Medium Grid 3 Accent 3" w:semiHidden="0" w:uiPriority="69" w:unhideWhenUsed="0"/>
-    <w:lsdException w:name="Dark List Accent 3" w:semiHidden="0" w:uiPriority="70" w:unhideWhenUsed="0"/>
-    <w:lsdException w:name="Colorful Shading Accent 3" w:semiHidden="0" w:uiPriority="71" w:unhideWhenUsed="0"/>
-    <w:lsdException w:name="Colorful List Accent 3" w:semiHidden="0" w:uiPriority="72" w:unhideWhenUsed="0"/>
-    <w:lsdException w:name="Colorful Grid Accent 3" w:semiHidden="0" w:uiPriority="73" w:unhideWhenUsed="0"/>
-    <w:lsdException w:name="Light Shading Accent 4" w:semiHidden="0" w:uiPriority="60" w:unhideWhenUsed="0"/>
-    <w:lsdException w:name="Light List Accent 4" w:semiHidden="0" w:uiPriority="61" w:unhideWhenUsed="0"/>
-    <w:lsdException w:name="Light Grid Accent 4" w:semiHidden="0" w:uiPriority="62" w:unhideWhenUsed="0"/>
-    <w:lsdException w:name="Medium Shading 1 Accent 4" w:semiHidden="0" w:uiPriority="63" w:unhideWhenUsed="0"/>
-    <w:lsdException w:name="Medium Shading 2 Accent 4" w:semiHidden="0" w:uiPriority="64" w:unhideWhenUsed="0"/>
-    <w:lsdException w:name="Medium List 1 Accent 4" w:semiHidden="0" w:uiPriority="65" w:unhideWhenUsed="0"/>
-    <w:lsdException w:name="Medium List 2 Accent 4" w:semiHidden="0" w:uiPriority="66" w:unhideWhenUsed="0"/>
-    <w:lsdException w:name="Medium Grid 1 Accent 4" w:semiHidden="0" w:uiPriority="67" w:unhideWhenUsed="0"/>
-    <w:lsdException w:name="Medium Grid 2 Accent 4" w:semiHidden="0" w:uiPriority="68" w:unhideWhenUsed="0"/>
-    <w:lsdException w:name="Medium Grid 3 Accent 4" w:semiHidden="0" w:uiPriority="69" w:unhideWhenUsed="0"/>
-    <w:lsdException w:name="Dark List Accent 4" w:semiHidden="0" w:uiPriority="70" w:unhideWhenUsed="0"/>
-    <w:lsdException w:name="Colorful Shading Accent 4" w:semiHidden="0" w:uiPriority="71" w:unhideWhenUsed="0"/>
-    <w:lsdException w:name="Colorful List Accent 4" w:semiHidden="0" w:uiPriority="72" w:unhideWhenUsed="0"/>
-    <w:lsdException w:name="Colorful Grid Accent 4" w:semiHidden="0" w:uiPriority="73" w:unhideWhenUsed="0"/>
-    <w:lsdException w:name="Light Shading Accent 5" w:semiHidden="0" w:uiPriority="60" w:unhideWhenUsed="0"/>
-    <w:lsdException w:name="Light List Accent 5" w:semiHidden="0" w:uiPriority="61" w:unhideWhenUsed="0"/>
-    <w:lsdException w:name="Light Grid Accent 5" w:semiHidden="0" w:uiPriority="62" w:unhideWhenUsed="0"/>
-    <w:lsdException w:name="Medium Shading 1 Accent 5" w:semiHidden="0" w:uiPriority="63" w:unhideWhenUsed="0"/>
-    <w:lsdException w:name="Medium Shading 2 Accent 5" w:semiHidden="0" w:uiPriority="64" w:unhideWhenUsed="0"/>
-    <w:lsdException w:name="Medium List 1 Accent 5" w:semiHidden="0" w:uiPriority="65" w:unhideWhenUsed="0"/>
-    <w:lsdException w:name="Medium List 2 Accent 5" w:semiHidden="0" w:uiPriority="66" w:unhideWhenUsed="0"/>
-    <w:lsdException w:name="Medium Grid 1 Accent 5" w:semiHidden="0" w:uiPriority="67" w:unhideWhenUsed="0"/>
-    <w:lsdException w:name="Medium Grid 2 Accent 5" w:semiHidden="0" w:uiPriority="68" w:unhideWhenUsed="0"/>
-    <w:lsdException w:name="Medium Grid 3 Accent 5" w:semiHidden="0" w:uiPriority="69" w:unhideWhenUsed="0"/>
-    <w:lsdException w:name="Dark List Accent 5" w:semiHidden="0" w:uiPriority="70" w:unhideWhenUsed="0"/>
-    <w:lsdException w:name="Colorful Shading Accent 5" w:semiHidden="0" w:uiPriority="71" w:unhideWhenUsed="0"/>
-    <w:lsdException w:name="Colorful List Accent 5" w:semiHidden="0" w:uiPriority="72" w:unhideWhenUsed="0"/>
-    <w:lsdException w:name="Colorful Grid Accent 5" w:semiHidden="0" w:uiPriority="73" w:unhideWhenUsed="0"/>
-    <w:lsdException w:name="Light Shading Accent 6" w:semiHidden="0" w:uiPriority="60" w:unhideWhenUsed="0"/>
-    <w:lsdException w:name="Light List Accent 6" w:semiHidden="0" w:uiPriority="61" w:unhideWhenUsed="0"/>
-    <w:lsdException w:name="Light Grid Accent 6" w:semiHidden="0" w:uiPriority="62" w:unhideWhenUsed="0"/>
-    <w:lsdException w:name="Medium Shading 1 Accent 6" w:semiHidden="0" w:uiPriority="63" w:unhideWhenUsed="0"/>
-    <w:lsdException w:name="Medium Shading 2 Accent 6" w:semiHidden="0" w:uiPriority="64" w:unhideWhenUsed="0"/>
-    <w:lsdException w:name="Medium List 1 Accent 6" w:semiHidden="0" w:uiPriority="65" w:unhideWhenUsed="0"/>
-    <w:lsdException w:name="Medium List 2 Accent 6" w:semiHidden="0" w:uiPriority="66" w:unhideWhenUsed="0"/>
-    <w:lsdException w:name="Medium Grid 1 Accent 6" w:semiHidden="0" w:uiPriority="67" w:unhideWhenUsed="0"/>
-    <w:lsdException w:name="Medium Grid 2 Accent 6" w:semiHidden="0" w:uiPriority="68" w:unhideWhenUsed="0"/>
-    <w:lsdException w:name="Medium Grid 3 Accent 6" w:semiHidden="0" w:uiPriority="69" w:unhideWhenUsed="0"/>
-    <w:lsdException w:name="Dark List Accent 6" w:semiHidden="0" w:uiPriority="70" w:unhideWhenUsed="0"/>
-    <w:lsdException w:name="Colorful Shading Accent 6" w:semiHidden="0" w:uiPriority="71" w:unhideWhenUsed="0"/>
-    <w:lsdException w:name="Colorful List Accent 6" w:semiHidden="0" w:uiPriority="72" w:unhideWhenUsed="0"/>
-    <w:lsdException w:name="Colorful Grid Accent 6" w:semiHidden="0" w:uiPriority="73" w:unhideWhenUsed="0"/>
-    <w:lsdException w:name="Subtle Emphasis" w:semiHidden="0" w:uiPriority="19" w:unhideWhenUsed="0" w:qFormat="1"/>
-    <w:lsdException w:name="Intense Emphasis" w:semiHidden="0" w:uiPriority="21" w:unhideWhenUsed="0" w:qFormat="1"/>
-    <w:lsdException w:name="Subtle Reference" w:semiHidden="0" w:uiPriority="31" w:unhideWhenUsed="0" w:qFormat="1"/>
-    <w:lsdException w:name="Intense Reference" w:semiHidden="0" w:uiPriority="32" w:unhideWhenUsed="0" w:qFormat="1"/>
-    <w:lsdException w:name="Book Title" w:semiHidden="0" w:uiPriority="33" w:unhideWhenUsed="0" w:qFormat="1"/>
-    <w:lsdException w:name="Bibliography" w:uiPriority="37"/>
-    <w:lsdException w:name="TOC Heading" w:uiPriority="39" w:qFormat="1"/>
+  <w:latentStyles w:defLockedState="0" w:defUIPriority="99" w:defSemiHidden="0" w:defUnhideWhenUsed="0" w:defQFormat="0" w:count="374">
+    <w:lsdException w:name="Normal" w:uiPriority="0" w:qFormat="1"/>
+    <w:lsdException w:name="heading 1" w:uiPriority="9" w:qFormat="1"/>
+    <w:lsdException w:name="heading 2" w:semiHidden="1" w:uiPriority="9" w:unhideWhenUsed="1" w:qFormat="1"/>
+    <w:lsdException w:name="heading 3" w:semiHidden="1" w:uiPriority="9" w:unhideWhenUsed="1" w:qFormat="1"/>
+    <w:lsdException w:name="heading 4" w:semiHidden="1" w:uiPriority="9" w:unhideWhenUsed="1" w:qFormat="1"/>
+    <w:lsdException w:name="heading 5" w:semiHidden="1" w:uiPriority="9" w:unhideWhenUsed="1" w:qFormat="1"/>
+    <w:lsdException w:name="heading 6" w:semiHidden="1" w:uiPriority="9" w:unhideWhenUsed="1" w:qFormat="1"/>
+    <w:lsdException w:name="heading 7" w:semiHidden="1" w:uiPriority="9" w:unhideWhenUsed="1" w:qFormat="1"/>
+    <w:lsdException w:name="heading 8" w:semiHidden="1" w:uiPriority="9" w:unhideWhenUsed="1" w:qFormat="1"/>
+    <w:lsdException w:name="heading 9" w:semiHidden="1" w:uiPriority="9" w:unhideWhenUsed="1" w:qFormat="1"/>
+    <w:lsdException w:name="index 1" w:semiHidden="1" w:unhideWhenUsed="1"/>
+    <w:lsdException w:name="index 2" w:semiHidden="1" w:unhideWhenUsed="1"/>
+    <w:lsdException w:name="index 3" w:semiHidden="1" w:unhideWhenUsed="1"/>
+    <w:lsdException w:name="index 4" w:semiHidden="1" w:unhideWhenUsed="1"/>
+    <w:lsdException w:name="index 5" w:semiHidden="1" w:unhideWhenUsed="1"/>
+    <w:lsdException w:name="index 6" w:semiHidden="1" w:unhideWhenUsed="1"/>
+    <w:lsdException w:name="index 7" w:semiHidden="1" w:unhideWhenUsed="1"/>
+    <w:lsdException w:name="index 8" w:semiHidden="1" w:unhideWhenUsed="1"/>
+    <w:lsdException w:name="index 9" w:semiHidden="1" w:unhideWhenUsed="1"/>
+    <w:lsdException w:name="toc 1" w:semiHidden="1" w:uiPriority="39" w:unhideWhenUsed="1"/>
+    <w:lsdException w:name="toc 2" w:semiHidden="1" w:uiPriority="39" w:unhideWhenUsed="1"/>
+    <w:lsdException w:name="toc 3" w:semiHidden="1" w:uiPriority="39" w:unhideWhenUsed="1"/>
+    <w:lsdException w:name="toc 4" w:semiHidden="1" w:uiPriority="39" w:unhideWhenUsed="1"/>
+    <w:lsdException w:name="toc 5" w:semiHidden="1" w:uiPriority="39" w:unhideWhenUsed="1"/>
+    <w:lsdException w:name="toc 6" w:semiHidden="1" w:uiPriority="39" w:unhideWhenUsed="1"/>
+    <w:lsdException w:name="toc 7" w:semiHidden="1" w:uiPriority="39" w:unhideWhenUsed="1"/>
+    <w:lsdException w:name="toc 8" w:semiHidden="1" w:uiPriority="39" w:unhideWhenUsed="1"/>
+    <w:lsdException w:name="toc 9" w:semiHidden="1" w:uiPriority="39" w:unhideWhenUsed="1"/>
+    <w:lsdException w:name="Normal Indent" w:semiHidden="1" w:unhideWhenUsed="1"/>
+    <w:lsdException w:name="footnote text" w:semiHidden="1" w:unhideWhenUsed="1"/>
+    <w:lsdException w:name="annotation text" w:semiHidden="1" w:unhideWhenUsed="1"/>
+    <w:lsdException w:name="header" w:semiHidden="1" w:unhideWhenUsed="1"/>
+    <w:lsdException w:name="footer" w:semiHidden="1" w:unhideWhenUsed="1"/>
+    <w:lsdException w:name="index heading" w:semiHidden="1" w:unhideWhenUsed="1"/>
+    <w:lsdException w:name="caption" w:semiHidden="1" w:uiPriority="35" w:unhideWhenUsed="1" w:qFormat="1"/>
+    <w:lsdException w:name="table of figures" w:semiHidden="1" w:unhideWhenUsed="1"/>
+    <w:lsdException w:name="envelope address" w:semiHidden="1" w:unhideWhenUsed="1"/>
+    <w:lsdException w:name="envelope return" w:semiHidden="1" w:unhideWhenUsed="1"/>
+    <w:lsdException w:name="footnote reference" w:semiHidden="1" w:unhideWhenUsed="1"/>
+    <w:lsdException w:name="annotation reference" w:semiHidden="1" w:unhideWhenUsed="1"/>
+    <w:lsdException w:name="line number" w:semiHidden="1" w:unhideWhenUsed="1"/>
+    <w:lsdException w:name="page number" w:semiHidden="1" w:unhideWhenUsed="1"/>
+    <w:lsdException w:name="endnote reference" w:semiHidden="1" w:unhideWhenUsed="1"/>
+    <w:lsdException w:name="endnote text" w:semiHidden="1" w:unhideWhenUsed="1"/>
+    <w:lsdException w:name="table of authorities" w:semiHidden="1" w:unhideWhenUsed="1"/>
+    <w:lsdException w:name="macro" w:semiHidden="1" w:unhideWhenUsed="1"/>
+    <w:lsdException w:name="toa heading" w:semiHidden="1" w:unhideWhenUsed="1"/>
+    <w:lsdException w:name="List" w:semiHidden="1" w:unhideWhenUsed="1"/>
+    <w:lsdException w:name="List Bullet" w:semiHidden="1" w:unhideWhenUsed="1"/>
+    <w:lsdException w:name="List Number" w:semiHidden="1" w:unhideWhenUsed="1"/>
+    <w:lsdException w:name="List 2" w:semiHidden="1" w:unhideWhenUsed="1"/>
+    <w:lsdException w:name="List 3" w:semiHidden="1" w:unhideWhenUsed="1"/>
+    <w:lsdException w:name="List 4" w:semiHidden="1" w:unhideWhenUsed="1"/>
+    <w:lsdException w:name="List 5" w:semiHidden="1" w:unhideWhenUsed="1"/>
+    <w:lsdException w:name="List Bullet 2" w:semiHidden="1" w:unhideWhenUsed="1"/>
+    <w:lsdException w:name="List Bullet 3" w:semiHidden="1" w:unhideWhenUsed="1"/>
+    <w:lsdException w:name="List Bullet 4" w:semiHidden="1" w:unhideWhenUsed="1"/>
+    <w:lsdException w:name="List Bullet 5" w:semiHidden="1" w:unhideWhenUsed="1"/>
+    <w:lsdException w:name="List Number 2" w:semiHidden="1" w:unhideWhenUsed="1"/>
+    <w:lsdException w:name="List Number 3" w:semiHidden="1" w:unhideWhenUsed="1"/>
+    <w:lsdException w:name="List Number 4" w:semiHidden="1" w:unhideWhenUsed="1"/>
+    <w:lsdException w:name="List Number 5" w:semiHidden="1" w:unhideWhenUsed="1"/>
+    <w:lsdException w:name="Title" w:uiPriority="10" w:qFormat="1"/>
+    <w:lsdException w:name="Closing" w:semiHidden="1" w:unhideWhenUsed="1"/>
+    <w:lsdException w:name="Signature" w:semiHidden="1" w:unhideWhenUsed="1"/>
+    <w:lsdException w:name="Default Paragraph Font" w:semiHidden="1" w:uiPriority="1" w:unhideWhenUsed="1"/>
+    <w:lsdException w:name="Body Text" w:semiHidden="1" w:unhideWhenUsed="1"/>
+    <w:lsdException w:name="Body Text Indent" w:semiHidden="1" w:unhideWhenUsed="1"/>
+    <w:lsdException w:name="List Continue" w:semiHidden="1" w:unhideWhenUsed="1"/>
+    <w:lsdException w:name="List Continue 2" w:semiHidden="1" w:unhideWhenUsed="1"/>
+    <w:lsdException w:name="List Continue 3" w:semiHidden="1" w:unhideWhenUsed="1"/>
+    <w:lsdException w:name="List Continue 4" w:semiHidden="1" w:unhideWhenUsed="1"/>
+    <w:lsdException w:name="List Continue 5" w:semiHidden="1" w:unhideWhenUsed="1"/>
+    <w:lsdException w:name="Message Header" w:semiHidden="1" w:unhideWhenUsed="1"/>
+    <w:lsdException w:name="Subtitle" w:uiPriority="11" w:qFormat="1"/>
+    <w:lsdException w:name="Salutation" w:semiHidden="1" w:unhideWhenUsed="1"/>
+    <w:lsdException w:name="Date" w:semiHidden="1" w:unhideWhenUsed="1"/>
+    <w:lsdException w:name="Body Text First Indent" w:semiHidden="1" w:unhideWhenUsed="1"/>
+    <w:lsdException w:name="Body Text First Indent 2" w:semiHidden="1" w:unhideWhenUsed="1"/>
+    <w:lsdException w:name="Note Heading" w:semiHidden="1" w:unhideWhenUsed="1"/>
+    <w:lsdException w:name="Body Text 2" w:semiHidden="1" w:unhideWhenUsed="1"/>
+    <w:lsdException w:name="Body Text 3" w:semiHidden="1" w:unhideWhenUsed="1"/>
+    <w:lsdException w:name="Body Text Indent 2" w:semiHidden="1" w:unhideWhenUsed="1"/>
+    <w:lsdException w:name="Body Text Indent 3" w:semiHidden="1" w:unhideWhenUsed="1"/>
+    <w:lsdException w:name="Block Text" w:semiHidden="1" w:unhideWhenUsed="1"/>
+    <w:lsdException w:name="Hyperlink" w:semiHidden="1" w:unhideWhenUsed="1"/>
+    <w:lsdException w:name="FollowedHyperlink" w:semiHidden="1" w:unhideWhenUsed="1"/>
+    <w:lsdException w:name="Strong" w:uiPriority="22" w:qFormat="1"/>
+    <w:lsdException w:name="Emphasis" w:uiPriority="20" w:qFormat="1"/>
+    <w:lsdException w:name="Document Map" w:semiHidden="1" w:unhideWhenUsed="1"/>
+    <w:lsdException w:name="Plain Text" w:semiHidden="1" w:unhideWhenUsed="1"/>
+    <w:lsdException w:name="E-mail Signature" w:semiHidden="1" w:unhideWhenUsed="1"/>
+    <w:lsdException w:name="HTML Top of Form" w:semiHidden="1" w:unhideWhenUsed="1"/>
+    <w:lsdException w:name="HTML Bottom of Form" w:semiHidden="1" w:unhideWhenUsed="1"/>
+    <w:lsdException w:name="Normal (Web)" w:semiHidden="1" w:unhideWhenUsed="1"/>
+    <w:lsdException w:name="HTML Acronym" w:semiHidden="1" w:unhideWhenUsed="1"/>
+    <w:lsdException w:name="HTML Address" w:semiHidden="1" w:unhideWhenUsed="1"/>
+    <w:lsdException w:name="HTML Cite" w:semiHidden="1" w:unhideWhenUsed="1"/>
+    <w:lsdException w:name="HTML Code" w:semiHidden="1" w:unhideWhenUsed="1"/>
+    <w:lsdException w:name="HTML Definition" w:semiHidden="1" w:unhideWhenUsed="1"/>
+    <w:lsdException w:name="HTML Keyboard" w:semiHidden="1" w:unhideWhenUsed="1"/>
+    <w:lsdException w:name="HTML Preformatted" w:semiHidden="1" w:unhideWhenUsed="1"/>
+    <w:lsdException w:name="HTML Sample" w:semiHidden="1" w:unhideWhenUsed="1"/>
+    <w:lsdException w:name="HTML Typewriter" w:semiHidden="1" w:unhideWhenUsed="1"/>
+    <w:lsdException w:name="HTML Variable" w:semiHidden="1" w:unhideWhenUsed="1"/>
+    <w:lsdException w:name="Normal Table" w:semiHidden="1" w:unhideWhenUsed="1"/>
+    <w:lsdException w:name="annotation subject" w:semiHidden="1" w:unhideWhenUsed="1"/>
+    <w:lsdException w:name="No List" w:semiHidden="1" w:unhideWhenUsed="1"/>
+    <w:lsdException w:name="Outline List 1" w:semiHidden="1" w:unhideWhenUsed="1"/>
+    <w:lsdException w:name="Outline List 2" w:semiHidden="1" w:unhideWhenUsed="1"/>
+    <w:lsdException w:name="Outline List 3" w:semiHidden="1" w:unhideWhenUsed="1"/>
+    <w:lsdException w:name="Table Simple 1" w:semiHidden="1" w:unhideWhenUsed="1"/>
+    <w:lsdException w:name="Table Simple 2" w:semiHidden="1" w:unhideWhenUsed="1"/>
+    <w:lsdException w:name="Table Simple 3" w:semiHidden="1" w:unhideWhenUsed="1"/>
+    <w:lsdException w:name="Table Classic 1" w:semiHidden="1" w:unhideWhenUsed="1"/>
+    <w:lsdException w:name="Table Classic 2" w:semiHidden="1" w:unhideWhenUsed="1"/>
+    <w:lsdException w:name="Table Classic 3" w:semiHidden="1" w:unhideWhenUsed="1"/>
+    <w:lsdException w:name="Table Classic 4" w:semiHidden="1" w:unhideWhenUsed="1"/>
+    <w:lsdException w:name="Table Colorful 1" w:semiHidden="1" w:unhideWhenUsed="1"/>
+    <w:lsdException w:name="Table Colorful 2" w:semiHidden="1" w:unhideWhenUsed="1"/>
+    <w:lsdException w:name="Table Colorful 3" w:semiHidden="1" w:unhideWhenUsed="1"/>
+    <w:lsdException w:name="Table Columns 1" w:semiHidden="1" w:unhideWhenUsed="1"/>
+    <w:lsdException w:name="Table Columns 2" w:semiHidden="1" w:unhideWhenUsed="1"/>
+    <w:lsdException w:name="Table Columns 3" w:semiHidden="1" w:unhideWhenUsed="1"/>
+    <w:lsdException w:name="Table Columns 4" w:semiHidden="1" w:unhideWhenUsed="1"/>
+    <w:lsdException w:name="Table Columns 5" w:semiHidden="1" w:unhideWhenUsed="1"/>
+    <w:lsdException w:name="Table Grid 1" w:semiHidden="1" w:unhideWhenUsed="1"/>
+    <w:lsdException w:name="Table Grid 2" w:semiHidden="1" w:unhideWhenUsed="1"/>
+    <w:lsdException w:name="Table Grid 3" w:semiHidden="1" w:unhideWhenUsed="1"/>
+    <w:lsdException w:name="Table Grid 4" w:semiHidden="1" w:unhideWhenUsed="1"/>
+    <w:lsdException w:name="Table Grid 5" w:semiHidden="1" w:unhideWhenUsed="1"/>
+    <w:lsdException w:name="Table Grid 6" w:semiHidden="1" w:unhideWhenUsed="1"/>
+    <w:lsdException w:name="Table Grid 7" w:semiHidden="1" w:unhideWhenUsed="1"/>
+    <w:lsdException w:name="Table Grid 8" w:semiHidden="1" w:unhideWhenUsed="1"/>
+    <w:lsdException w:name="Table List 1" w:semiHidden="1" w:unhideWhenUsed="1"/>
+    <w:lsdException w:name="Table List 2" w:semiHidden="1" w:unhideWhenUsed="1"/>
+    <w:lsdException w:name="Table List 3" w:semiHidden="1" w:unhideWhenUsed="1"/>
+    <w:lsdException w:name="Table List 4" w:semiHidden="1" w:unhideWhenUsed="1"/>
+    <w:lsdException w:name="Table List 5" w:semiHidden="1" w:unhideWhenUsed="1"/>
+    <w:lsdException w:name="Table List 6" w:semiHidden="1" w:unhideWhenUsed="1"/>
+    <w:lsdException w:name="Table List 7" w:semiHidden="1" w:unhideWhenUsed="1"/>
+    <w:lsdException w:name="Table List 8" w:semiHidden="1" w:unhideWhenUsed="1"/>
+    <w:lsdException w:name="Table 3D effects 1" w:semiHidden="1" w:unhideWhenUsed="1"/>
+    <w:lsdException w:name="Table 3D effects 2" w:semiHidden="1" w:unhideWhenUsed="1"/>
+    <w:lsdException w:name="Table 3D effects 3" w:semiHidden="1" w:unhideWhenUsed="1"/>
+    <w:lsdException w:name="Table Contemporary" w:semiHidden="1" w:unhideWhenUsed="1"/>
+    <w:lsdException w:name="Table Elegant" w:semiHidden="1" w:unhideWhenUsed="1"/>
+    <w:lsdException w:name="Table Professional" w:semiHidden="1" w:unhideWhenUsed="1"/>
+    <w:lsdException w:name="Table Subtle 1" w:semiHidden="1" w:unhideWhenUsed="1"/>
+    <w:lsdException w:name="Table Subtle 2" w:semiHidden="1" w:unhideWhenUsed="1"/>
+    <w:lsdException w:name="Table Web 1" w:semiHidden="1" w:unhideWhenUsed="1"/>
+    <w:lsdException w:name="Table Web 2" w:semiHidden="1" w:unhideWhenUsed="1"/>
+    <w:lsdException w:name="Table Web 3" w:semiHidden="1" w:unhideWhenUsed="1"/>
+    <w:lsdException w:name="Balloon Text" w:semiHidden="1" w:unhideWhenUsed="1"/>
+    <w:lsdException w:name="Table Grid" w:semiHidden="1" w:uiPriority="59" w:unhideWhenUsed="1"/>
+    <w:lsdException w:name="Table Theme" w:semiHidden="1" w:unhideWhenUsed="1"/>
+    <w:lsdException w:name="Placeholder Text" w:semiHidden="1"/>
+    <w:lsdException w:name="No Spacing" w:uiPriority="1" w:qFormat="1"/>
+    <w:lsdException w:name="Light Shading" w:uiPriority="60"/>
+    <w:lsdException w:name="Light List" w:uiPriority="61"/>
+    <w:lsdException w:name="Light Grid" w:uiPriority="62"/>
+    <w:lsdException w:name="Medium Shading 1" w:uiPriority="63"/>
+    <w:lsdException w:name="Medium Shading 2" w:uiPriority="64"/>
+    <w:lsdException w:name="Medium List 1" w:uiPriority="65"/>
+    <w:lsdException w:name="Medium List 2" w:uiPriority="66"/>
+    <w:lsdException w:name="Medium Grid 1" w:uiPriority="67"/>
+    <w:lsdException w:name="Medium Grid 2" w:uiPriority="68"/>
+    <w:lsdException w:name="Medium Grid 3" w:uiPriority="69"/>
+    <w:lsdException w:name="Dark List" w:uiPriority="70"/>
+    <w:lsdException w:name="Colorful Shading" w:uiPriority="71"/>
+    <w:lsdException w:name="Colorful List" w:uiPriority="72"/>
+    <w:lsdException w:name="Colorful Grid" w:uiPriority="73"/>
+    <w:lsdException w:name="Light Shading Accent 1" w:uiPriority="60"/>
+    <w:lsdException w:name="Light List Accent 1" w:uiPriority="61"/>
+    <w:lsdException w:name="Light Grid Accent 1" w:uiPriority="62"/>
+    <w:lsdException w:name="Medium Shading 1 Accent 1" w:uiPriority="63"/>
+    <w:lsdException w:name="Medium Shading 2 Accent 1" w:uiPriority="64"/>
+    <w:lsdException w:name="Medium List 1 Accent 1" w:uiPriority="65"/>
+    <w:lsdException w:name="Revision" w:semiHidden="1"/>
+    <w:lsdException w:name="List Paragraph" w:uiPriority="34" w:qFormat="1"/>
+    <w:lsdException w:name="Quote" w:uiPriority="29" w:qFormat="1"/>
+    <w:lsdException w:name="Intense Quote" w:uiPriority="30" w:qFormat="1"/>
+    <w:lsdException w:name="Medium List 2 Accent 1" w:uiPriority="66"/>
+    <w:lsdException w:name="Medium Grid 1 Accent 1" w:uiPriority="67"/>
+    <w:lsdException w:name="Medium Grid 2 Accent 1" w:uiPriority="68"/>
+    <w:lsdException w:name="Medium Grid 3 Accent 1" w:uiPriority="69"/>
+    <w:lsdException w:name="Dark List Accent 1" w:uiPriority="70"/>
+    <w:lsdException w:name="Colorful Shading Accent 1" w:uiPriority="71"/>
+    <w:lsdException w:name="Colorful List Accent 1" w:uiPriority="72"/>
+    <w:lsdException w:name="Colorful Grid Accent 1" w:uiPriority="73"/>
+    <w:lsdException w:name="Light Shading Accent 2" w:uiPriority="60"/>
+    <w:lsdException w:name="Light List Accent 2" w:uiPriority="61"/>
+    <w:lsdException w:name="Light Grid Accent 2" w:uiPriority="62"/>
+    <w:lsdException w:name="Medium Shading 1 Accent 2" w:uiPriority="63"/>
+    <w:lsdException w:name="Medium Shading 2 Accent 2" w:uiPriority="64"/>
+    <w:lsdException w:name="Medium List 1 Accent 2" w:uiPriority="65"/>
+    <w:lsdException w:name="Medium List 2 Accent 2" w:uiPriority="66"/>
+    <w:lsdException w:name="Medium Grid 1 Accent 2" w:uiPriority="67"/>
+    <w:lsdException w:name="Medium Grid 2 Accent 2" w:uiPriority="68"/>
+    <w:lsdException w:name="Medium Grid 3 Accent 2" w:uiPriority="69"/>
+    <w:lsdException w:name="Dark List Accent 2" w:uiPriority="70"/>
+    <w:lsdException w:name="Colorful Shading Accent 2" w:uiPriority="71"/>
+    <w:lsdException w:name="Colorful List Accent 2" w:uiPriority="72"/>
+    <w:lsdException w:name="Colorful Grid Accent 2" w:uiPriority="73"/>
+    <w:lsdException w:name="Light Shading Accent 3" w:uiPriority="60"/>
+    <w:lsdException w:name="Light List Accent 3" w:uiPriority="61"/>
+    <w:lsdException w:name="Light Grid Accent 3" w:uiPriority="62"/>
+    <w:lsdException w:name="Medium Shading 1 Accent 3" w:uiPriority="63"/>
+    <w:lsdException w:name="Medium Shading 2 Accent 3" w:uiPriority="64"/>
+    <w:lsdException w:name="Medium List 1 Accent 3" w:uiPriority="65"/>
+    <w:lsdException w:name="Medium List 2 Accent 3" w:uiPriority="66"/>
+    <w:lsdException w:name="Medium Grid 1 Accent 3" w:uiPriority="67"/>
+    <w:lsdException w:name="Medium Grid 2 Accent 3" w:uiPriority="68"/>
+    <w:lsdException w:name="Medium Grid 3 Accent 3" w:uiPriority="69"/>
+    <w:lsdException w:name="Dark List Accent 3" w:uiPriority="70"/>
+    <w:lsdException w:name="Colorful Shading Accent 3" w:uiPriority="71"/>
+    <w:lsdException w:name="Colorful List Accent 3" w:uiPriority="72"/>
+    <w:lsdException w:name="Colorful Grid Accent 3" w:uiPriority="73"/>
+    <w:lsdException w:name="Light Shading Accent 4" w:uiPriority="60"/>
+    <w:lsdException w:name="Light List Accent 4" w:uiPriority="61"/>
+    <w:lsdException w:name="Light Grid Accent 4" w:uiPriority="62"/>
+    <w:lsdException w:name="Medium Shading 1 Accent 4" w:uiPriority="63"/>
+    <w:lsdException w:name="Medium Shading 2 Accent 4" w:uiPriority="64"/>
+    <w:lsdException w:name="Medium List 1 Accent 4" w:uiPriority="65"/>
+    <w:lsdException w:name="Medium List 2 Accent 4" w:uiPriority="66"/>
+    <w:lsdException w:name="Medium Grid 1 Accent 4" w:uiPriority="67"/>
+    <w:lsdException w:name="Medium Grid 2 Accent 4" w:uiPriority="68"/>
+    <w:lsdException w:name="Medium Grid 3 Accent 4" w:uiPriority="69"/>
+    <w:lsdException w:name="Dark List Accent 4" w:uiPriority="70"/>
+    <w:lsdException w:name="Colorful Shading Accent 4" w:uiPriority="71"/>
+    <w:lsdException w:name="Colorful List Accent 4" w:uiPriority="72"/>
+    <w:lsdException w:name="Colorful Grid Accent 4" w:uiPriority="73"/>
+    <w:lsdException w:name="Light Shading Accent 5" w:uiPriority="60"/>
+    <w:lsdException w:name="Light List Accent 5" w:uiPriority="61"/>
+    <w:lsdException w:name="Light Grid Accent 5" w:uiPriority="62"/>
+    <w:lsdException w:name="Medium Shading 1 Accent 5" w:uiPriority="63"/>
+    <w:lsdException w:name="Medium Shading 2 Accent 5" w:uiPriority="64"/>
+    <w:lsdException w:name="Medium List 1 Accent 5" w:uiPriority="65"/>
+    <w:lsdException w:name="Medium List 2 Accent 5" w:uiPriority="66"/>
+    <w:lsdException w:name="Medium Grid 1 Accent 5" w:uiPriority="67"/>
+    <w:lsdException w:name="Medium Grid 2 Accent 5" w:uiPriority="68"/>
+    <w:lsdException w:name="Medium Grid 3 Accent 5" w:uiPriority="69"/>
+    <w:lsdException w:name="Dark List Accent 5" w:uiPriority="70"/>
+    <w:lsdException w:name="Colorful Shading Accent 5" w:uiPriority="71"/>
+    <w:lsdException w:name="Colorful List Accent 5" w:uiPriority="72"/>
+    <w:lsdException w:name="Colorful Grid Accent 5" w:uiPriority="73"/>
+    <w:lsdException w:name="Light Shading Accent 6" w:uiPriority="60"/>
+    <w:lsdException w:name="Light List Accent 6" w:uiPriority="61"/>
+    <w:lsdException w:name="Light Grid Accent 6" w:uiPriority="62"/>
+    <w:lsdException w:name="Medium Shading 1 Accent 6" w:uiPriority="63"/>
+    <w:lsdException w:name="Medium Shading 2 Accent 6" w:uiPriority="64"/>
+    <w:lsdException w:name="Medium List 1 Accent 6" w:uiPriority="65"/>
+    <w:lsdException w:name="Medium List 2 Accent 6" w:uiPriority="66"/>
+    <w:lsdException w:name="Medium Grid 1 Accent 6" w:uiPriority="67"/>
+    <w:lsdException w:name="Medium Grid 2 Accent 6" w:uiPriority="68"/>
+    <w:lsdException w:name="Medium Grid 3 Accent 6" w:uiPriority="69"/>
+    <w:lsdException w:name="Dark List Accent 6" w:uiPriority="70"/>
+    <w:lsdException w:name="Colorful Shading Accent 6" w:uiPriority="71"/>
+    <w:lsdException w:name="Colorful List Accent 6" w:uiPriority="72"/>
+    <w:lsdException w:name="Colorful Grid Accent 6" w:uiPriority="73"/>
+    <w:lsdException w:name="Subtle Emphasis" w:uiPriority="19" w:qFormat="1"/>
+    <w:lsdException w:name="Intense Emphasis" w:uiPriority="21" w:qFormat="1"/>
+    <w:lsdException w:name="Subtle Reference" w:uiPriority="31" w:qFormat="1"/>
+    <w:lsdException w:name="Intense Reference" w:uiPriority="32" w:qFormat="1"/>
+    <w:lsdException w:name="Book Title" w:uiPriority="33" w:qFormat="1"/>
+    <w:lsdException w:name="Bibliography" w:semiHidden="1" w:uiPriority="37" w:unhideWhenUsed="1"/>
+    <w:lsdException w:name="TOC Heading" w:semiHidden="1" w:uiPriority="39" w:unhideWhenUsed="1" w:qFormat="1"/>
+    <w:lsdException w:name="Plain Table 1" w:uiPriority="41"/>
+    <w:lsdException w:name="Plain Table 2" w:uiPriority="42"/>
+    <w:lsdException w:name="Plain Table 3" w:uiPriority="43"/>
+    <w:lsdException w:name="Plain Table 4" w:uiPriority="44"/>
+    <w:lsdException w:name="Plain Table 5" w:uiPriority="45"/>
+    <w:lsdException w:name="Grid Table Light" w:uiPriority="40"/>
+    <w:lsdException w:name="Grid Table 1 Light" w:uiPriority="46"/>
+    <w:lsdException w:name="Grid Table 2" w:uiPriority="47"/>
+    <w:lsdException w:name="Grid Table 3" w:uiPriority="48"/>
+    <w:lsdException w:name="Grid Table 4" w:uiPriority="49"/>
+    <w:lsdException w:name="Grid Table 5 Dark" w:uiPriority="50"/>
+    <w:lsdException w:name="Grid Table 6 Colorful" w:uiPriority="51"/>
+    <w:lsdException w:name="Grid Table 7 Colorful" w:uiPriority="52"/>
+    <w:lsdException w:name="Grid Table 1 Light Accent 1" w:uiPriority="46"/>
+    <w:lsdException w:name="Grid Table 2 Accent 1" w:uiPriority="47"/>
+    <w:lsdException w:name="Grid Table 3 Accent 1" w:uiPriority="48"/>
+    <w:lsdException w:name="Grid Table 4 Accent 1" w:uiPriority="49"/>
+    <w:lsdException w:name="Grid Table 5 Dark Accent 1" w:uiPriority="50"/>
+    <w:lsdException w:name="Grid Table 6 Colorful Accent 1" w:uiPriority="51"/>
+    <w:lsdException w:name="Grid Table 7 Colorful Accent 1" w:uiPriority="52"/>
+    <w:lsdException w:name="Grid Table 1 Light Accent 2" w:uiPriority="46"/>
+    <w:lsdException w:name="Grid Table 2 Accent 2" w:uiPriority="47"/>
+    <w:lsdException w:name="Grid Table 3 Accent 2" w:uiPriority="48"/>
+    <w:lsdException w:name="Grid Table 4 Accent 2" w:uiPriority="49"/>
+    <w:lsdException w:name="Grid Table 5 Dark Accent 2" w:uiPriority="50"/>
+    <w:lsdException w:name="Grid Table 6 Colorful Accent 2" w:uiPriority="51"/>
+    <w:lsdException w:name="Grid Table 7 Colorful Accent 2" w:uiPriority="52"/>
+    <w:lsdException w:name="Grid Table 1 Light Accent 3" w:uiPriority="46"/>
+    <w:lsdException w:name="Grid Table 2 Accent 3" w:uiPriority="47"/>
+    <w:lsdException w:name="Grid Table 3 Accent 3" w:uiPriority="48"/>
+    <w:lsdException w:name="Grid Table 4 Accent 3" w:uiPriority="49"/>
+    <w:lsdException w:name="Grid Table 5 Dark Accent 3" w:uiPriority="50"/>
+    <w:lsdException w:name="Grid Table 6 Colorful Accent 3" w:uiPriority="51"/>
+    <w:lsdException w:name="Grid Table 7 Colorful Accent 3" w:uiPriority="52"/>
+    <w:lsdException w:name="Grid Table 1 Light Accent 4" w:uiPriority="46"/>
+    <w:lsdException w:name="Grid Table 2 Accent 4" w:uiPriority="47"/>
+    <w:lsdException w:name="Grid Table 3 Accent 4" w:uiPriority="48"/>
+    <w:lsdException w:name="Grid Table 4 Accent 4" w:uiPriority="49"/>
+    <w:lsdException w:name="Grid Table 5 Dark Accent 4" w:uiPriority="50"/>
+    <w:lsdException w:name="Grid Table 6 Colorful Accent 4" w:uiPriority="51"/>
+    <w:lsdException w:name="Grid Table 7 Colorful Accent 4" w:uiPriority="52"/>
+    <w:lsdException w:name="Grid Table 1 Light Accent 5" w:uiPriority="46"/>
+    <w:lsdException w:name="Grid Table 2 Accent 5" w:uiPriority="47"/>
+    <w:lsdException w:name="Grid Table 3 Accent 5" w:uiPriority="48"/>
+    <w:lsdException w:name="Grid Table 4 Accent 5" w:uiPriority="49"/>
+    <w:lsdException w:name="Grid Table 5 Dark Accent 5" w:uiPriority="50"/>
+    <w:lsdException w:name="Grid Table 6 Colorful Accent 5" w:uiPriority="51"/>
+    <w:lsdException w:name="Grid Table 7 Colorful Accent 5" w:uiPriority="52"/>
+    <w:lsdException w:name="Grid Table 1 Light Accent 6" w:uiPriority="46"/>
+    <w:lsdException w:name="Grid Table 2 Accent 6" w:uiPriority="47"/>
+    <w:lsdException w:name="Grid Table 3 Accent 6" w:uiPriority="48"/>
+    <w:lsdException w:name="Grid Table 4 Accent 6" w:uiPriority="49"/>
+    <w:lsdException w:name="Grid Table 5 Dark Accent 6" w:uiPriority="50"/>
+    <w:lsdException w:name="Grid Table 6 Colorful Accent 6" w:uiPriority="51"/>
+    <w:lsdException w:name="Grid Table 7 Colorful Accent 6" w:uiPriority="52"/>
+    <w:lsdException w:name="List Table 1 Light" w:uiPriority="46"/>
+    <w:lsdException w:name="List Table 2" w:uiPriority="47"/>
+    <w:lsdException w:name="List Table 3" w:uiPriority="48"/>
+    <w:lsdException w:name="List Table 4" w:uiPriority="49"/>
+    <w:lsdException w:name="List Table 5 Dark" w:uiPriority="50"/>
+    <w:lsdException w:name="List Table 6 Colorful" w:uiPriority="51"/>
+    <w:lsdException w:name="List Table 7 Colorful" w:uiPriority="52"/>
+    <w:lsdException w:name="List Table 1 Light Accent 1" w:uiPriority="46"/>
+    <w:lsdException w:name="List Table 2 Accent 1" w:uiPriority="47"/>
+    <w:lsdException w:name="List Table 3 Accent 1" w:uiPriority="48"/>
+    <w:lsdException w:name="List Table 4 Accent 1" w:uiPriority="49"/>
+    <w:lsdException w:name="List Table 5 Dark Accent 1" w:uiPriority="50"/>
+    <w:lsdException w:name="List Table 6 Colorful Accent 1" w:uiPriority="51"/>
+    <w:lsdException w:name="List Table 7 Colorful Accent 1" w:uiPriority="52"/>
+    <w:lsdException w:name="List Table 1 Light Accent 2" w:uiPriority="46"/>
+    <w:lsdException w:name="List Table 2 Accent 2" w:uiPriority="47"/>
+    <w:lsdException w:name="List Table 3 Accent 2" w:uiPriority="48"/>
+    <w:lsdException w:name="List Table 4 Accent 2" w:uiPriority="49"/>
+    <w:lsdException w:name="List Table 5 Dark Accent 2" w:uiPriority="50"/>
+    <w:lsdException w:name="List Table 6 Colorful Accent 2" w:uiPriority="51"/>
+    <w:lsdException w:name="List Table 7 Colorful Accent 2" w:uiPriority="52"/>
+    <w:lsdException w:name="List Table 1 Light Accent 3" w:uiPriority="46"/>
+    <w:lsdException w:name="List Table 2 Accent 3" w:uiPriority="47"/>
+    <w:lsdException w:name="List Table 3 Accent 3" w:uiPriority="48"/>
+    <w:lsdException w:name="List Table 4 Accent 3" w:uiPriority="49"/>
+    <w:lsdException w:name="List Table 5 Dark Accent 3" w:uiPriority="50"/>
+    <w:lsdException w:name="List Table 6 Colorful Accent 3" w:uiPriority="51"/>
+    <w:lsdException w:name="List Table 7 Colorful Accent 3" w:uiPriority="52"/>
+    <w:lsdException w:name="List Table 1 Light Accent 4" w:uiPriority="46"/>
+    <w:lsdException w:name="List Table 2 Accent 4" w:uiPriority="47"/>
+    <w:lsdException w:name="List Table 3 Accent 4" w:uiPriority="48"/>
+    <w:lsdException w:name="List Table 4 Accent 4" w:uiPriority="49"/>
+    <w:lsdException w:name="List Table 5 Dark Accent 4" w:uiPriority="50"/>
+    <w:lsdException w:name="List Table 6 Colorful Accent 4" w:uiPriority="51"/>
+    <w:lsdException w:name="List Table 7 Colorful Accent 4" w:uiPriority="52"/>
+    <w:lsdException w:name="List Table 1 Light Accent 5" w:uiPriority="46"/>
+    <w:lsdException w:name="List Table 2 Accent 5" w:uiPriority="47"/>
+    <w:lsdException w:name="List Table 3 Accent 5" w:uiPriority="48"/>
+    <w:lsdException w:name="List Table 4 Accent 5" w:uiPriority="49"/>
+    <w:lsdException w:name="List Table 5 Dark Accent 5" w:uiPriority="50"/>
+    <w:lsdException w:name="List Table 6 Colorful Accent 5" w:uiPriority="51"/>
+    <w:lsdException w:name="List Table 7 Colorful Accent 5" w:uiPriority="52"/>
+    <w:lsdException w:name="List Table 1 Light Accent 6" w:uiPriority="46"/>
+    <w:lsdException w:name="List Table 2 Accent 6" w:uiPriority="47"/>
+    <w:lsdException w:name="List Table 3 Accent 6" w:uiPriority="48"/>
+    <w:lsdException w:name="List Table 4 Accent 6" w:uiPriority="49"/>
+    <w:lsdException w:name="List Table 5 Dark Accent 6" w:uiPriority="50"/>
+    <w:lsdException w:name="List Table 6 Colorful Accent 6" w:uiPriority="51"/>
+    <w:lsdException w:name="List Table 7 Colorful Accent 6" w:uiPriority="52"/>
+    <w:lsdException w:name="Mention" w:semiHidden="1" w:unhideWhenUsed="1"/>
+    <w:lsdException w:name="Smart Hyperlink" w:semiHidden="1" w:unhideWhenUsed="1"/>
+    <w:lsdException w:name="Hashtag" w:semiHidden="1" w:unhideWhenUsed="1"/>
   </w:latentStyles>
   <w:style w:type="paragraph" w:default="1" w:styleId="Normal">
     <w:name w:val="Normal"/>
@@ -1598,7 +1596,7 @@
 </file>
 
 <file path=word/glossary/document.xml><?xml version="1.0" encoding="utf-8"?>
-<w:glossaryDocument xmlns:wpc="http://schemas.microsoft.com/office/word/2010/wordprocessingCanvas" xmlns:mc="http://schemas.openxmlformats.org/markup-compatibility/2006" xmlns:o="urn:schemas-microsoft-com:office:office" xmlns:r="http://schemas.openxmlformats.org/officeDocument/2006/relationships" xmlns:m="http://schemas.openxmlformats.org/officeDocument/2006/math" xmlns:v="urn:schemas-microsoft-com:vml" xmlns:wp14="http://schemas.microsoft.com/office/word/2010/wordprocessingDrawing" xmlns:wp="http://schemas.openxmlformats.org/drawingml/2006/wordprocessingDrawing" xmlns:w10="urn:schemas-microsoft-com:office:word" xmlns:w="http://schemas.openxmlformats.org/wordprocessingml/2006/main" xmlns:w14="http://schemas.microsoft.com/office/word/2010/wordml" xmlns:wpg="http://schemas.microsoft.com/office/word/2010/wordprocessingGroup" xmlns:wpi="http://schemas.microsoft.com/office/word/2010/wordprocessingInk" xmlns:wne="http://schemas.microsoft.com/office/word/2006/wordml" xmlns:wps="http://schemas.microsoft.com/office/word/2010/wordprocessingShape" mc:Ignorable="w14 wp14">
+<w:glossaryDocument xmlns:wpc="http://schemas.microsoft.com/office/word/2010/wordprocessingCanvas" xmlns:cx="http://schemas.microsoft.com/office/drawing/2014/chartex" xmlns:cx1="http://schemas.microsoft.com/office/drawing/2015/9/8/chartex" xmlns:cx2="http://schemas.microsoft.com/office/drawing/2015/10/21/chartex" xmlns:cx3="http://schemas.microsoft.com/office/drawing/2016/5/9/chartex" xmlns:cx4="http://schemas.microsoft.com/office/drawing/2016/5/10/chartex" xmlns:cx5="http://schemas.microsoft.com/office/drawing/2016/5/11/chartex" xmlns:cx6="http://schemas.microsoft.com/office/drawing/2016/5/12/chartex" xmlns:cx7="http://schemas.microsoft.com/office/drawing/2016/5/13/chartex" xmlns:cx8="http://schemas.microsoft.com/office/drawing/2016/5/14/chartex" xmlns:mc="http://schemas.openxmlformats.org/markup-compatibility/2006" xmlns:o="urn:schemas-microsoft-com:office:office" xmlns:r="http://schemas.openxmlformats.org/officeDocument/2006/relationships" xmlns:m="http://schemas.openxmlformats.org/officeDocument/2006/math" xmlns:v="urn:schemas-microsoft-com:vml" xmlns:wp14="http://schemas.microsoft.com/office/word/2010/wordprocessingDrawing" xmlns:wp="http://schemas.openxmlformats.org/drawingml/2006/wordprocessingDrawing" xmlns:w10="urn:schemas-microsoft-com:office:word" xmlns:w="http://schemas.openxmlformats.org/wordprocessingml/2006/main" xmlns:w14="http://schemas.microsoft.com/office/word/2010/wordml" xmlns:w15="http://schemas.microsoft.com/office/word/2012/wordml" xmlns:w16se="http://schemas.microsoft.com/office/word/2015/wordml/symex" xmlns:wpg="http://schemas.microsoft.com/office/word/2010/wordprocessingGroup" xmlns:wpi="http://schemas.microsoft.com/office/word/2010/wordprocessingInk" xmlns:wne="http://schemas.microsoft.com/office/word/2006/wordml" xmlns:wps="http://schemas.microsoft.com/office/word/2010/wordprocessingShape" mc:Ignorable="w14 w15 w16se wp14">
   <w:docParts>
     <w:docPart>
       <w:docPartPr>
@@ -1697,7 +1695,7 @@
 </file>
 
 <file path=word/glossary/fontTable.xml><?xml version="1.0" encoding="utf-8"?>
-<w:fonts xmlns:mc="http://schemas.openxmlformats.org/markup-compatibility/2006" xmlns:r="http://schemas.openxmlformats.org/officeDocument/2006/relationships" xmlns:w="http://schemas.openxmlformats.org/wordprocessingml/2006/main" xmlns:w14="http://schemas.microsoft.com/office/word/2010/wordml" mc:Ignorable="w14">
+<w:fonts xmlns:mc="http://schemas.openxmlformats.org/markup-compatibility/2006" xmlns:r="http://schemas.openxmlformats.org/officeDocument/2006/relationships" xmlns:w="http://schemas.openxmlformats.org/wordprocessingml/2006/main" xmlns:w14="http://schemas.microsoft.com/office/word/2010/wordml" xmlns:w15="http://schemas.microsoft.com/office/word/2012/wordml" xmlns:w16se="http://schemas.microsoft.com/office/word/2015/wordml/symex" mc:Ignorable="w14 w15 w16se">
   <w:font w:name="Calibri">
     <w:panose1 w:val="020F0502020204030204"/>
     <w:charset w:val="00"/>
@@ -1726,11 +1724,18 @@
     <w:pitch w:val="variable"/>
     <w:sig w:usb0="E00002FF" w:usb1="400004FF" w:usb2="00000000" w:usb3="00000000" w:csb0="0000019F" w:csb1="00000000"/>
   </w:font>
+  <w:font w:name="Calibri Light">
+    <w:panose1 w:val="020F0302020204030204"/>
+    <w:charset w:val="00"/>
+    <w:family w:val="swiss"/>
+    <w:pitch w:val="variable"/>
+    <w:sig w:usb0="E0002AFF" w:usb1="C000247B" w:usb2="00000009" w:usb3="00000000" w:csb0="000001FF" w:csb1="00000000"/>
+  </w:font>
 </w:fonts>
 </file>
 
 <file path=word/glossary/settings.xml><?xml version="1.0" encoding="utf-8"?>
-<w:settings xmlns:mc="http://schemas.openxmlformats.org/markup-compatibility/2006" xmlns:o="urn:schemas-microsoft-com:office:office" xmlns:r="http://schemas.openxmlformats.org/officeDocument/2006/relationships" xmlns:m="http://schemas.openxmlformats.org/officeDocument/2006/math" xmlns:v="urn:schemas-microsoft-com:vml" xmlns:w10="urn:schemas-microsoft-com:office:word" xmlns:w="http://schemas.openxmlformats.org/wordprocessingml/2006/main" xmlns:w14="http://schemas.microsoft.com/office/word/2010/wordml" xmlns:sl="http://schemas.openxmlformats.org/schemaLibrary/2006/main" mc:Ignorable="w14">
+<w:settings xmlns:mc="http://schemas.openxmlformats.org/markup-compatibility/2006" xmlns:o="urn:schemas-microsoft-com:office:office" xmlns:r="http://schemas.openxmlformats.org/officeDocument/2006/relationships" xmlns:m="http://schemas.openxmlformats.org/officeDocument/2006/math" xmlns:v="urn:schemas-microsoft-com:vml" xmlns:w10="urn:schemas-microsoft-com:office:word" xmlns:w="http://schemas.openxmlformats.org/wordprocessingml/2006/main" xmlns:w14="http://schemas.microsoft.com/office/word/2010/wordml" xmlns:w15="http://schemas.microsoft.com/office/word/2012/wordml" xmlns:w16se="http://schemas.microsoft.com/office/word/2015/wordml/symex" xmlns:sl="http://schemas.openxmlformats.org/schemaLibrary/2006/main" mc:Ignorable="w14 w15 w16se">
   <w:view w:val="normal"/>
   <w:defaultTabStop w:val="720"/>
   <w:characterSpacingControl w:val="doNotCompress"/>
@@ -1743,7 +1748,9 @@
   </w:compat>
   <w:rsids>
     <w:rsidRoot w:val="00F922EE"/>
+    <w:rsid w:val="0095727D"/>
     <w:rsid w:val="009E7DC8"/>
+    <w:rsid w:val="00B033F7"/>
     <w:rsid w:val="00F922EE"/>
   </w:rsids>
   <m:mathPr>
@@ -1767,7 +1774,7 @@
 </file>
 
 <file path=word/glossary/styles.xml><?xml version="1.0" encoding="utf-8"?>
-<w:styles xmlns:mc="http://schemas.openxmlformats.org/markup-compatibility/2006" xmlns:r="http://schemas.openxmlformats.org/officeDocument/2006/relationships" xmlns:w="http://schemas.openxmlformats.org/wordprocessingml/2006/main" xmlns:w14="http://schemas.microsoft.com/office/word/2010/wordml" mc:Ignorable="w14">
+<w:styles xmlns:mc="http://schemas.openxmlformats.org/markup-compatibility/2006" xmlns:r="http://schemas.openxmlformats.org/officeDocument/2006/relationships" xmlns:w="http://schemas.openxmlformats.org/wordprocessingml/2006/main" xmlns:w14="http://schemas.microsoft.com/office/word/2010/wordml" xmlns:w15="http://schemas.microsoft.com/office/word/2012/wordml" xmlns:w16se="http://schemas.microsoft.com/office/word/2015/wordml/symex" mc:Ignorable="w14 w15 w16se">
   <w:docDefaults>
     <w:rPrDefault>
       <w:rPr>
@@ -1783,358 +1790,381 @@
       </w:pPr>
     </w:pPrDefault>
   </w:docDefaults>
-  <w:latentStyles w:defLockedState="0" w:defUIPriority="99" w:defSemiHidden="1" w:defUnhideWhenUsed="1" w:defQFormat="0" w:count="267">
-    <w:lsdException w:name="Normal" w:semiHidden="0" w:uiPriority="0" w:unhideWhenUsed="0" w:qFormat="1"/>
-    <w:lsdException w:name="heading 1" w:semiHidden="0" w:uiPriority="9" w:unhideWhenUsed="0" w:qFormat="1"/>
-    <w:lsdException w:name="heading 2" w:uiPriority="9" w:qFormat="1"/>
-    <w:lsdException w:name="heading 3" w:uiPriority="9" w:qFormat="1"/>
-    <w:lsdException w:name="heading 4" w:uiPriority="9" w:qFormat="1"/>
-    <w:lsdException w:name="heading 5" w:uiPriority="9" w:qFormat="1"/>
-    <w:lsdException w:name="heading 6" w:uiPriority="9" w:qFormat="1"/>
-    <w:lsdException w:name="heading 7" w:uiPriority="9" w:qFormat="1"/>
-    <w:lsdException w:name="heading 8" w:uiPriority="9" w:qFormat="1"/>
-    <w:lsdException w:name="heading 9" w:uiPriority="9" w:qFormat="1"/>
-    <w:lsdException w:name="toc 1" w:uiPriority="39"/>
-    <w:lsdException w:name="toc 2" w:uiPriority="39"/>
-    <w:lsdException w:name="toc 3" w:uiPriority="39"/>
-    <w:lsdException w:name="toc 4" w:uiPriority="39"/>
-    <w:lsdException w:name="toc 5" w:uiPriority="39"/>
-    <w:lsdException w:name="toc 6" w:uiPriority="39"/>
-    <w:lsdException w:name="toc 7" w:uiPriority="39"/>
-    <w:lsdException w:name="toc 8" w:uiPriority="39"/>
-    <w:lsdException w:name="toc 9" w:uiPriority="39"/>
-    <w:lsdException w:name="caption" w:uiPriority="35" w:qFormat="1"/>
-    <w:lsdException w:name="Title" w:semiHidden="0" w:uiPriority="10" w:unhideWhenUsed="0" w:qFormat="1"/>
-    <w:lsdException w:name="Default Paragraph Font" w:uiPriority="1"/>
-    <w:lsdException w:name="Subtitle" w:semiHidden="0" w:uiPriority="11" w:unhideWhenUsed="0" w:qFormat="1"/>
-    <w:lsdException w:name="Strong" w:semiHidden="0" w:uiPriority="22" w:unhideWhenUsed="0" w:qFormat="1"/>
-    <w:lsdException w:name="Emphasis" w:semiHidden="0" w:uiPriority="20" w:unhideWhenUsed="0" w:qFormat="1"/>
-    <w:lsdException w:name="Table Grid" w:semiHidden="0" w:uiPriority="59" w:unhideWhenUsed="0"/>
-    <w:lsdException w:name="Placeholder Text" w:unhideWhenUsed="0"/>
-    <w:lsdException w:name="No Spacing" w:semiHidden="0" w:uiPriority="1" w:unhideWhenUsed="0" w:qFormat="1"/>
-    <w:lsdException w:name="Light Shading" w:semiHidden="0" w:uiPriority="60" w:unhideWhenUsed="0"/>
-    <w:lsdException w:name="Light List" w:semiHidden="0" w:uiPriority="61" w:unhideWhenUsed="0"/>
-    <w:lsdException w:name="Light Grid" w:semiHidden="0" w:uiPriority="62" w:unhideWhenUsed="0"/>
-    <w:lsdException w:name="Medium Shading 1" w:semiHidden="0" w:uiPriority="63" w:unhideWhenUsed="0"/>
-    <w:lsdException w:name="Medium Shading 2" w:semiHidden="0" w:uiPriority="64" w:unhideWhenUsed="0"/>
-    <w:lsdException w:name="Medium List 1" w:semiHidden="0" w:uiPriority="65" w:unhideWhenUsed="0"/>
-    <w:lsdException w:name="Medium List 2" w:semiHidden="0" w:uiPriority="66" w:unhideWhenUsed="0"/>
-    <w:lsdException w:name="Medium Grid 1" w:semiHidden="0" w:uiPriority="67" w:unhideWhenUsed="0"/>
-    <w:lsdException w:name="Medium Grid 2" w:semiHidden="0" w:uiPriority="68" w:unhideWhenUsed="0"/>
-    <w:lsdException w:name="Medium Grid 3" w:semiHidden="0" w:uiPriority="69" w:unhideWhenUsed="0"/>
-    <w:lsdException w:name="Dark List" w:semiHidden="0" w:uiPriority="70" w:unhideWhenUsed="0"/>
-    <w:lsdException w:name="Colorful Shading" w:semiHidden="0" w:uiPriority="71" w:unhideWhenUsed="0"/>
-    <w:lsdException w:name="Colorful List" w:semiHidden="0" w:uiPriority="72" w:unhideWhenUsed="0"/>
-    <w:lsdException w:name="Colorful Grid" w:semiHidden="0" w:uiPriority="73" w:unhideWhenUsed="0"/>
-    <w:lsdException w:name="Light Shading Accent 1" w:semiHidden="0" w:uiPriority="60" w:unhideWhenUsed="0"/>
-    <w:lsdException w:name="Light List Accent 1" w:semiHidden="0" w:uiPriority="61" w:unhideWhenUsed="0"/>
-    <w:lsdException w:name="Light Grid Accent 1" w:semiHidden="0" w:uiPriority="62" w:unhideWhenUsed="0"/>
-    <w:lsdException w:name="Medium Shading 1 Accent 1" w:semiHidden="0" w:uiPriority="63" w:unhideWhenUsed="0"/>
-    <w:lsdException w:name="Medium Shading 2 Accent 1" w:semiHidden="0" w:uiPriority="64" w:unhideWhenUsed="0"/>
-    <w:lsdException w:name="Medium List 1 Accent 1" w:semiHidden="0" w:uiPriority="65" w:unhideWhenUsed="0"/>
-    <w:lsdException w:name="Revision" w:unhideWhenUsed="0"/>
-    <w:lsdException w:name="List Paragraph" w:semiHidden="0" w:uiPriority="34" w:unhideWhenUsed="0" w:qFormat="1"/>
-    <w:lsdException w:name="Quote" w:semiHidden="0" w:uiPriority="29" w:unhideWhenUsed="0" w:qFormat="1"/>
-    <w:lsdException w:name="Intense Quote" w:semiHidden="0" w:uiPriority="30" w:unhideWhenUsed="0" w:qFormat="1"/>
-    <w:lsdException w:name="Medium List 2 Accent 1" w:semiHidden="0" w:uiPriority="66" w:unhideWhenUsed="0"/>
-    <w:lsdException w:name="Medium Grid 1 Accent 1" w:semiHidden="0" w:uiPriority="67" w:unhideWhenUsed="0"/>
-    <w:lsdException w:name="Medium Grid 2 Accent 1" w:semiHidden="0" w:uiPriority="68" w:unhideWhenUsed="0"/>
-    <w:lsdException w:name="Medium Grid 3 Accent 1" w:semiHidden="0" w:uiPriority="69" w:unhideWhenUsed="0"/>
-    <w:lsdException w:name="Dark List Accent 1" w:semiHidden="0" w:uiPriority="70" w:unhideWhenUsed="0"/>
-    <w:lsdException w:name="Colorful Shading Accent 1" w:semiHidden="0" w:uiPriority="71" w:unhideWhenUsed="0"/>
-    <w:lsdException w:name="Colorful List Accent 1" w:semiHidden="0" w:uiPriority="72" w:unhideWhenUsed="0"/>
-    <w:lsdException w:name="Colorful Grid Accent 1" w:semiHidden="0" w:uiPriority="73" w:unhideWhenUsed="0"/>
-    <w:lsdException w:name="Light Shading Accent 2" w:semiHidden="0" w:uiPriority="60" w:unhideWhenUsed="0"/>
-    <w:lsdException w:name="Light List Accent 2" w:semiHidden="0" w:uiPriority="61" w:unhideWhenUsed="0"/>
-    <w:lsdException w:name="Light Grid Accent 2" w:semiHidden="0" w:uiPriority="62" w:unhideWhenUsed="0"/>
-    <w:lsdException w:name="Medium Shading 1 Accent 2" w:semiHidden="0" w:uiPriority="63" w:unhideWhenUsed="0"/>
-    <w:lsdException w:name="Medium Shading 2 Accent 2" w:semiHidden="0" w:uiPriority="64" w:unhideWhenUsed="0"/>
-    <w:lsdException w:name="Medium List 1 Accent 2" w:semiHidden="0" w:uiPriority="65" w:unhideWhenUsed="0"/>
-    <w:lsdException w:name="Medium List 2 Accent 2" w:semiHidden="0" w:uiPriority="66" w:unhideWhenUsed="0"/>
-    <w:lsdException w:name="Medium Grid 1 Accent 2" w:semiHidden="0" w:uiPriority="67" w:unhideWhenUsed="0"/>
-    <w:lsdException w:name="Medium Grid 2 Accent 2" w:semiHidden="0" w:uiPriority="68" w:unhideWhenUsed="0"/>
-    <w:lsdException w:name="Medium Grid 3 Accent 2" w:semiHidden="0" w:uiPriority="69" w:unhideWhenUsed="0"/>
-    <w:lsdException w:name="Dark List Accent 2" w:semiHidden="0" w:uiPriority="70" w:unhideWhenUsed="0"/>
-    <w:lsdException w:name="Colorful Shading Accent 2" w:semiHidden="0" w:uiPriority="71" w:unhideWhenUsed="0"/>
-    <w:lsdException w:name="Colorful List Accent 2" w:semiHidden="0" w:uiPriority="72" w:unhideWhenUsed="0"/>
-    <w:lsdException w:name="Colorful Grid Accent 2" w:semiHidden="0" w:uiPriority="73" w:unhideWhenUsed="0"/>
-    <w:lsdException w:name="Light Shading Accent 3" w:semiHidden="0" w:uiPriority="60" w:unhideWhenUsed="0"/>
-    <w:lsdException w:name="Light List Accent 3" w:semiHidden="0" w:uiPriority="61" w:unhideWhenUsed="0"/>
-    <w:lsdException w:name="Light Grid Accent 3" w:semiHidden="0" w:uiPriority="62" w:unhideWhenUsed="0"/>
-    <w:lsdException w:name="Medium Shading 1 Accent 3" w:semiHidden="0" w:uiPriority="63" w:unhideWhenUsed="0"/>
-    <w:lsdException w:name="Medium Shading 2 Accent 3" w:semiHidden="0" w:uiPriority="64" w:unhideWhenUsed="0"/>
-    <w:lsdException w:name="Medium List 1 Accent 3" w:semiHidden="0" w:uiPriority="65" w:unhideWhenUsed="0"/>
-    <w:lsdException w:name="Medium List 2 Accent 3" w:semiHidden="0" w:uiPriority="66" w:unhideWhenUsed="0"/>
-    <w:lsdException w:name="Medium Grid 1 Accent 3" w:semiHidden="0" w:uiPriority="67" w:unhideWhenUsed="0"/>
-    <w:lsdException w:name="Medium Grid 2 Accent 3" w:semiHidden="0" w:uiPriority="68" w:unhideWhenUsed="0"/>
-    <w:lsdException w:name="Medium Grid 3 Accent 3" w:semiHidden="0" w:uiPriority="69" w:unhideWhenUsed="0"/>
-    <w:lsdException w:name="Dark List Accent 3" w:semiHidden="0" w:uiPriority="70" w:unhideWhenUsed="0"/>
-    <w:lsdException w:name="Colorful Shading Accent 3" w:semiHidden="0" w:uiPriority="71" w:unhideWhenUsed="0"/>
-    <w:lsdException w:name="Colorful List Accent 3" w:semiHidden="0" w:uiPriority="72" w:unhideWhenUsed="0"/>
-    <w:lsdException w:name="Colorful Grid Accent 3" w:semiHidden="0" w:uiPriority="73" w:unhideWhenUsed="0"/>
-    <w:lsdException w:name="Light Shading Accent 4" w:semiHidden="0" w:uiPriority="60" w:unhideWhenUsed="0"/>
-    <w:lsdException w:name="Light List Accent 4" w:semiHidden="0" w:uiPriority="61" w:unhideWhenUsed="0"/>
-    <w:lsdException w:name="Light Grid Accent 4" w:semiHidden="0" w:uiPriority="62" w:unhideWhenUsed="0"/>
-    <w:lsdException w:name="Medium Shading 1 Accent 4" w:semiHidden="0" w:uiPriority="63" w:unhideWhenUsed="0"/>
-    <w:lsdException w:name="Medium Shading 2 Accent 4" w:semiHidden="0" w:uiPriority="64" w:unhideWhenUsed="0"/>
-    <w:lsdException w:name="Medium List 1 Accent 4" w:semiHidden="0" w:uiPriority="65" w:unhideWhenUsed="0"/>
-    <w:lsdException w:name="Medium List 2 Accent 4" w:semiHidden="0" w:uiPriority="66" w:unhideWhenUsed="0"/>
-    <w:lsdException w:name="Medium Grid 1 Accent 4" w:semiHidden="0" w:uiPriority="67" w:unhideWhenUsed="0"/>
-    <w:lsdException w:name="Medium Grid 2 Accent 4" w:semiHidden="0" w:uiPriority="68" w:unhideWhenUsed="0"/>
-    <w:lsdException w:name="Medium Grid 3 Accent 4" w:semiHidden="0" w:uiPriority="69" w:unhideWhenUsed="0"/>
-    <w:lsdException w:name="Dark List Accent 4" w:semiHidden="0" w:uiPriority="70" w:unhideWhenUsed="0"/>
-    <w:lsdException w:name="Colorful Shading Accent 4" w:semiHidden="0" w:uiPriority="71" w:unhideWhenUsed="0"/>
-    <w:lsdException w:name="Colorful List Accent 4" w:semiHidden="0" w:uiPriority="72" w:unhideWhenUsed="0"/>
-    <w:lsdException w:name="Colorful Grid Accent 4" w:semiHidden="0" w:uiPriority="73" w:unhideWhenUsed="0"/>
-    <w:lsdException w:name="Light Shading Accent 5" w:semiHidden="0" w:uiPriority="60" w:unhideWhenUsed="0"/>
-    <w:lsdException w:name="Light List Accent 5" w:semiHidden="0" w:uiPriority="61" w:unhideWhenUsed="0"/>
-    <w:lsdException w:name="Light Grid Accent 5" w:semiHidden="0" w:uiPriority="62" w:unhideWhenUsed="0"/>
-    <w:lsdException w:name="Medium Shading 1 Accent 5" w:semiHidden="0" w:uiPriority="63" w:unhideWhenUsed="0"/>
-    <w:lsdException w:name="Medium Shading 2 Accent 5" w:semiHidden="0" w:uiPriority="64" w:unhideWhenUsed="0"/>
-    <w:lsdException w:name="Medium List 1 Accent 5" w:semiHidden="0" w:uiPriority="65" w:unhideWhenUsed="0"/>
-    <w:lsdException w:name="Medium List 2 Accent 5" w:semiHidden="0" w:uiPriority="66" w:unhideWhenUsed="0"/>
-    <w:lsdException w:name="Medium Grid 1 Accent 5" w:semiHidden="0" w:uiPriority="67" w:unhideWhenUsed="0"/>
-    <w:lsdException w:name="Medium Grid 2 Accent 5" w:semiHidden="0" w:uiPriority="68" w:unhideWhenUsed="0"/>
-    <w:lsdException w:name="Medium Grid 3 Accent 5" w:semiHidden="0" w:uiPriority="69" w:unhideWhenUsed="0"/>
-    <w:lsdException w:name="Dark List Accent 5" w:semiHidden="0" w:uiPriority="70" w:unhideWhenUsed="0"/>
-    <w:lsdException w:name="Colorful Shading Accent 5" w:semiHidden="0" w:uiPriority="71" w:unhideWhenUsed="0"/>
-    <w:lsdException w:name="Colorful List Accent 5" w:semiHidden="0" w:uiPriority="72" w:unhideWhenUsed="0"/>
-    <w:lsdException w:name="Colorful Grid Accent 5" w:semiHidden="0" w:uiPriority="73" w:unhideWhenUsed="0"/>
-    <w:lsdException w:name="Light Shading Accent 6" w:semiHidden="0" w:uiPriority="60" w:unhideWhenUsed="0"/>
-    <w:lsdException w:name="Light List Accent 6" w:semiHidden="0" w:uiPriority="61" w:unhideWhenUsed="0"/>
-    <w:lsdException w:name="Light Grid Accent 6" w:semiHidden="0" w:uiPriority="62" w:unhideWhenUsed="0"/>
-    <w:lsdException w:name="Medium Shading 1 Accent 6" w:semiHidden="0" w:uiPriority="63" w:unhideWhenUsed="0"/>
-    <w:lsdException w:name="Medium Shading 2 Accent 6" w:semiHidden="0" w:uiPriority="64" w:unhideWhenUsed="0"/>
-    <w:lsdException w:name="Medium List 1 Accent 6" w:semiHidden="0" w:uiPriority="65" w:unhideWhenUsed="0"/>
-    <w:lsdException w:name="Medium List 2 Accent 6" w:semiHidden="0" w:uiPriority="66" w:unhideWhenUsed="0"/>
-    <w:lsdException w:name="Medium Grid 1 Accent 6" w:semiHidden="0" w:uiPriority="67" w:unhideWhenUsed="0"/>
-    <w:lsdException w:name="Medium Grid 2 Accent 6" w:semiHidden="0" w:uiPriority="68" w:unhideWhenUsed="0"/>
-    <w:lsdException w:name="Medium Grid 3 Accent 6" w:semiHidden="0" w:uiPriority="69" w:unhideWhenUsed="0"/>
-    <w:lsdException w:name="Dark List Accent 6" w:semiHidden="0" w:uiPriority="70" w:unhideWhenUsed="0"/>
-    <w:lsdException w:name="Colorful Shading Accent 6" w:semiHidden="0" w:uiPriority="71" w:unhideWhenUsed="0"/>
-    <w:lsdException w:name="Colorful List Accent 6" w:semiHidden="0" w:uiPriority="72" w:unhideWhenUsed="0"/>
-    <w:lsdException w:name="Colorful Grid Accent 6" w:semiHidden="0" w:uiPriority="73" w:unhideWhenUsed="0"/>
-    <w:lsdException w:name="Subtle Emphasis" w:semiHidden="0" w:uiPriority="19" w:unhideWhenUsed="0" w:qFormat="1"/>
-    <w:lsdException w:name="Intense Emphasis" w:semiHidden="0" w:uiPriority="21" w:unhideWhenUsed="0" w:qFormat="1"/>
-    <w:lsdException w:name="Subtle Reference" w:semiHidden="0" w:uiPriority="31" w:unhideWhenUsed="0" w:qFormat="1"/>
-    <w:lsdException w:name="Intense Reference" w:semiHidden="0" w:uiPriority="32" w:unhideWhenUsed="0" w:qFormat="1"/>
-    <w:lsdException w:name="Book Title" w:semiHidden="0" w:uiPriority="33" w:unhideWhenUsed="0" w:qFormat="1"/>
-    <w:lsdException w:name="Bibliography" w:uiPriority="37"/>
-    <w:lsdException w:name="TOC Heading" w:uiPriority="39" w:qFormat="1"/>
-  </w:latentStyles>
-  <w:style w:type="paragraph" w:default="1" w:styleId="Normal">
-    <w:name w:val="Normal"/>
-    <w:qFormat/>
-  </w:style>
-  <w:style w:type="character" w:default="1" w:styleId="DefaultParagraphFont">
-    <w:name w:val="Default Paragraph Font"/>
-    <w:uiPriority w:val="1"/>
-    <w:semiHidden/>
-    <w:unhideWhenUsed/>
-  </w:style>
-  <w:style w:type="table" w:default="1" w:styleId="TableNormal">
-    <w:name w:val="Normal Table"/>
-    <w:uiPriority w:val="99"/>
-    <w:semiHidden/>
-    <w:unhideWhenUsed/>
-    <w:tblPr>
-      <w:tblInd w:w="0" w:type="dxa"/>
-      <w:tblCellMar>
-        <w:top w:w="0" w:type="dxa"/>
-        <w:left w:w="108" w:type="dxa"/>
-        <w:bottom w:w="0" w:type="dxa"/>
-        <w:right w:w="108" w:type="dxa"/>
-      </w:tblCellMar>
-    </w:tblPr>
-  </w:style>
-  <w:style w:type="numbering" w:default="1" w:styleId="NoList">
-    <w:name w:val="No List"/>
-    <w:uiPriority w:val="99"/>
-    <w:semiHidden/>
-    <w:unhideWhenUsed/>
-  </w:style>
-  <w:style w:type="paragraph" w:customStyle="1" w:styleId="0C8514A5F8244D37ABF039AB3C7DFDEC">
-    <w:name w:val="0C8514A5F8244D37ABF039AB3C7DFDEC"/>
-    <w:rsid w:val="00F922EE"/>
-  </w:style>
-  <w:style w:type="paragraph" w:customStyle="1" w:styleId="C837EA113AFF41E8BEFDE3C3B2D83C34">
-    <w:name w:val="C837EA113AFF41E8BEFDE3C3B2D83C34"/>
-    <w:rsid w:val="00F922EE"/>
-  </w:style>
-  <w:style w:type="paragraph" w:customStyle="1" w:styleId="CEDB23F299FD4ACBAC5B1B959E17833E">
-    <w:name w:val="CEDB23F299FD4ACBAC5B1B959E17833E"/>
-    <w:rsid w:val="00F922EE"/>
-  </w:style>
-  <w:style w:type="paragraph" w:customStyle="1" w:styleId="D45E25BE7AAC4D4FA8614F173CE23CFE">
-    <w:name w:val="D45E25BE7AAC4D4FA8614F173CE23CFE"/>
-    <w:rsid w:val="00F922EE"/>
-  </w:style>
-  <w:style w:type="paragraph" w:customStyle="1" w:styleId="6436B5880ECB4510972C6164CA9A8A88">
-    <w:name w:val="6436B5880ECB4510972C6164CA9A8A88"/>
-    <w:rsid w:val="00F922EE"/>
-  </w:style>
-  <w:style w:type="paragraph" w:customStyle="1" w:styleId="57705DBF816341799C4CBD1553BFC782">
-    <w:name w:val="57705DBF816341799C4CBD1553BFC782"/>
-    <w:rsid w:val="00F922EE"/>
-  </w:style>
-</w:styles>
-</file>
-
-<file path=word/glossary/stylesWithEffects.xml><?xml version="1.0" encoding="utf-8"?>
-<w:styles xmlns:wpc="http://schemas.microsoft.com/office/word/2010/wordprocessingCanvas" xmlns:mc="http://schemas.openxmlformats.org/markup-compatibility/2006" xmlns:o="urn:schemas-microsoft-com:office:office" xmlns:r="http://schemas.openxmlformats.org/officeDocument/2006/relationships" xmlns:m="http://schemas.openxmlformats.org/officeDocument/2006/math" xmlns:v="urn:schemas-microsoft-com:vml" xmlns:wp14="http://schemas.microsoft.com/office/word/2010/wordprocessingDrawing" xmlns:wp="http://schemas.openxmlformats.org/drawingml/2006/wordprocessingDrawing" xmlns:w10="urn:schemas-microsoft-com:office:word" xmlns:w="http://schemas.openxmlformats.org/wordprocessingml/2006/main" xmlns:w14="http://schemas.microsoft.com/office/word/2010/wordml" xmlns:wpg="http://schemas.microsoft.com/office/word/2010/wordprocessingGroup" xmlns:wpi="http://schemas.microsoft.com/office/word/2010/wordprocessingInk" xmlns:wne="http://schemas.microsoft.com/office/word/2006/wordml" xmlns:wps="http://schemas.microsoft.com/office/word/2010/wordprocessingShape" mc:Ignorable="w14 wp14">
-  <w:docDefaults>
-    <w:rPrDefault>
-      <w:rPr>
-        <w:rFonts w:asciiTheme="minorHAnsi" w:eastAsiaTheme="minorEastAsia" w:hAnsiTheme="minorHAnsi" w:cstheme="minorBidi"/>
-        <w:sz w:val="22"/>
-        <w:szCs w:val="22"/>
-        <w:lang w:val="en-US" w:eastAsia="en-US" w:bidi="ar-SA"/>
-      </w:rPr>
-    </w:rPrDefault>
-    <w:pPrDefault>
-      <w:pPr>
-        <w:spacing w:after="200" w:line="276" w:lineRule="auto"/>
-      </w:pPr>
-    </w:pPrDefault>
-  </w:docDefaults>
-  <w:latentStyles w:defLockedState="0" w:defUIPriority="99" w:defSemiHidden="1" w:defUnhideWhenUsed="1" w:defQFormat="0" w:count="267">
-    <w:lsdException w:name="Normal" w:semiHidden="0" w:uiPriority="0" w:unhideWhenUsed="0" w:qFormat="1"/>
-    <w:lsdException w:name="heading 1" w:semiHidden="0" w:uiPriority="9" w:unhideWhenUsed="0" w:qFormat="1"/>
-    <w:lsdException w:name="heading 2" w:uiPriority="9" w:qFormat="1"/>
-    <w:lsdException w:name="heading 3" w:uiPriority="9" w:qFormat="1"/>
-    <w:lsdException w:name="heading 4" w:uiPriority="9" w:qFormat="1"/>
-    <w:lsdException w:name="heading 5" w:uiPriority="9" w:qFormat="1"/>
-    <w:lsdException w:name="heading 6" w:uiPriority="9" w:qFormat="1"/>
-    <w:lsdException w:name="heading 7" w:uiPriority="9" w:qFormat="1"/>
-    <w:lsdException w:name="heading 8" w:uiPriority="9" w:qFormat="1"/>
-    <w:lsdException w:name="heading 9" w:uiPriority="9" w:qFormat="1"/>
-    <w:lsdException w:name="toc 1" w:uiPriority="39"/>
-    <w:lsdException w:name="toc 2" w:uiPriority="39"/>
-    <w:lsdException w:name="toc 3" w:uiPriority="39"/>
-    <w:lsdException w:name="toc 4" w:uiPriority="39"/>
-    <w:lsdException w:name="toc 5" w:uiPriority="39"/>
-    <w:lsdException w:name="toc 6" w:uiPriority="39"/>
-    <w:lsdException w:name="toc 7" w:uiPriority="39"/>
-    <w:lsdException w:name="toc 8" w:uiPriority="39"/>
-    <w:lsdException w:name="toc 9" w:uiPriority="39"/>
-    <w:lsdException w:name="caption" w:uiPriority="35" w:qFormat="1"/>
-    <w:lsdException w:name="Title" w:semiHidden="0" w:uiPriority="10" w:unhideWhenUsed="0" w:qFormat="1"/>
-    <w:lsdException w:name="Default Paragraph Font" w:uiPriority="1"/>
-    <w:lsdException w:name="Subtitle" w:semiHidden="0" w:uiPriority="11" w:unhideWhenUsed="0" w:qFormat="1"/>
-    <w:lsdException w:name="Strong" w:semiHidden="0" w:uiPriority="22" w:unhideWhenUsed="0" w:qFormat="1"/>
-    <w:lsdException w:name="Emphasis" w:semiHidden="0" w:uiPriority="20" w:unhideWhenUsed="0" w:qFormat="1"/>
-    <w:lsdException w:name="Table Grid" w:semiHidden="0" w:uiPriority="59" w:unhideWhenUsed="0"/>
-    <w:lsdException w:name="Placeholder Text" w:unhideWhenUsed="0"/>
-    <w:lsdException w:name="No Spacing" w:semiHidden="0" w:uiPriority="1" w:unhideWhenUsed="0" w:qFormat="1"/>
-    <w:lsdException w:name="Light Shading" w:semiHidden="0" w:uiPriority="60" w:unhideWhenUsed="0"/>
-    <w:lsdException w:name="Light List" w:semiHidden="0" w:uiPriority="61" w:unhideWhenUsed="0"/>
-    <w:lsdException w:name="Light Grid" w:semiHidden="0" w:uiPriority="62" w:unhideWhenUsed="0"/>
-    <w:lsdException w:name="Medium Shading 1" w:semiHidden="0" w:uiPriority="63" w:unhideWhenUsed="0"/>
-    <w:lsdException w:name="Medium Shading 2" w:semiHidden="0" w:uiPriority="64" w:unhideWhenUsed="0"/>
-    <w:lsdException w:name="Medium List 1" w:semiHidden="0" w:uiPriority="65" w:unhideWhenUsed="0"/>
-    <w:lsdException w:name="Medium List 2" w:semiHidden="0" w:uiPriority="66" w:unhideWhenUsed="0"/>
-    <w:lsdException w:name="Medium Grid 1" w:semiHidden="0" w:uiPriority="67" w:unhideWhenUsed="0"/>
-    <w:lsdException w:name="Medium Grid 2" w:semiHidden="0" w:uiPriority="68" w:unhideWhenUsed="0"/>
-    <w:lsdException w:name="Medium Grid 3" w:semiHidden="0" w:uiPriority="69" w:unhideWhenUsed="0"/>
-    <w:lsdException w:name="Dark List" w:semiHidden="0" w:uiPriority="70" w:unhideWhenUsed="0"/>
-    <w:lsdException w:name="Colorful Shading" w:semiHidden="0" w:uiPriority="71" w:unhideWhenUsed="0"/>
-    <w:lsdException w:name="Colorful List" w:semiHidden="0" w:uiPriority="72" w:unhideWhenUsed="0"/>
-    <w:lsdException w:name="Colorful Grid" w:semiHidden="0" w:uiPriority="73" w:unhideWhenUsed="0"/>
-    <w:lsdException w:name="Light Shading Accent 1" w:semiHidden="0" w:uiPriority="60" w:unhideWhenUsed="0"/>
-    <w:lsdException w:name="Light List Accent 1" w:semiHidden="0" w:uiPriority="61" w:unhideWhenUsed="0"/>
-    <w:lsdException w:name="Light Grid Accent 1" w:semiHidden="0" w:uiPriority="62" w:unhideWhenUsed="0"/>
-    <w:lsdException w:name="Medium Shading 1 Accent 1" w:semiHidden="0" w:uiPriority="63" w:unhideWhenUsed="0"/>
-    <w:lsdException w:name="Medium Shading 2 Accent 1" w:semiHidden="0" w:uiPriority="64" w:unhideWhenUsed="0"/>
-    <w:lsdException w:name="Medium List 1 Accent 1" w:semiHidden="0" w:uiPriority="65" w:unhideWhenUsed="0"/>
-    <w:lsdException w:name="Revision" w:unhideWhenUsed="0"/>
-    <w:lsdException w:name="List Paragraph" w:semiHidden="0" w:uiPriority="34" w:unhideWhenUsed="0" w:qFormat="1"/>
-    <w:lsdException w:name="Quote" w:semiHidden="0" w:uiPriority="29" w:unhideWhenUsed="0" w:qFormat="1"/>
-    <w:lsdException w:name="Intense Quote" w:semiHidden="0" w:uiPriority="30" w:unhideWhenUsed="0" w:qFormat="1"/>
-    <w:lsdException w:name="Medium List 2 Accent 1" w:semiHidden="0" w:uiPriority="66" w:unhideWhenUsed="0"/>
-    <w:lsdException w:name="Medium Grid 1 Accent 1" w:semiHidden="0" w:uiPriority="67" w:unhideWhenUsed="0"/>
-    <w:lsdException w:name="Medium Grid 2 Accent 1" w:semiHidden="0" w:uiPriority="68" w:unhideWhenUsed="0"/>
-    <w:lsdException w:name="Medium Grid 3 Accent 1" w:semiHidden="0" w:uiPriority="69" w:unhideWhenUsed="0"/>
-    <w:lsdException w:name="Dark List Accent 1" w:semiHidden="0" w:uiPriority="70" w:unhideWhenUsed="0"/>
-    <w:lsdException w:name="Colorful Shading Accent 1" w:semiHidden="0" w:uiPriority="71" w:unhideWhenUsed="0"/>
-    <w:lsdException w:name="Colorful List Accent 1" w:semiHidden="0" w:uiPriority="72" w:unhideWhenUsed="0"/>
-    <w:lsdException w:name="Colorful Grid Accent 1" w:semiHidden="0" w:uiPriority="73" w:unhideWhenUsed="0"/>
-    <w:lsdException w:name="Light Shading Accent 2" w:semiHidden="0" w:uiPriority="60" w:unhideWhenUsed="0"/>
-    <w:lsdException w:name="Light List Accent 2" w:semiHidden="0" w:uiPriority="61" w:unhideWhenUsed="0"/>
-    <w:lsdException w:name="Light Grid Accent 2" w:semiHidden="0" w:uiPriority="62" w:unhideWhenUsed="0"/>
-    <w:lsdException w:name="Medium Shading 1 Accent 2" w:semiHidden="0" w:uiPriority="63" w:unhideWhenUsed="0"/>
-    <w:lsdException w:name="Medium Shading 2 Accent 2" w:semiHidden="0" w:uiPriority="64" w:unhideWhenUsed="0"/>
-    <w:lsdException w:name="Medium List 1 Accent 2" w:semiHidden="0" w:uiPriority="65" w:unhideWhenUsed="0"/>
-    <w:lsdException w:name="Medium List 2 Accent 2" w:semiHidden="0" w:uiPriority="66" w:unhideWhenUsed="0"/>
-    <w:lsdException w:name="Medium Grid 1 Accent 2" w:semiHidden="0" w:uiPriority="67" w:unhideWhenUsed="0"/>
-    <w:lsdException w:name="Medium Grid 2 Accent 2" w:semiHidden="0" w:uiPriority="68" w:unhideWhenUsed="0"/>
-    <w:lsdException w:name="Medium Grid 3 Accent 2" w:semiHidden="0" w:uiPriority="69" w:unhideWhenUsed="0"/>
-    <w:lsdException w:name="Dark List Accent 2" w:semiHidden="0" w:uiPriority="70" w:unhideWhenUsed="0"/>
-    <w:lsdException w:name="Colorful Shading Accent 2" w:semiHidden="0" w:uiPriority="71" w:unhideWhenUsed="0"/>
-    <w:lsdException w:name="Colorful List Accent 2" w:semiHidden="0" w:uiPriority="72" w:unhideWhenUsed="0"/>
-    <w:lsdException w:name="Colorful Grid Accent 2" w:semiHidden="0" w:uiPriority="73" w:unhideWhenUsed="0"/>
-    <w:lsdException w:name="Light Shading Accent 3" w:semiHidden="0" w:uiPriority="60" w:unhideWhenUsed="0"/>
-    <w:lsdException w:name="Light List Accent 3" w:semiHidden="0" w:uiPriority="61" w:unhideWhenUsed="0"/>
-    <w:lsdException w:name="Light Grid Accent 3" w:semiHidden="0" w:uiPriority="62" w:unhideWhenUsed="0"/>
-    <w:lsdException w:name="Medium Shading 1 Accent 3" w:semiHidden="0" w:uiPriority="63" w:unhideWhenUsed="0"/>
-    <w:lsdException w:name="Medium Shading 2 Accent 3" w:semiHidden="0" w:uiPriority="64" w:unhideWhenUsed="0"/>
-    <w:lsdException w:name="Medium List 1 Accent 3" w:semiHidden="0" w:uiPriority="65" w:unhideWhenUsed="0"/>
-    <w:lsdException w:name="Medium List 2 Accent 3" w:semiHidden="0" w:uiPriority="66" w:unhideWhenUsed="0"/>
-    <w:lsdException w:name="Medium Grid 1 Accent 3" w:semiHidden="0" w:uiPriority="67" w:unhideWhenUsed="0"/>
-    <w:lsdException w:name="Medium Grid 2 Accent 3" w:semiHidden="0" w:uiPriority="68" w:unhideWhenUsed="0"/>
-    <w:lsdException w:name="Medium Grid 3 Accent 3" w:semiHidden="0" w:uiPriority="69" w:unhideWhenUsed="0"/>
-    <w:lsdException w:name="Dark List Accent 3" w:semiHidden="0" w:uiPriority="70" w:unhideWhenUsed="0"/>
-    <w:lsdException w:name="Colorful Shading Accent 3" w:semiHidden="0" w:uiPriority="71" w:unhideWhenUsed="0"/>
-    <w:lsdException w:name="Colorful List Accent 3" w:semiHidden="0" w:uiPriority="72" w:unhideWhenUsed="0"/>
-    <w:lsdException w:name="Colorful Grid Accent 3" w:semiHidden="0" w:uiPriority="73" w:unhideWhenUsed="0"/>
-    <w:lsdException w:name="Light Shading Accent 4" w:semiHidden="0" w:uiPriority="60" w:unhideWhenUsed="0"/>
-    <w:lsdException w:name="Light List Accent 4" w:semiHidden="0" w:uiPriority="61" w:unhideWhenUsed="0"/>
-    <w:lsdException w:name="Light Grid Accent 4" w:semiHidden="0" w:uiPriority="62" w:unhideWhenUsed="0"/>
-    <w:lsdException w:name="Medium Shading 1 Accent 4" w:semiHidden="0" w:uiPriority="63" w:unhideWhenUsed="0"/>
-    <w:lsdException w:name="Medium Shading 2 Accent 4" w:semiHidden="0" w:uiPriority="64" w:unhideWhenUsed="0"/>
-    <w:lsdException w:name="Medium List 1 Accent 4" w:semiHidden="0" w:uiPriority="65" w:unhideWhenUsed="0"/>
-    <w:lsdException w:name="Medium List 2 Accent 4" w:semiHidden="0" w:uiPriority="66" w:unhideWhenUsed="0"/>
-    <w:lsdException w:name="Medium Grid 1 Accent 4" w:semiHidden="0" w:uiPriority="67" w:unhideWhenUsed="0"/>
-    <w:lsdException w:name="Medium Grid 2 Accent 4" w:semiHidden="0" w:uiPriority="68" w:unhideWhenUsed="0"/>
-    <w:lsdException w:name="Medium Grid 3 Accent 4" w:semiHidden="0" w:uiPriority="69" w:unhideWhenUsed="0"/>
-    <w:lsdException w:name="Dark List Accent 4" w:semiHidden="0" w:uiPriority="70" w:unhideWhenUsed="0"/>
-    <w:lsdException w:name="Colorful Shading Accent 4" w:semiHidden="0" w:uiPriority="71" w:unhideWhenUsed="0"/>
-    <w:lsdException w:name="Colorful List Accent 4" w:semiHidden="0" w:uiPriority="72" w:unhideWhenUsed="0"/>
-    <w:lsdException w:name="Colorful Grid Accent 4" w:semiHidden="0" w:uiPriority="73" w:unhideWhenUsed="0"/>
-    <w:lsdException w:name="Light Shading Accent 5" w:semiHidden="0" w:uiPriority="60" w:unhideWhenUsed="0"/>
-    <w:lsdException w:name="Light List Accent 5" w:semiHidden="0" w:uiPriority="61" w:unhideWhenUsed="0"/>
-    <w:lsdException w:name="Light Grid Accent 5" w:semiHidden="0" w:uiPriority="62" w:unhideWhenUsed="0"/>
-    <w:lsdException w:name="Medium Shading 1 Accent 5" w:semiHidden="0" w:uiPriority="63" w:unhideWhenUsed="0"/>
-    <w:lsdException w:name="Medium Shading 2 Accent 5" w:semiHidden="0" w:uiPriority="64" w:unhideWhenUsed="0"/>
-    <w:lsdException w:name="Medium List 1 Accent 5" w:semiHidden="0" w:uiPriority="65" w:unhideWhenUsed="0"/>
-    <w:lsdException w:name="Medium List 2 Accent 5" w:semiHidden="0" w:uiPriority="66" w:unhideWhenUsed="0"/>
-    <w:lsdException w:name="Medium Grid 1 Accent 5" w:semiHidden="0" w:uiPriority="67" w:unhideWhenUsed="0"/>
-    <w:lsdException w:name="Medium Grid 2 Accent 5" w:semiHidden="0" w:uiPriority="68" w:unhideWhenUsed="0"/>
-    <w:lsdException w:name="Medium Grid 3 Accent 5" w:semiHidden="0" w:uiPriority="69" w:unhideWhenUsed="0"/>
-    <w:lsdException w:name="Dark List Accent 5" w:semiHidden="0" w:uiPriority="70" w:unhideWhenUsed="0"/>
-    <w:lsdException w:name="Colorful Shading Accent 5" w:semiHidden="0" w:uiPriority="71" w:unhideWhenUsed="0"/>
-    <w:lsdException w:name="Colorful List Accent 5" w:semiHidden="0" w:uiPriority="72" w:unhideWhenUsed="0"/>
-    <w:lsdException w:name="Colorful Grid Accent 5" w:semiHidden="0" w:uiPriority="73" w:unhideWhenUsed="0"/>
-    <w:lsdException w:name="Light Shading Accent 6" w:semiHidden="0" w:uiPriority="60" w:unhideWhenUsed="0"/>
-    <w:lsdException w:name="Light List Accent 6" w:semiHidden="0" w:uiPriority="61" w:unhideWhenUsed="0"/>
-    <w:lsdException w:name="Light Grid Accent 6" w:semiHidden="0" w:uiPriority="62" w:unhideWhenUsed="0"/>
-    <w:lsdException w:name="Medium Shading 1 Accent 6" w:semiHidden="0" w:uiPriority="63" w:unhideWhenUsed="0"/>
-    <w:lsdException w:name="Medium Shading 2 Accent 6" w:semiHidden="0" w:uiPriority="64" w:unhideWhenUsed="0"/>
-    <w:lsdException w:name="Medium List 1 Accent 6" w:semiHidden="0" w:uiPriority="65" w:unhideWhenUsed="0"/>
-    <w:lsdException w:name="Medium List 2 Accent 6" w:semiHidden="0" w:uiPriority="66" w:unhideWhenUsed="0"/>
-    <w:lsdException w:name="Medium Grid 1 Accent 6" w:semiHidden="0" w:uiPriority="67" w:unhideWhenUsed="0"/>
-    <w:lsdException w:name="Medium Grid 2 Accent 6" w:semiHidden="0" w:uiPriority="68" w:unhideWhenUsed="0"/>
-    <w:lsdException w:name="Medium Grid 3 Accent 6" w:semiHidden="0" w:uiPriority="69" w:unhideWhenUsed="0"/>
-    <w:lsdException w:name="Dark List Accent 6" w:semiHidden="0" w:uiPriority="70" w:unhideWhenUsed="0"/>
-    <w:lsdException w:name="Colorful Shading Accent 6" w:semiHidden="0" w:uiPriority="71" w:unhideWhenUsed="0"/>
-    <w:lsdException w:name="Colorful List Accent 6" w:semiHidden="0" w:uiPriority="72" w:unhideWhenUsed="0"/>
-    <w:lsdException w:name="Colorful Grid Accent 6" w:semiHidden="0" w:uiPriority="73" w:unhideWhenUsed="0"/>
-    <w:lsdException w:name="Subtle Emphasis" w:semiHidden="0" w:uiPriority="19" w:unhideWhenUsed="0" w:qFormat="1"/>
-    <w:lsdException w:name="Intense Emphasis" w:semiHidden="0" w:uiPriority="21" w:unhideWhenUsed="0" w:qFormat="1"/>
-    <w:lsdException w:name="Subtle Reference" w:semiHidden="0" w:uiPriority="31" w:unhideWhenUsed="0" w:qFormat="1"/>
-    <w:lsdException w:name="Intense Reference" w:semiHidden="0" w:uiPriority="32" w:unhideWhenUsed="0" w:qFormat="1"/>
-    <w:lsdException w:name="Book Title" w:semiHidden="0" w:uiPriority="33" w:unhideWhenUsed="0" w:qFormat="1"/>
-    <w:lsdException w:name="Bibliography" w:uiPriority="37"/>
-    <w:lsdException w:name="TOC Heading" w:uiPriority="39" w:qFormat="1"/>
+  <w:latentStyles w:defLockedState="0" w:defUIPriority="99" w:defSemiHidden="0" w:defUnhideWhenUsed="0" w:defQFormat="0" w:count="374">
+    <w:lsdException w:name="Normal" w:uiPriority="0" w:qFormat="1"/>
+    <w:lsdException w:name="heading 1" w:uiPriority="9" w:qFormat="1"/>
+    <w:lsdException w:name="heading 2" w:semiHidden="1" w:uiPriority="9" w:unhideWhenUsed="1" w:qFormat="1"/>
+    <w:lsdException w:name="heading 3" w:semiHidden="1" w:uiPriority="9" w:unhideWhenUsed="1" w:qFormat="1"/>
+    <w:lsdException w:name="heading 4" w:semiHidden="1" w:uiPriority="9" w:unhideWhenUsed="1" w:qFormat="1"/>
+    <w:lsdException w:name="heading 5" w:semiHidden="1" w:uiPriority="9" w:unhideWhenUsed="1" w:qFormat="1"/>
+    <w:lsdException w:name="heading 6" w:semiHidden="1" w:uiPriority="9" w:unhideWhenUsed="1" w:qFormat="1"/>
+    <w:lsdException w:name="heading 7" w:semiHidden="1" w:uiPriority="9" w:unhideWhenUsed="1" w:qFormat="1"/>
+    <w:lsdException w:name="heading 8" w:semiHidden="1" w:uiPriority="9" w:unhideWhenUsed="1" w:qFormat="1"/>
+    <w:lsdException w:name="heading 9" w:semiHidden="1" w:uiPriority="9" w:unhideWhenUsed="1" w:qFormat="1"/>
+    <w:lsdException w:name="index 1" w:semiHidden="1" w:unhideWhenUsed="1"/>
+    <w:lsdException w:name="index 2" w:semiHidden="1" w:unhideWhenUsed="1"/>
+    <w:lsdException w:name="index 3" w:semiHidden="1" w:unhideWhenUsed="1"/>
+    <w:lsdException w:name="index 4" w:semiHidden="1" w:unhideWhenUsed="1"/>
+    <w:lsdException w:name="index 5" w:semiHidden="1" w:unhideWhenUsed="1"/>
+    <w:lsdException w:name="index 6" w:semiHidden="1" w:unhideWhenUsed="1"/>
+    <w:lsdException w:name="index 7" w:semiHidden="1" w:unhideWhenUsed="1"/>
+    <w:lsdException w:name="index 8" w:semiHidden="1" w:unhideWhenUsed="1"/>
+    <w:lsdException w:name="index 9" w:semiHidden="1" w:unhideWhenUsed="1"/>
+    <w:lsdException w:name="toc 1" w:semiHidden="1" w:uiPriority="39" w:unhideWhenUsed="1"/>
+    <w:lsdException w:name="toc 2" w:semiHidden="1" w:uiPriority="39" w:unhideWhenUsed="1"/>
+    <w:lsdException w:name="toc 3" w:semiHidden="1" w:uiPriority="39" w:unhideWhenUsed="1"/>
+    <w:lsdException w:name="toc 4" w:semiHidden="1" w:uiPriority="39" w:unhideWhenUsed="1"/>
+    <w:lsdException w:name="toc 5" w:semiHidden="1" w:uiPriority="39" w:unhideWhenUsed="1"/>
+    <w:lsdException w:name="toc 6" w:semiHidden="1" w:uiPriority="39" w:unhideWhenUsed="1"/>
+    <w:lsdException w:name="toc 7" w:semiHidden="1" w:uiPriority="39" w:unhideWhenUsed="1"/>
+    <w:lsdException w:name="toc 8" w:semiHidden="1" w:uiPriority="39" w:unhideWhenUsed="1"/>
+    <w:lsdException w:name="toc 9" w:semiHidden="1" w:uiPriority="39" w:unhideWhenUsed="1"/>
+    <w:lsdException w:name="Normal Indent" w:semiHidden="1" w:unhideWhenUsed="1"/>
+    <w:lsdException w:name="footnote text" w:semiHidden="1" w:unhideWhenUsed="1"/>
+    <w:lsdException w:name="annotation text" w:semiHidden="1" w:unhideWhenUsed="1"/>
+    <w:lsdException w:name="header" w:semiHidden="1" w:unhideWhenUsed="1"/>
+    <w:lsdException w:name="footer" w:semiHidden="1" w:unhideWhenUsed="1"/>
+    <w:lsdException w:name="index heading" w:semiHidden="1" w:unhideWhenUsed="1"/>
+    <w:lsdException w:name="caption" w:semiHidden="1" w:uiPriority="35" w:unhideWhenUsed="1" w:qFormat="1"/>
+    <w:lsdException w:name="table of figures" w:semiHidden="1" w:unhideWhenUsed="1"/>
+    <w:lsdException w:name="envelope address" w:semiHidden="1" w:unhideWhenUsed="1"/>
+    <w:lsdException w:name="envelope return" w:semiHidden="1" w:unhideWhenUsed="1"/>
+    <w:lsdException w:name="footnote reference" w:semiHidden="1" w:unhideWhenUsed="1"/>
+    <w:lsdException w:name="annotation reference" w:semiHidden="1" w:unhideWhenUsed="1"/>
+    <w:lsdException w:name="line number" w:semiHidden="1" w:unhideWhenUsed="1"/>
+    <w:lsdException w:name="page number" w:semiHidden="1" w:unhideWhenUsed="1"/>
+    <w:lsdException w:name="endnote reference" w:semiHidden="1" w:unhideWhenUsed="1"/>
+    <w:lsdException w:name="endnote text" w:semiHidden="1" w:unhideWhenUsed="1"/>
+    <w:lsdException w:name="table of authorities" w:semiHidden="1" w:unhideWhenUsed="1"/>
+    <w:lsdException w:name="macro" w:semiHidden="1" w:unhideWhenUsed="1"/>
+    <w:lsdException w:name="toa heading" w:semiHidden="1" w:unhideWhenUsed="1"/>
+    <w:lsdException w:name="List" w:semiHidden="1" w:unhideWhenUsed="1"/>
+    <w:lsdException w:name="List Bullet" w:semiHidden="1" w:unhideWhenUsed="1"/>
+    <w:lsdException w:name="List Number" w:semiHidden="1" w:unhideWhenUsed="1"/>
+    <w:lsdException w:name="List 2" w:semiHidden="1" w:unhideWhenUsed="1"/>
+    <w:lsdException w:name="List 3" w:semiHidden="1" w:unhideWhenUsed="1"/>
+    <w:lsdException w:name="List 4" w:semiHidden="1" w:unhideWhenUsed="1"/>
+    <w:lsdException w:name="List 5" w:semiHidden="1" w:unhideWhenUsed="1"/>
+    <w:lsdException w:name="List Bullet 2" w:semiHidden="1" w:unhideWhenUsed="1"/>
+    <w:lsdException w:name="List Bullet 3" w:semiHidden="1" w:unhideWhenUsed="1"/>
+    <w:lsdException w:name="List Bullet 4" w:semiHidden="1" w:unhideWhenUsed="1"/>
+    <w:lsdException w:name="List Bullet 5" w:semiHidden="1" w:unhideWhenUsed="1"/>
+    <w:lsdException w:name="List Number 2" w:semiHidden="1" w:unhideWhenUsed="1"/>
+    <w:lsdException w:name="List Number 3" w:semiHidden="1" w:unhideWhenUsed="1"/>
+    <w:lsdException w:name="List Number 4" w:semiHidden="1" w:unhideWhenUsed="1"/>
+    <w:lsdException w:name="List Number 5" w:semiHidden="1" w:unhideWhenUsed="1"/>
+    <w:lsdException w:name="Title" w:uiPriority="10" w:qFormat="1"/>
+    <w:lsdException w:name="Closing" w:semiHidden="1" w:unhideWhenUsed="1"/>
+    <w:lsdException w:name="Signature" w:semiHidden="1" w:unhideWhenUsed="1"/>
+    <w:lsdException w:name="Default Paragraph Font" w:semiHidden="1" w:uiPriority="1" w:unhideWhenUsed="1"/>
+    <w:lsdException w:name="Body Text" w:semiHidden="1" w:unhideWhenUsed="1"/>
+    <w:lsdException w:name="Body Text Indent" w:semiHidden="1" w:unhideWhenUsed="1"/>
+    <w:lsdException w:name="List Continue" w:semiHidden="1" w:unhideWhenUsed="1"/>
+    <w:lsdException w:name="List Continue 2" w:semiHidden="1" w:unhideWhenUsed="1"/>
+    <w:lsdException w:name="List Continue 3" w:semiHidden="1" w:unhideWhenUsed="1"/>
+    <w:lsdException w:name="List Continue 4" w:semiHidden="1" w:unhideWhenUsed="1"/>
+    <w:lsdException w:name="List Continue 5" w:semiHidden="1" w:unhideWhenUsed="1"/>
+    <w:lsdException w:name="Message Header" w:semiHidden="1" w:unhideWhenUsed="1"/>
+    <w:lsdException w:name="Subtitle" w:uiPriority="11" w:qFormat="1"/>
+    <w:lsdException w:name="Salutation" w:semiHidden="1" w:unhideWhenUsed="1"/>
+    <w:lsdException w:name="Date" w:semiHidden="1" w:unhideWhenUsed="1"/>
+    <w:lsdException w:name="Body Text First Indent" w:semiHidden="1" w:unhideWhenUsed="1"/>
+    <w:lsdException w:name="Body Text First Indent 2" w:semiHidden="1" w:unhideWhenUsed="1"/>
+    <w:lsdException w:name="Note Heading" w:semiHidden="1" w:unhideWhenUsed="1"/>
+    <w:lsdException w:name="Body Text 2" w:semiHidden="1" w:unhideWhenUsed="1"/>
+    <w:lsdException w:name="Body Text 3" w:semiHidden="1" w:unhideWhenUsed="1"/>
+    <w:lsdException w:name="Body Text Indent 2" w:semiHidden="1" w:unhideWhenUsed="1"/>
+    <w:lsdException w:name="Body Text Indent 3" w:semiHidden="1" w:unhideWhenUsed="1"/>
+    <w:lsdException w:name="Block Text" w:semiHidden="1" w:unhideWhenUsed="1"/>
+    <w:lsdException w:name="Hyperlink" w:semiHidden="1" w:unhideWhenUsed="1"/>
+    <w:lsdException w:name="FollowedHyperlink" w:semiHidden="1" w:unhideWhenUsed="1"/>
+    <w:lsdException w:name="Strong" w:uiPriority="22" w:qFormat="1"/>
+    <w:lsdException w:name="Emphasis" w:uiPriority="20" w:qFormat="1"/>
+    <w:lsdException w:name="Document Map" w:semiHidden="1" w:unhideWhenUsed="1"/>
+    <w:lsdException w:name="Plain Text" w:semiHidden="1" w:unhideWhenUsed="1"/>
+    <w:lsdException w:name="E-mail Signature" w:semiHidden="1" w:unhideWhenUsed="1"/>
+    <w:lsdException w:name="HTML Top of Form" w:semiHidden="1" w:unhideWhenUsed="1"/>
+    <w:lsdException w:name="HTML Bottom of Form" w:semiHidden="1" w:unhideWhenUsed="1"/>
+    <w:lsdException w:name="Normal (Web)" w:semiHidden="1" w:unhideWhenUsed="1"/>
+    <w:lsdException w:name="HTML Acronym" w:semiHidden="1" w:unhideWhenUsed="1"/>
+    <w:lsdException w:name="HTML Address" w:semiHidden="1" w:unhideWhenUsed="1"/>
+    <w:lsdException w:name="HTML Cite" w:semiHidden="1" w:unhideWhenUsed="1"/>
+    <w:lsdException w:name="HTML Code" w:semiHidden="1" w:unhideWhenUsed="1"/>
+    <w:lsdException w:name="HTML Definition" w:semiHidden="1" w:unhideWhenUsed="1"/>
+    <w:lsdException w:name="HTML Keyboard" w:semiHidden="1" w:unhideWhenUsed="1"/>
+    <w:lsdException w:name="HTML Preformatted" w:semiHidden="1" w:unhideWhenUsed="1"/>
+    <w:lsdException w:name="HTML Sample" w:semiHidden="1" w:unhideWhenUsed="1"/>
+    <w:lsdException w:name="HTML Typewriter" w:semiHidden="1" w:unhideWhenUsed="1"/>
+    <w:lsdException w:name="HTML Variable" w:semiHidden="1" w:unhideWhenUsed="1"/>
+    <w:lsdException w:name="Normal Table" w:semiHidden="1" w:unhideWhenUsed="1"/>
+    <w:lsdException w:name="annotation subject" w:semiHidden="1" w:unhideWhenUsed="1"/>
+    <w:lsdException w:name="No List" w:semiHidden="1" w:unhideWhenUsed="1"/>
+    <w:lsdException w:name="Outline List 1" w:semiHidden="1" w:unhideWhenUsed="1"/>
+    <w:lsdException w:name="Outline List 2" w:semiHidden="1" w:unhideWhenUsed="1"/>
+    <w:lsdException w:name="Outline List 3" w:semiHidden="1" w:unhideWhenUsed="1"/>
+    <w:lsdException w:name="Table Simple 1" w:semiHidden="1" w:unhideWhenUsed="1"/>
+    <w:lsdException w:name="Table Simple 2" w:semiHidden="1" w:unhideWhenUsed="1"/>
+    <w:lsdException w:name="Table Simple 3" w:semiHidden="1" w:unhideWhenUsed="1"/>
+    <w:lsdException w:name="Table Classic 1" w:semiHidden="1" w:unhideWhenUsed="1"/>
+    <w:lsdException w:name="Table Classic 2" w:semiHidden="1" w:unhideWhenUsed="1"/>
+    <w:lsdException w:name="Table Classic 3" w:semiHidden="1" w:unhideWhenUsed="1"/>
+    <w:lsdException w:name="Table Classic 4" w:semiHidden="1" w:unhideWhenUsed="1"/>
+    <w:lsdException w:name="Table Colorful 1" w:semiHidden="1" w:unhideWhenUsed="1"/>
+    <w:lsdException w:name="Table Colorful 2" w:semiHidden="1" w:unhideWhenUsed="1"/>
+    <w:lsdException w:name="Table Colorful 3" w:semiHidden="1" w:unhideWhenUsed="1"/>
+    <w:lsdException w:name="Table Columns 1" w:semiHidden="1" w:unhideWhenUsed="1"/>
+    <w:lsdException w:name="Table Columns 2" w:semiHidden="1" w:unhideWhenUsed="1"/>
+    <w:lsdException w:name="Table Columns 3" w:semiHidden="1" w:unhideWhenUsed="1"/>
+    <w:lsdException w:name="Table Columns 4" w:semiHidden="1" w:unhideWhenUsed="1"/>
+    <w:lsdException w:name="Table Columns 5" w:semiHidden="1" w:unhideWhenUsed="1"/>
+    <w:lsdException w:name="Table Grid 1" w:semiHidden="1" w:unhideWhenUsed="1"/>
+    <w:lsdException w:name="Table Grid 2" w:semiHidden="1" w:unhideWhenUsed="1"/>
+    <w:lsdException w:name="Table Grid 3" w:semiHidden="1" w:unhideWhenUsed="1"/>
+    <w:lsdException w:name="Table Grid 4" w:semiHidden="1" w:unhideWhenUsed="1"/>
+    <w:lsdException w:name="Table Grid 5" w:semiHidden="1" w:unhideWhenUsed="1"/>
+    <w:lsdException w:name="Table Grid 6" w:semiHidden="1" w:unhideWhenUsed="1"/>
+    <w:lsdException w:name="Table Grid 7" w:semiHidden="1" w:unhideWhenUsed="1"/>
+    <w:lsdException w:name="Table Grid 8" w:semiHidden="1" w:unhideWhenUsed="1"/>
+    <w:lsdException w:name="Table List 1" w:semiHidden="1" w:unhideWhenUsed="1"/>
+    <w:lsdException w:name="Table List 2" w:semiHidden="1" w:unhideWhenUsed="1"/>
+    <w:lsdException w:name="Table List 3" w:semiHidden="1" w:unhideWhenUsed="1"/>
+    <w:lsdException w:name="Table List 4" w:semiHidden="1" w:unhideWhenUsed="1"/>
+    <w:lsdException w:name="Table List 5" w:semiHidden="1" w:unhideWhenUsed="1"/>
+    <w:lsdException w:name="Table List 6" w:semiHidden="1" w:unhideWhenUsed="1"/>
+    <w:lsdException w:name="Table List 7" w:semiHidden="1" w:unhideWhenUsed="1"/>
+    <w:lsdException w:name="Table List 8" w:semiHidden="1" w:unhideWhenUsed="1"/>
+    <w:lsdException w:name="Table 3D effects 1" w:semiHidden="1" w:unhideWhenUsed="1"/>
+    <w:lsdException w:name="Table 3D effects 2" w:semiHidden="1" w:unhideWhenUsed="1"/>
+    <w:lsdException w:name="Table 3D effects 3" w:semiHidden="1" w:unhideWhenUsed="1"/>
+    <w:lsdException w:name="Table Contemporary" w:semiHidden="1" w:unhideWhenUsed="1"/>
+    <w:lsdException w:name="Table Elegant" w:semiHidden="1" w:unhideWhenUsed="1"/>
+    <w:lsdException w:name="Table Professional" w:semiHidden="1" w:unhideWhenUsed="1"/>
+    <w:lsdException w:name="Table Subtle 1" w:semiHidden="1" w:unhideWhenUsed="1"/>
+    <w:lsdException w:name="Table Subtle 2" w:semiHidden="1" w:unhideWhenUsed="1"/>
+    <w:lsdException w:name="Table Web 1" w:semiHidden="1" w:unhideWhenUsed="1"/>
+    <w:lsdException w:name="Table Web 2" w:semiHidden="1" w:unhideWhenUsed="1"/>
+    <w:lsdException w:name="Table Web 3" w:semiHidden="1" w:unhideWhenUsed="1"/>
+    <w:lsdException w:name="Balloon Text" w:semiHidden="1" w:unhideWhenUsed="1"/>
+    <w:lsdException w:name="Table Grid" w:semiHidden="1" w:uiPriority="59" w:unhideWhenUsed="1"/>
+    <w:lsdException w:name="Table Theme" w:semiHidden="1" w:unhideWhenUsed="1"/>
+    <w:lsdException w:name="Placeholder Text" w:semiHidden="1"/>
+    <w:lsdException w:name="No Spacing" w:uiPriority="1" w:qFormat="1"/>
+    <w:lsdException w:name="Light Shading" w:uiPriority="60"/>
+    <w:lsdException w:name="Light List" w:uiPriority="61"/>
+    <w:lsdException w:name="Light Grid" w:uiPriority="62"/>
+    <w:lsdException w:name="Medium Shading 1" w:uiPriority="63"/>
+    <w:lsdException w:name="Medium Shading 2" w:uiPriority="64"/>
+    <w:lsdException w:name="Medium List 1" w:uiPriority="65"/>
+    <w:lsdException w:name="Medium List 2" w:uiPriority="66"/>
+    <w:lsdException w:name="Medium Grid 1" w:uiPriority="67"/>
+    <w:lsdException w:name="Medium Grid 2" w:uiPriority="68"/>
+    <w:lsdException w:name="Medium Grid 3" w:uiPriority="69"/>
+    <w:lsdException w:name="Dark List" w:uiPriority="70"/>
+    <w:lsdException w:name="Colorful Shading" w:uiPriority="71"/>
+    <w:lsdException w:name="Colorful List" w:uiPriority="72"/>
+    <w:lsdException w:name="Colorful Grid" w:uiPriority="73"/>
+    <w:lsdException w:name="Light Shading Accent 1" w:uiPriority="60"/>
+    <w:lsdException w:name="Light List Accent 1" w:uiPriority="61"/>
+    <w:lsdException w:name="Light Grid Accent 1" w:uiPriority="62"/>
+    <w:lsdException w:name="Medium Shading 1 Accent 1" w:uiPriority="63"/>
+    <w:lsdException w:name="Medium Shading 2 Accent 1" w:uiPriority="64"/>
+    <w:lsdException w:name="Medium List 1 Accent 1" w:uiPriority="65"/>
+    <w:lsdException w:name="Revision" w:semiHidden="1"/>
+    <w:lsdException w:name="List Paragraph" w:uiPriority="34" w:qFormat="1"/>
+    <w:lsdException w:name="Quote" w:uiPriority="29" w:qFormat="1"/>
+    <w:lsdException w:name="Intense Quote" w:uiPriority="30" w:qFormat="1"/>
+    <w:lsdException w:name="Medium List 2 Accent 1" w:uiPriority="66"/>
+    <w:lsdException w:name="Medium Grid 1 Accent 1" w:uiPriority="67"/>
+    <w:lsdException w:name="Medium Grid 2 Accent 1" w:uiPriority="68"/>
+    <w:lsdException w:name="Medium Grid 3 Accent 1" w:uiPriority="69"/>
+    <w:lsdException w:name="Dark List Accent 1" w:uiPriority="70"/>
+    <w:lsdException w:name="Colorful Shading Accent 1" w:uiPriority="71"/>
+    <w:lsdException w:name="Colorful List Accent 1" w:uiPriority="72"/>
+    <w:lsdException w:name="Colorful Grid Accent 1" w:uiPriority="73"/>
+    <w:lsdException w:name="Light Shading Accent 2" w:uiPriority="60"/>
+    <w:lsdException w:name="Light List Accent 2" w:uiPriority="61"/>
+    <w:lsdException w:name="Light Grid Accent 2" w:uiPriority="62"/>
+    <w:lsdException w:name="Medium Shading 1 Accent 2" w:uiPriority="63"/>
+    <w:lsdException w:name="Medium Shading 2 Accent 2" w:uiPriority="64"/>
+    <w:lsdException w:name="Medium List 1 Accent 2" w:uiPriority="65"/>
+    <w:lsdException w:name="Medium List 2 Accent 2" w:uiPriority="66"/>
+    <w:lsdException w:name="Medium Grid 1 Accent 2" w:uiPriority="67"/>
+    <w:lsdException w:name="Medium Grid 2 Accent 2" w:uiPriority="68"/>
+    <w:lsdException w:name="Medium Grid 3 Accent 2" w:uiPriority="69"/>
+    <w:lsdException w:name="Dark List Accent 2" w:uiPriority="70"/>
+    <w:lsdException w:name="Colorful Shading Accent 2" w:uiPriority="71"/>
+    <w:lsdException w:name="Colorful List Accent 2" w:uiPriority="72"/>
+    <w:lsdException w:name="Colorful Grid Accent 2" w:uiPriority="73"/>
+    <w:lsdException w:name="Light Shading Accent 3" w:uiPriority="60"/>
+    <w:lsdException w:name="Light List Accent 3" w:uiPriority="61"/>
+    <w:lsdException w:name="Light Grid Accent 3" w:uiPriority="62"/>
+    <w:lsdException w:name="Medium Shading 1 Accent 3" w:uiPriority="63"/>
+    <w:lsdException w:name="Medium Shading 2 Accent 3" w:uiPriority="64"/>
+    <w:lsdException w:name="Medium List 1 Accent 3" w:uiPriority="65"/>
+    <w:lsdException w:name="Medium List 2 Accent 3" w:uiPriority="66"/>
+    <w:lsdException w:name="Medium Grid 1 Accent 3" w:uiPriority="67"/>
+    <w:lsdException w:name="Medium Grid 2 Accent 3" w:uiPriority="68"/>
+    <w:lsdException w:name="Medium Grid 3 Accent 3" w:uiPriority="69"/>
+    <w:lsdException w:name="Dark List Accent 3" w:uiPriority="70"/>
+    <w:lsdException w:name="Colorful Shading Accent 3" w:uiPriority="71"/>
+    <w:lsdException w:name="Colorful List Accent 3" w:uiPriority="72"/>
+    <w:lsdException w:name="Colorful Grid Accent 3" w:uiPriority="73"/>
+    <w:lsdException w:name="Light Shading Accent 4" w:uiPriority="60"/>
+    <w:lsdException w:name="Light List Accent 4" w:uiPriority="61"/>
+    <w:lsdException w:name="Light Grid Accent 4" w:uiPriority="62"/>
+    <w:lsdException w:name="Medium Shading 1 Accent 4" w:uiPriority="63"/>
+    <w:lsdException w:name="Medium Shading 2 Accent 4" w:uiPriority="64"/>
+    <w:lsdException w:name="Medium List 1 Accent 4" w:uiPriority="65"/>
+    <w:lsdException w:name="Medium List 2 Accent 4" w:uiPriority="66"/>
+    <w:lsdException w:name="Medium Grid 1 Accent 4" w:uiPriority="67"/>
+    <w:lsdException w:name="Medium Grid 2 Accent 4" w:uiPriority="68"/>
+    <w:lsdException w:name="Medium Grid 3 Accent 4" w:uiPriority="69"/>
+    <w:lsdException w:name="Dark List Accent 4" w:uiPriority="70"/>
+    <w:lsdException w:name="Colorful Shading Accent 4" w:uiPriority="71"/>
+    <w:lsdException w:name="Colorful List Accent 4" w:uiPriority="72"/>
+    <w:lsdException w:name="Colorful Grid Accent 4" w:uiPriority="73"/>
+    <w:lsdException w:name="Light Shading Accent 5" w:uiPriority="60"/>
+    <w:lsdException w:name="Light List Accent 5" w:uiPriority="61"/>
+    <w:lsdException w:name="Light Grid Accent 5" w:uiPriority="62"/>
+    <w:lsdException w:name="Medium Shading 1 Accent 5" w:uiPriority="63"/>
+    <w:lsdException w:name="Medium Shading 2 Accent 5" w:uiPriority="64"/>
+    <w:lsdException w:name="Medium List 1 Accent 5" w:uiPriority="65"/>
+    <w:lsdException w:name="Medium List 2 Accent 5" w:uiPriority="66"/>
+    <w:lsdException w:name="Medium Grid 1 Accent 5" w:uiPriority="67"/>
+    <w:lsdException w:name="Medium Grid 2 Accent 5" w:uiPriority="68"/>
+    <w:lsdException w:name="Medium Grid 3 Accent 5" w:uiPriority="69"/>
+    <w:lsdException w:name="Dark List Accent 5" w:uiPriority="70"/>
+    <w:lsdException w:name="Colorful Shading Accent 5" w:uiPriority="71"/>
+    <w:lsdException w:name="Colorful List Accent 5" w:uiPriority="72"/>
+    <w:lsdException w:name="Colorful Grid Accent 5" w:uiPriority="73"/>
+    <w:lsdException w:name="Light Shading Accent 6" w:uiPriority="60"/>
+    <w:lsdException w:name="Light List Accent 6" w:uiPriority="61"/>
+    <w:lsdException w:name="Light Grid Accent 6" w:uiPriority="62"/>
+    <w:lsdException w:name="Medium Shading 1 Accent 6" w:uiPriority="63"/>
+    <w:lsdException w:name="Medium Shading 2 Accent 6" w:uiPriority="64"/>
+    <w:lsdException w:name="Medium List 1 Accent 6" w:uiPriority="65"/>
+    <w:lsdException w:name="Medium List 2 Accent 6" w:uiPriority="66"/>
+    <w:lsdException w:name="Medium Grid 1 Accent 6" w:uiPriority="67"/>
+    <w:lsdException w:name="Medium Grid 2 Accent 6" w:uiPriority="68"/>
+    <w:lsdException w:name="Medium Grid 3 Accent 6" w:uiPriority="69"/>
+    <w:lsdException w:name="Dark List Accent 6" w:uiPriority="70"/>
+    <w:lsdException w:name="Colorful Shading Accent 6" w:uiPriority="71"/>
+    <w:lsdException w:name="Colorful List Accent 6" w:uiPriority="72"/>
+    <w:lsdException w:name="Colorful Grid Accent 6" w:uiPriority="73"/>
+    <w:lsdException w:name="Subtle Emphasis" w:uiPriority="19" w:qFormat="1"/>
+    <w:lsdException w:name="Intense Emphasis" w:uiPriority="21" w:qFormat="1"/>
+    <w:lsdException w:name="Subtle Reference" w:uiPriority="31" w:qFormat="1"/>
+    <w:lsdException w:name="Intense Reference" w:uiPriority="32" w:qFormat="1"/>
+    <w:lsdException w:name="Book Title" w:uiPriority="33" w:qFormat="1"/>
+    <w:lsdException w:name="Bibliography" w:semiHidden="1" w:uiPriority="37" w:unhideWhenUsed="1"/>
+    <w:lsdException w:name="TOC Heading" w:semiHidden="1" w:uiPriority="39" w:unhideWhenUsed="1" w:qFormat="1"/>
+    <w:lsdException w:name="Plain Table 1" w:uiPriority="41"/>
+    <w:lsdException w:name="Plain Table 2" w:uiPriority="42"/>
+    <w:lsdException w:name="Plain Table 3" w:uiPriority="43"/>
+    <w:lsdException w:name="Plain Table 4" w:uiPriority="44"/>
+    <w:lsdException w:name="Plain Table 5" w:uiPriority="45"/>
+    <w:lsdException w:name="Grid Table Light" w:uiPriority="40"/>
+    <w:lsdException w:name="Grid Table 1 Light" w:uiPriority="46"/>
+    <w:lsdException w:name="Grid Table 2" w:uiPriority="47"/>
+    <w:lsdException w:name="Grid Table 3" w:uiPriority="48"/>
+    <w:lsdException w:name="Grid Table 4" w:uiPriority="49"/>
+    <w:lsdException w:name="Grid Table 5 Dark" w:uiPriority="50"/>
+    <w:lsdException w:name="Grid Table 6 Colorful" w:uiPriority="51"/>
+    <w:lsdException w:name="Grid Table 7 Colorful" w:uiPriority="52"/>
+    <w:lsdException w:name="Grid Table 1 Light Accent 1" w:uiPriority="46"/>
+    <w:lsdException w:name="Grid Table 2 Accent 1" w:uiPriority="47"/>
+    <w:lsdException w:name="Grid Table 3 Accent 1" w:uiPriority="48"/>
+    <w:lsdException w:name="Grid Table 4 Accent 1" w:uiPriority="49"/>
+    <w:lsdException w:name="Grid Table 5 Dark Accent 1" w:uiPriority="50"/>
+    <w:lsdException w:name="Grid Table 6 Colorful Accent 1" w:uiPriority="51"/>
+    <w:lsdException w:name="Grid Table 7 Colorful Accent 1" w:uiPriority="52"/>
+    <w:lsdException w:name="Grid Table 1 Light Accent 2" w:uiPriority="46"/>
+    <w:lsdException w:name="Grid Table 2 Accent 2" w:uiPriority="47"/>
+    <w:lsdException w:name="Grid Table 3 Accent 2" w:uiPriority="48"/>
+    <w:lsdException w:name="Grid Table 4 Accent 2" w:uiPriority="49"/>
+    <w:lsdException w:name="Grid Table 5 Dark Accent 2" w:uiPriority="50"/>
+    <w:lsdException w:name="Grid Table 6 Colorful Accent 2" w:uiPriority="51"/>
+    <w:lsdException w:name="Grid Table 7 Colorful Accent 2" w:uiPriority="52"/>
+    <w:lsdException w:name="Grid Table 1 Light Accent 3" w:uiPriority="46"/>
+    <w:lsdException w:name="Grid Table 2 Accent 3" w:uiPriority="47"/>
+    <w:lsdException w:name="Grid Table 3 Accent 3" w:uiPriority="48"/>
+    <w:lsdException w:name="Grid Table 4 Accent 3" w:uiPriority="49"/>
+    <w:lsdException w:name="Grid Table 5 Dark Accent 3" w:uiPriority="50"/>
+    <w:lsdException w:name="Grid Table 6 Colorful Accent 3" w:uiPriority="51"/>
+    <w:lsdException w:name="Grid Table 7 Colorful Accent 3" w:uiPriority="52"/>
+    <w:lsdException w:name="Grid Table 1 Light Accent 4" w:uiPriority="46"/>
+    <w:lsdException w:name="Grid Table 2 Accent 4" w:uiPriority="47"/>
+    <w:lsdException w:name="Grid Table 3 Accent 4" w:uiPriority="48"/>
+    <w:lsdException w:name="Grid Table 4 Accent 4" w:uiPriority="49"/>
+    <w:lsdException w:name="Grid Table 5 Dark Accent 4" w:uiPriority="50"/>
+    <w:lsdException w:name="Grid Table 6 Colorful Accent 4" w:uiPriority="51"/>
+    <w:lsdException w:name="Grid Table 7 Colorful Accent 4" w:uiPriority="52"/>
+    <w:lsdException w:name="Grid Table 1 Light Accent 5" w:uiPriority="46"/>
+    <w:lsdException w:name="Grid Table 2 Accent 5" w:uiPriority="47"/>
+    <w:lsdException w:name="Grid Table 3 Accent 5" w:uiPriority="48"/>
+    <w:lsdException w:name="Grid Table 4 Accent 5" w:uiPriority="49"/>
+    <w:lsdException w:name="Grid Table 5 Dark Accent 5" w:uiPriority="50"/>
+    <w:lsdException w:name="Grid Table 6 Colorful Accent 5" w:uiPriority="51"/>
+    <w:lsdException w:name="Grid Table 7 Colorful Accent 5" w:uiPriority="52"/>
+    <w:lsdException w:name="Grid Table 1 Light Accent 6" w:uiPriority="46"/>
+    <w:lsdException w:name="Grid Table 2 Accent 6" w:uiPriority="47"/>
+    <w:lsdException w:name="Grid Table 3 Accent 6" w:uiPriority="48"/>
+    <w:lsdException w:name="Grid Table 4 Accent 6" w:uiPriority="49"/>
+    <w:lsdException w:name="Grid Table 5 Dark Accent 6" w:uiPriority="50"/>
+    <w:lsdException w:name="Grid Table 6 Colorful Accent 6" w:uiPriority="51"/>
+    <w:lsdException w:name="Grid Table 7 Colorful Accent 6" w:uiPriority="52"/>
+    <w:lsdException w:name="List Table 1 Light" w:uiPriority="46"/>
+    <w:lsdException w:name="List Table 2" w:uiPriority="47"/>
+    <w:lsdException w:name="List Table 3" w:uiPriority="48"/>
+    <w:lsdException w:name="List Table 4" w:uiPriority="49"/>
+    <w:lsdException w:name="List Table 5 Dark" w:uiPriority="50"/>
+    <w:lsdException w:name="List Table 6 Colorful" w:uiPriority="51"/>
+    <w:lsdException w:name="List Table 7 Colorful" w:uiPriority="52"/>
+    <w:lsdException w:name="List Table 1 Light Accent 1" w:uiPriority="46"/>
+    <w:lsdException w:name="List Table 2 Accent 1" w:uiPriority="47"/>
+    <w:lsdException w:name="List Table 3 Accent 1" w:uiPriority="48"/>
+    <w:lsdException w:name="List Table 4 Accent 1" w:uiPriority="49"/>
+    <w:lsdException w:name="List Table 5 Dark Accent 1" w:uiPriority="50"/>
+    <w:lsdException w:name="List Table 6 Colorful Accent 1" w:uiPriority="51"/>
+    <w:lsdException w:name="List Table 7 Colorful Accent 1" w:uiPriority="52"/>
+    <w:lsdException w:name="List Table 1 Light Accent 2" w:uiPriority="46"/>
+    <w:lsdException w:name="List Table 2 Accent 2" w:uiPriority="47"/>
+    <w:lsdException w:name="List Table 3 Accent 2" w:uiPriority="48"/>
+    <w:lsdException w:name="List Table 4 Accent 2" w:uiPriority="49"/>
+    <w:lsdException w:name="List Table 5 Dark Accent 2" w:uiPriority="50"/>
+    <w:lsdException w:name="List Table 6 Colorful Accent 2" w:uiPriority="51"/>
+    <w:lsdException w:name="List Table 7 Colorful Accent 2" w:uiPriority="52"/>
+    <w:lsdException w:name="List Table 1 Light Accent 3" w:uiPriority="46"/>
+    <w:lsdException w:name="List Table 2 Accent 3" w:uiPriority="47"/>
+    <w:lsdException w:name="List Table 3 Accent 3" w:uiPriority="48"/>
+    <w:lsdException w:name="List Table 4 Accent 3" w:uiPriority="49"/>
+    <w:lsdException w:name="List Table 5 Dark Accent 3" w:uiPriority="50"/>
+    <w:lsdException w:name="List Table 6 Colorful Accent 3" w:uiPriority="51"/>
+    <w:lsdException w:name="List Table 7 Colorful Accent 3" w:uiPriority="52"/>
+    <w:lsdException w:name="List Table 1 Light Accent 4" w:uiPriority="46"/>
+    <w:lsdException w:name="List Table 2 Accent 4" w:uiPriority="47"/>
+    <w:lsdException w:name="List Table 3 Accent 4" w:uiPriority="48"/>
+    <w:lsdException w:name="List Table 4 Accent 4" w:uiPriority="49"/>
+    <w:lsdException w:name="List Table 5 Dark Accent 4" w:uiPriority="50"/>
+    <w:lsdException w:name="List Table 6 Colorful Accent 4" w:uiPriority="51"/>
+    <w:lsdException w:name="List Table 7 Colorful Accent 4" w:uiPriority="52"/>
+    <w:lsdException w:name="List Table 1 Light Accent 5" w:uiPriority="46"/>
+    <w:lsdException w:name="List Table 2 Accent 5" w:uiPriority="47"/>
+    <w:lsdException w:name="List Table 3 Accent 5" w:uiPriority="48"/>
+    <w:lsdException w:name="List Table 4 Accent 5" w:uiPriority="49"/>
+    <w:lsdException w:name="List Table 5 Dark Accent 5" w:uiPriority="50"/>
+    <w:lsdException w:name="List Table 6 Colorful Accent 5" w:uiPriority="51"/>
+    <w:lsdException w:name="List Table 7 Colorful Accent 5" w:uiPriority="52"/>
+    <w:lsdException w:name="List Table 1 Light Accent 6" w:uiPriority="46"/>
+    <w:lsdException w:name="List Table 2 Accent 6" w:uiPriority="47"/>
+    <w:lsdException w:name="List Table 3 Accent 6" w:uiPriority="48"/>
+    <w:lsdException w:name="List Table 4 Accent 6" w:uiPriority="49"/>
+    <w:lsdException w:name="List Table 5 Dark Accent 6" w:uiPriority="50"/>
+    <w:lsdException w:name="List Table 6 Colorful Accent 6" w:uiPriority="51"/>
+    <w:lsdException w:name="List Table 7 Colorful Accent 6" w:uiPriority="52"/>
+    <w:lsdException w:name="Mention" w:semiHidden="1" w:unhideWhenUsed="1"/>
+    <w:lsdException w:name="Smart Hyperlink" w:semiHidden="1" w:unhideWhenUsed="1"/>
+    <w:lsdException w:name="Hashtag" w:semiHidden="1" w:unhideWhenUsed="1"/>
   </w:latentStyles>
   <w:style w:type="paragraph" w:default="1" w:styleId="Normal">
     <w:name w:val="Normal"/>
@@ -2195,7 +2225,7 @@
 </file>
 
 <file path=word/glossary/webSettings.xml><?xml version="1.0" encoding="utf-8"?>
-<w:webSettings xmlns:mc="http://schemas.openxmlformats.org/markup-compatibility/2006" xmlns:r="http://schemas.openxmlformats.org/officeDocument/2006/relationships" xmlns:w="http://schemas.openxmlformats.org/wordprocessingml/2006/main" xmlns:w14="http://schemas.microsoft.com/office/word/2010/wordml" mc:Ignorable="w14">
+<w:webSettings xmlns:mc="http://schemas.openxmlformats.org/markup-compatibility/2006" xmlns:r="http://schemas.openxmlformats.org/officeDocument/2006/relationships" xmlns:w="http://schemas.openxmlformats.org/wordprocessingml/2006/main" xmlns:w14="http://schemas.microsoft.com/office/word/2010/wordml" xmlns:w15="http://schemas.microsoft.com/office/word/2012/wordml" xmlns:w16se="http://schemas.microsoft.com/office/word/2015/wordml/symex" mc:Ignorable="w14 w15 w16se">
   <w:optimizeForBrowser/>
   <w:allowPNG/>
 </w:webSettings>

</xml_diff>